<commit_message>
Update output file 1FileList.csv
</commit_message>
<xml_diff>
--- a/DonorStatement.docx
+++ b/DonorStatement.docx
@@ -35,7 +35,7 @@
           <w:rFonts w:cs="Calibri"/>
         </w:rPr>
       </w:pPr>
-      <w:bookmarkStart w:id="0" w:name="_Toc466291920"/>
+      <w:bookmarkStart w:id="0" w:name="_Toc466378674"/>
       <w:r>
         <w:rPr>
           <w:rFonts w:cs="Calibri"/>
@@ -51,17 +51,35 @@
       </w:r>
     </w:p>
     <w:p>
+      <w:pPr>
+        <w:rPr>
+          <w:rStyle w:val="Hyperlink"/>
+        </w:rPr>
+      </w:pPr>
       <w:hyperlink r:id="rId8" w:history="1">
         <w:r>
           <w:rPr>
             <w:rStyle w:val="Hyperlink"/>
           </w:rPr>
-          <w:t>Asm-sw@outlook.com</w:t>
+          <w:t>asm-sw@outlook.com</w:t>
         </w:r>
       </w:hyperlink>
     </w:p>
-    <w:bookmarkStart w:id="1" w:name="_GoBack"/>
-    <w:bookmarkEnd w:id="1"/>
+    <w:p>
+      <w:hyperlink r:id="rId9" w:history="1">
+        <w:r>
+          <w:rPr>
+            <w:rStyle w:val="Hyperlink"/>
+          </w:rPr>
+          <w:t>https://github.com/ASM-SW/DonorStatement/releases</w:t>
+        </w:r>
+      </w:hyperlink>
+      <w:r>
+        <w:t xml:space="preserve"> </w:t>
+      </w:r>
+      <w:bookmarkStart w:id="1" w:name="_GoBack"/>
+      <w:bookmarkEnd w:id="1"/>
+    </w:p>
     <w:p>
       <w:r>
         <w:fldChar w:fldCharType="begin"/>
@@ -133,7 +151,7 @@
           <w:r>
             <w:fldChar w:fldCharType="separate"/>
           </w:r>
-          <w:hyperlink w:anchor="_Toc466291920" w:history="1">
+          <w:hyperlink w:anchor="_Toc466378674" w:history="1">
             <w:r>
               <w:rPr>
                 <w:rStyle w:val="Hyperlink"/>
@@ -161,7 +179,7 @@
                 <w:noProof/>
                 <w:webHidden/>
               </w:rPr>
-              <w:instrText xml:space="preserve"> PAGEREF _Toc466291920 \h </w:instrText>
+              <w:instrText xml:space="preserve"> PAGEREF _Toc466378674 \h </w:instrText>
             </w:r>
             <w:r>
               <w:rPr>
@@ -204,7 +222,7 @@
               <w:lang w:eastAsia="en-US"/>
             </w:rPr>
           </w:pPr>
-          <w:hyperlink w:anchor="_Toc466291921" w:history="1">
+          <w:hyperlink w:anchor="_Toc466378675" w:history="1">
             <w:r>
               <w:rPr>
                 <w:rStyle w:val="Hyperlink"/>
@@ -232,7 +250,7 @@
                 <w:noProof/>
                 <w:webHidden/>
               </w:rPr>
-              <w:instrText xml:space="preserve"> PAGEREF _Toc466291921 \h </w:instrText>
+              <w:instrText xml:space="preserve"> PAGEREF _Toc466378675 \h </w:instrText>
             </w:r>
             <w:r>
               <w:rPr>
@@ -275,7 +293,7 @@
               <w:lang w:eastAsia="en-US"/>
             </w:rPr>
           </w:pPr>
-          <w:hyperlink w:anchor="_Toc466291922" w:history="1">
+          <w:hyperlink w:anchor="_Toc466378676" w:history="1">
             <w:r>
               <w:rPr>
                 <w:rStyle w:val="Hyperlink"/>
@@ -303,7 +321,7 @@
                 <w:noProof/>
                 <w:webHidden/>
               </w:rPr>
-              <w:instrText xml:space="preserve"> PAGEREF _Toc466291922 \h </w:instrText>
+              <w:instrText xml:space="preserve"> PAGEREF _Toc466378676 \h </w:instrText>
             </w:r>
             <w:r>
               <w:rPr>
@@ -346,7 +364,7 @@
               <w:lang w:eastAsia="en-US"/>
             </w:rPr>
           </w:pPr>
-          <w:hyperlink w:anchor="_Toc466291923" w:history="1">
+          <w:hyperlink w:anchor="_Toc466378677" w:history="1">
             <w:r>
               <w:rPr>
                 <w:rStyle w:val="Hyperlink"/>
@@ -374,7 +392,7 @@
                 <w:noProof/>
                 <w:webHidden/>
               </w:rPr>
-              <w:instrText xml:space="preserve"> PAGEREF _Toc466291923 \h </w:instrText>
+              <w:instrText xml:space="preserve"> PAGEREF _Toc466378677 \h </w:instrText>
             </w:r>
             <w:r>
               <w:rPr>
@@ -417,7 +435,7 @@
               <w:lang w:eastAsia="en-US"/>
             </w:rPr>
           </w:pPr>
-          <w:hyperlink w:anchor="_Toc466291924" w:history="1">
+          <w:hyperlink w:anchor="_Toc466378678" w:history="1">
             <w:r>
               <w:rPr>
                 <w:rStyle w:val="Hyperlink"/>
@@ -445,7 +463,7 @@
                 <w:noProof/>
                 <w:webHidden/>
               </w:rPr>
-              <w:instrText xml:space="preserve"> PAGEREF _Toc466291924 \h </w:instrText>
+              <w:instrText xml:space="preserve"> PAGEREF _Toc466378678 \h </w:instrText>
             </w:r>
             <w:r>
               <w:rPr>
@@ -488,7 +506,7 @@
               <w:lang w:eastAsia="en-US"/>
             </w:rPr>
           </w:pPr>
-          <w:hyperlink w:anchor="_Toc466291925" w:history="1">
+          <w:hyperlink w:anchor="_Toc466378679" w:history="1">
             <w:r>
               <w:rPr>
                 <w:rStyle w:val="Hyperlink"/>
@@ -516,7 +534,7 @@
                 <w:noProof/>
                 <w:webHidden/>
               </w:rPr>
-              <w:instrText xml:space="preserve"> PAGEREF _Toc466291925 \h </w:instrText>
+              <w:instrText xml:space="preserve"> PAGEREF _Toc466378679 \h </w:instrText>
             </w:r>
             <w:r>
               <w:rPr>
@@ -559,27 +577,13 @@
               <w:lang w:eastAsia="en-US"/>
             </w:rPr>
           </w:pPr>
-          <w:hyperlink w:anchor="_Toc466291926" w:history="1">
+          <w:hyperlink w:anchor="_Toc466378680" w:history="1">
             <w:r>
               <w:rPr>
                 <w:rStyle w:val="Hyperlink"/>
                 <w:noProof/>
               </w:rPr>
-              <w:t>Word T</w:t>
-            </w:r>
-            <w:r>
-              <w:rPr>
-                <w:rStyle w:val="Hyperlink"/>
-                <w:noProof/>
-              </w:rPr>
-              <w:t>e</w:t>
-            </w:r>
-            <w:r>
-              <w:rPr>
-                <w:rStyle w:val="Hyperlink"/>
-                <w:noProof/>
-              </w:rPr>
-              <w:t>mplate</w:t>
+              <w:t>Word Template</w:t>
             </w:r>
             <w:r>
               <w:rPr>
@@ -600,7 +604,7 @@
                 <w:noProof/>
                 <w:webHidden/>
               </w:rPr>
-              <w:instrText xml:space="preserve"> PAGEREF _Toc466291926 \h </w:instrText>
+              <w:instrText xml:space="preserve"> PAGEREF _Toc466378680 \h </w:instrText>
             </w:r>
             <w:r>
               <w:rPr>
@@ -620,7 +624,7 @@
                 <w:noProof/>
                 <w:webHidden/>
               </w:rPr>
-              <w:t>3</w:t>
+              <w:t>4</w:t>
             </w:r>
             <w:r>
               <w:rPr>
@@ -643,7 +647,7 @@
               <w:lang w:eastAsia="en-US"/>
             </w:rPr>
           </w:pPr>
-          <w:hyperlink w:anchor="_Toc466291927" w:history="1">
+          <w:hyperlink w:anchor="_Toc466378681" w:history="1">
             <w:r>
               <w:rPr>
                 <w:rStyle w:val="Hyperlink"/>
@@ -670,7 +674,7 @@
                 <w:noProof/>
                 <w:webHidden/>
               </w:rPr>
-              <w:instrText xml:space="preserve"> PAGEREF _Toc466291927 \h </w:instrText>
+              <w:instrText xml:space="preserve"> PAGEREF _Toc466378681 \h </w:instrText>
             </w:r>
             <w:r>
               <w:rPr>
@@ -713,7 +717,7 @@
               <w:lang w:eastAsia="en-US"/>
             </w:rPr>
           </w:pPr>
-          <w:hyperlink w:anchor="_Toc466291928" w:history="1">
+          <w:hyperlink w:anchor="_Toc466378682" w:history="1">
             <w:r>
               <w:rPr>
                 <w:rStyle w:val="Hyperlink"/>
@@ -740,7 +744,7 @@
                 <w:noProof/>
                 <w:webHidden/>
               </w:rPr>
-              <w:instrText xml:space="preserve"> PAGEREF _Toc466291928 \h </w:instrText>
+              <w:instrText xml:space="preserve"> PAGEREF _Toc466378682 \h </w:instrText>
             </w:r>
             <w:r>
               <w:rPr>
@@ -783,7 +787,7 @@
               <w:lang w:eastAsia="en-US"/>
             </w:rPr>
           </w:pPr>
-          <w:hyperlink w:anchor="_Toc466291929" w:history="1">
+          <w:hyperlink w:anchor="_Toc466378683" w:history="1">
             <w:r>
               <w:rPr>
                 <w:rStyle w:val="Hyperlink"/>
@@ -810,7 +814,7 @@
                 <w:noProof/>
                 <w:webHidden/>
               </w:rPr>
-              <w:instrText xml:space="preserve"> PAGEREF _Toc466291929 \h </w:instrText>
+              <w:instrText xml:space="preserve"> PAGEREF _Toc466378683 \h </w:instrText>
             </w:r>
             <w:r>
               <w:rPr>
@@ -830,7 +834,7 @@
                 <w:noProof/>
                 <w:webHidden/>
               </w:rPr>
-              <w:t>6</w:t>
+              <w:t>7</w:t>
             </w:r>
             <w:r>
               <w:rPr>
@@ -853,7 +857,7 @@
               <w:lang w:eastAsia="en-US"/>
             </w:rPr>
           </w:pPr>
-          <w:hyperlink w:anchor="_Toc466291930" w:history="1">
+          <w:hyperlink w:anchor="_Toc466378684" w:history="1">
             <w:r>
               <w:rPr>
                 <w:rStyle w:val="Hyperlink"/>
@@ -880,7 +884,7 @@
                 <w:noProof/>
                 <w:webHidden/>
               </w:rPr>
-              <w:instrText xml:space="preserve"> PAGEREF _Toc466291930 \h </w:instrText>
+              <w:instrText xml:space="preserve"> PAGEREF _Toc466378684 \h </w:instrText>
             </w:r>
             <w:r>
               <w:rPr>
@@ -900,7 +904,77 @@
                 <w:noProof/>
                 <w:webHidden/>
               </w:rPr>
-              <w:t>7</w:t>
+              <w:t>8</w:t>
+            </w:r>
+            <w:r>
+              <w:rPr>
+                <w:noProof/>
+                <w:webHidden/>
+              </w:rPr>
+              <w:fldChar w:fldCharType="end"/>
+            </w:r>
+          </w:hyperlink>
+        </w:p>
+        <w:p>
+          <w:pPr>
+            <w:pStyle w:val="TOC2"/>
+            <w:tabs>
+              <w:tab w:val="right" w:leader="dot" w:pos="9350"/>
+            </w:tabs>
+            <w:rPr>
+              <w:rFonts w:asciiTheme="minorHAnsi" w:hAnsiTheme="minorHAnsi"/>
+              <w:noProof/>
+              <w:lang w:eastAsia="en-US"/>
+            </w:rPr>
+          </w:pPr>
+          <w:hyperlink w:anchor="_Toc466378685" w:history="1">
+            <w:r>
+              <w:rPr>
+                <w:rStyle w:val="Hyperlink"/>
+                <w:noProof/>
+              </w:rPr>
+              <w:t>FileList.csv</w:t>
+            </w:r>
+            <w:r>
+              <w:rPr>
+                <w:noProof/>
+                <w:webHidden/>
+              </w:rPr>
+              <w:tab/>
+            </w:r>
+            <w:r>
+              <w:rPr>
+                <w:noProof/>
+                <w:webHidden/>
+              </w:rPr>
+              <w:fldChar w:fldCharType="begin"/>
+            </w:r>
+            <w:r>
+              <w:rPr>
+                <w:noProof/>
+                <w:webHidden/>
+              </w:rPr>
+              <w:instrText xml:space="preserve"> PAGEREF _Toc466378685 \h </w:instrText>
+            </w:r>
+            <w:r>
+              <w:rPr>
+                <w:noProof/>
+                <w:webHidden/>
+              </w:rPr>
+            </w:r>
+            <w:r>
+              <w:rPr>
+                <w:noProof/>
+                <w:webHidden/>
+              </w:rPr>
+              <w:fldChar w:fldCharType="separate"/>
+            </w:r>
+            <w:r>
+              <w:rPr>
+                <w:noProof/>
+                <w:webHidden/>
+              </w:rPr>
+              <w:t>9</w:t>
             </w:r>
             <w:r>
               <w:rPr>
@@ -930,7 +1004,7 @@
           <w:rFonts w:cs="Calibri"/>
         </w:rPr>
       </w:pPr>
-      <w:bookmarkStart w:id="2" w:name="_Toc466291921"/>
+      <w:bookmarkStart w:id="2" w:name="_Toc466378675"/>
       <w:r>
         <w:rPr>
           <w:rFonts w:cs="Calibri"/>
@@ -967,21 +1041,7 @@
         <w:rPr>
           <w:rFonts w:cs="Calibri"/>
         </w:rPr>
-        <w:t xml:space="preserve"> grew out of a need to generate year end Donor statements from QuickBooks™ nonprofit edition.  QB doesn’t have a way to generate a letter with the details of the donations.  QB can generate a sales report that lists all the donations as items that were sold.  This program takes a CSV (comma separated value) version of the report and process </w:t>
-      </w:r>
-      <w:proofErr w:type="gramStart"/>
-      <w:r>
-        <w:rPr>
-          <w:rFonts w:cs="Calibri"/>
-        </w:rPr>
-        <w:t>all of</w:t>
-      </w:r>
-      <w:proofErr w:type="gramEnd"/>
-      <w:r>
-        <w:rPr>
-          <w:rFonts w:cs="Calibri"/>
-        </w:rPr>
-        <w:t xml:space="preserve"> the report to generate a custom letter for each member (customer in QB).  The custom letter is generated using a Microsoft Word template.  This means that Microsoft Word must be installed on the PC where this program is run.  </w:t>
+        <w:t xml:space="preserve"> grew out of a need to generate year end Donor statements from QuickBooks™ nonprofit edition.  QB doesn’t have a way to generate a letter with the details of the donations.  QB can generate a sales report that lists all the donations as items that were sold.  This program takes a CSV (comma separated value) version of the report and process all of the report to generate a custom letter for each member (customer in QB).  The custom letter is generated using a Microsoft Word template.  This means that Microsoft Word must be installed on the PC where this program is run.  </w:t>
       </w:r>
     </w:p>
     <w:p>
@@ -991,7 +1051,7 @@
           <w:rFonts w:cs="Calibri"/>
         </w:rPr>
       </w:pPr>
-      <w:bookmarkStart w:id="3" w:name="_Toc466291922"/>
+      <w:bookmarkStart w:id="3" w:name="_Toc466378676"/>
       <w:r>
         <w:rPr>
           <w:rFonts w:cs="Calibri"/>
@@ -1025,7 +1085,7 @@
         </w:rPr>
         <w:t xml:space="preserve">Microsoft .Net 4.6 </w:t>
       </w:r>
-      <w:hyperlink r:id="rId9" w:history="1">
+      <w:hyperlink r:id="rId10" w:history="1">
         <w:r>
           <w:rPr>
             <w:rStyle w:val="Hyperlink"/>
@@ -1051,6 +1111,7 @@
         <w:rPr>
           <w:rFonts w:cs="Calibri"/>
         </w:rPr>
+        <w:lastRenderedPageBreak/>
         <w:t>I have only tested this on Windows 10 but it should work on earlier versions that have .Net installed.</w:t>
       </w:r>
     </w:p>
@@ -1061,12 +1122,11 @@
           <w:rFonts w:cs="Calibri"/>
         </w:rPr>
       </w:pPr>
-      <w:bookmarkStart w:id="4" w:name="_Toc466291923"/>
-      <w:r>
-        <w:rPr>
-          <w:rFonts w:cs="Calibri"/>
-        </w:rPr>
-        <w:lastRenderedPageBreak/>
+      <w:bookmarkStart w:id="4" w:name="_Toc466378677"/>
+      <w:r>
+        <w:rPr>
+          <w:rFonts w:cs="Calibri"/>
+        </w:rPr>
         <w:t>Installation</w:t>
       </w:r>
       <w:bookmarkEnd w:id="4"/>
@@ -1081,21 +1141,7 @@
         <w:rPr>
           <w:rFonts w:cs="Calibri"/>
         </w:rPr>
-        <w:t>I plan on having both a .</w:t>
-      </w:r>
-      <w:proofErr w:type="spellStart"/>
-      <w:r>
-        <w:rPr>
-          <w:rFonts w:cs="Calibri"/>
-        </w:rPr>
-        <w:t>msi</w:t>
-      </w:r>
-      <w:proofErr w:type="spellEnd"/>
-      <w:r>
-        <w:rPr>
-          <w:rFonts w:cs="Calibri"/>
-        </w:rPr>
-        <w:t xml:space="preserve"> installation package and a .zip package available at:</w:t>
+        <w:t>I plan on having both a .msi installation package and a .zip package available at:</w:t>
       </w:r>
     </w:p>
     <w:p>
@@ -1110,7 +1156,7 @@
         </w:rPr>
         <w:tab/>
       </w:r>
-      <w:hyperlink r:id="rId10" w:history="1">
+      <w:hyperlink r:id="rId11" w:history="1">
         <w:r>
           <w:rPr>
             <w:rStyle w:val="Hyperlink"/>
@@ -1143,21 +1189,7 @@
         <w:rPr>
           <w:rFonts w:cs="Calibri"/>
         </w:rPr>
-        <w:t>The .</w:t>
-      </w:r>
-      <w:proofErr w:type="spellStart"/>
-      <w:r>
-        <w:rPr>
-          <w:rFonts w:cs="Calibri"/>
-        </w:rPr>
-        <w:t>msi</w:t>
-      </w:r>
-      <w:proofErr w:type="spellEnd"/>
-      <w:r>
-        <w:rPr>
-          <w:rFonts w:cs="Calibri"/>
-        </w:rPr>
-        <w:t xml:space="preserve"> package performs the install like any Windows package.  It puts a link in the start menu in the Donor Statement folder.  It also puts a link on the desktop:  </w:t>
+        <w:t xml:space="preserve">The .msi package performs the install like any Windows package.  It puts a link in the start menu in the Donor Statement folder.  It also puts a link on the desktop:  </w:t>
       </w:r>
       <w:r>
         <w:rPr>
@@ -1183,8 +1215,8 @@
             <v:path o:extrusionok="f" gradientshapeok="t" o:connecttype="rect"/>
             <o:lock v:ext="edit" aspectratio="t"/>
           </v:shapetype>
-          <v:shape id="_x0000_i1025" type="#_x0000_t75" style="width:12.55pt;height:12.55pt">
-            <v:imagedata r:id="rId11" o:title="icon"/>
+          <v:shape id="_x0000_i1025" type="#_x0000_t75" style="width:12.3pt;height:12.3pt">
+            <v:imagedata r:id="rId12" o:title="icon"/>
           </v:shape>
         </w:pict>
       </w:r>
@@ -1202,7 +1234,7 @@
           <w:rFonts w:cs="Calibri"/>
         </w:rPr>
       </w:pPr>
-      <w:bookmarkStart w:id="5" w:name="_Toc466291924"/>
+      <w:bookmarkStart w:id="5" w:name="_Toc466378678"/>
       <w:r>
         <w:rPr>
           <w:rFonts w:cs="Calibri"/>
@@ -1213,15 +1245,7 @@
     </w:p>
     <w:p>
       <w:r>
-        <w:t xml:space="preserve">The user first creates a Sales report in Quickbooks.   The sales report contains each of the donations made for a particular </w:t>
-      </w:r>
-      <w:proofErr w:type="gramStart"/>
-      <w:r>
-        <w:t>time period</w:t>
-      </w:r>
-      <w:proofErr w:type="gramEnd"/>
-      <w:r>
-        <w:t xml:space="preserve">.  The report must contain specific columns that has the information needed to generate the report.  The report is saved as a CSV file.  </w:t>
+        <w:t xml:space="preserve">The user first creates a Sales report in Quickbooks.   The sales report contains each of the donations made for a particular time period.  The report must contain specific columns that has the information needed to generate the report.  The report is saved as a CSV file.  </w:t>
       </w:r>
     </w:p>
     <w:p>
@@ -1242,7 +1266,7 @@
         </w:rPr>
       </w:pPr>
       <w:bookmarkStart w:id="6" w:name="_Ref466291095"/>
-      <w:bookmarkStart w:id="7" w:name="_Toc466291925"/>
+      <w:bookmarkStart w:id="7" w:name="_Toc466378679"/>
       <w:r>
         <w:rPr>
           <w:rFonts w:cs="Calibri"/>
@@ -1274,21 +1298,7 @@
         <w:rPr>
           <w:rFonts w:cs="Calibri"/>
         </w:rPr>
-        <w:t xml:space="preserve">Each donation or sale in Quickbooks is made as an Item.  When you make the </w:t>
-      </w:r>
-      <w:proofErr w:type="gramStart"/>
-      <w:r>
-        <w:rPr>
-          <w:rFonts w:cs="Calibri"/>
-        </w:rPr>
-        <w:t>sale</w:t>
-      </w:r>
-      <w:proofErr w:type="gramEnd"/>
-      <w:r>
-        <w:rPr>
-          <w:rFonts w:cs="Calibri"/>
-        </w:rPr>
-        <w:t xml:space="preserve"> you can change the memo field as appropriate.  </w:t>
+        <w:t xml:space="preserve">Each donation or sale in Quickbooks is made as an Item.  When you make the sale you can change the memo field as appropriate.  </w:t>
       </w:r>
     </w:p>
     <w:p>
@@ -1337,7 +1347,7 @@
                     <pic:cNvPicPr/>
                   </pic:nvPicPr>
                   <pic:blipFill>
-                    <a:blip r:embed="rId12"/>
+                    <a:blip r:embed="rId13"/>
                     <a:stretch>
                       <a:fillRect/>
                     </a:stretch>
@@ -1374,27 +1384,14 @@
       <w:r>
         <w:t xml:space="preserve">Figure </w:t>
       </w:r>
-      <w:r>
-        <w:fldChar w:fldCharType="begin"/>
-      </w:r>
-      <w:r>
-        <w:instrText xml:space="preserve"> SEQ Figure \* ARABIC </w:instrText>
-      </w:r>
-      <w:r>
-        <w:fldChar w:fldCharType="separate"/>
-      </w:r>
-      <w:r>
-        <w:rPr>
-          <w:noProof/>
-        </w:rPr>
-        <w:t>1</w:t>
-      </w:r>
-      <w:r>
-        <w:rPr>
-          <w:noProof/>
-        </w:rPr>
-        <w:fldChar w:fldCharType="end"/>
-      </w:r>
+      <w:fldSimple w:instr=" SEQ Figure \* ARABIC ">
+        <w:r>
+          <w:rPr>
+            <w:noProof/>
+          </w:rPr>
+          <w:t>1</w:t>
+        </w:r>
+      </w:fldSimple>
       <w:r>
         <w:t>Create Sales Report</w:t>
       </w:r>
@@ -1489,6 +1486,7 @@
         <w:rPr>
           <w:rFonts w:cs="Calibri"/>
         </w:rPr>
+        <w:lastRenderedPageBreak/>
         <w:t>Be sure that the following</w:t>
       </w:r>
       <w:r>
@@ -1513,7 +1511,6 @@
         <w:rPr>
           <w:rFonts w:cs="Calibri"/>
         </w:rPr>
-        <w:lastRenderedPageBreak/>
         <w:t>"Date"</w:t>
       </w:r>
     </w:p>
@@ -1750,7 +1747,7 @@
                     <pic:cNvPicPr/>
                   </pic:nvPicPr>
                   <pic:blipFill>
-                    <a:blip r:embed="rId13"/>
+                    <a:blip r:embed="rId14"/>
                     <a:stretch>
                       <a:fillRect/>
                     </a:stretch>
@@ -1788,27 +1785,14 @@
       <w:r>
         <w:t xml:space="preserve">Figure </w:t>
       </w:r>
-      <w:r>
-        <w:fldChar w:fldCharType="begin"/>
-      </w:r>
-      <w:r>
-        <w:instrText xml:space="preserve"> SEQ Figure \* ARABIC </w:instrText>
-      </w:r>
-      <w:r>
-        <w:fldChar w:fldCharType="separate"/>
-      </w:r>
-      <w:r>
-        <w:rPr>
-          <w:noProof/>
-        </w:rPr>
-        <w:t>2</w:t>
-      </w:r>
-      <w:r>
-        <w:rPr>
-          <w:noProof/>
-        </w:rPr>
-        <w:fldChar w:fldCharType="end"/>
-      </w:r>
+      <w:fldSimple w:instr=" SEQ Figure \* ARABIC ">
+        <w:r>
+          <w:rPr>
+            <w:noProof/>
+          </w:rPr>
+          <w:t>2</w:t>
+        </w:r>
+      </w:fldSimple>
       <w:r>
         <w:t xml:space="preserve"> Create Worksheet</w:t>
       </w:r>
@@ -1870,7 +1854,7 @@
                     <pic:cNvPicPr/>
                   </pic:nvPicPr>
                   <pic:blipFill>
-                    <a:blip r:embed="rId14"/>
+                    <a:blip r:embed="rId15"/>
                     <a:stretch>
                       <a:fillRect/>
                     </a:stretch>
@@ -1907,27 +1891,14 @@
       <w:r>
         <w:t xml:space="preserve">Figure </w:t>
       </w:r>
-      <w:r>
-        <w:fldChar w:fldCharType="begin"/>
-      </w:r>
-      <w:r>
-        <w:instrText xml:space="preserve"> SEQ Figure \* ARABIC </w:instrText>
-      </w:r>
-      <w:r>
-        <w:fldChar w:fldCharType="separate"/>
-      </w:r>
-      <w:r>
-        <w:rPr>
-          <w:noProof/>
-        </w:rPr>
-        <w:t>3</w:t>
-      </w:r>
-      <w:r>
-        <w:rPr>
-          <w:noProof/>
-        </w:rPr>
-        <w:fldChar w:fldCharType="end"/>
-      </w:r>
+      <w:fldSimple w:instr=" SEQ Figure \* ARABIC ">
+        <w:r>
+          <w:rPr>
+            <w:noProof/>
+          </w:rPr>
+          <w:t>3</w:t>
+        </w:r>
+      </w:fldSimple>
       <w:r>
         <w:t xml:space="preserve"> Export CSV file</w:t>
       </w:r>
@@ -1952,8 +1923,9 @@
         <w:pStyle w:val="Heading2"/>
       </w:pPr>
       <w:bookmarkStart w:id="8" w:name="_Ref466291185"/>
-      <w:bookmarkStart w:id="9" w:name="_Toc466291926"/>
-      <w:r>
+      <w:bookmarkStart w:id="9" w:name="_Toc466378680"/>
+      <w:r>
+        <w:lastRenderedPageBreak/>
         <w:t>Word</w:t>
       </w:r>
       <w:r>
@@ -1978,7 +1950,6 @@
     </w:p>
     <w:p>
       <w:r>
-        <w:lastRenderedPageBreak/>
         <w:t>The following bookmarks are used.  The bookmarks are not required.  The program will run if they are not in the template file.</w:t>
       </w:r>
     </w:p>
@@ -2003,15 +1974,7 @@
         </w:numPr>
       </w:pPr>
       <w:r>
-        <w:t>"</w:t>
-      </w:r>
-      <w:proofErr w:type="spellStart"/>
-      <w:r>
-        <w:t>StatementDate</w:t>
-      </w:r>
-      <w:proofErr w:type="spellEnd"/>
-      <w:r>
-        <w:t>"</w:t>
+        <w:t>"StatementDate"</w:t>
       </w:r>
     </w:p>
     <w:p>
@@ -2023,15 +1986,7 @@
         </w:numPr>
       </w:pPr>
       <w:r>
-        <w:t>"</w:t>
-      </w:r>
-      <w:proofErr w:type="spellStart"/>
-      <w:r>
-        <w:t>ToAddress</w:t>
-      </w:r>
-      <w:proofErr w:type="spellEnd"/>
-      <w:r>
-        <w:t>"</w:t>
+        <w:t>"ToAddress"</w:t>
       </w:r>
     </w:p>
     <w:p>
@@ -2043,15 +1998,7 @@
         </w:numPr>
       </w:pPr>
       <w:r>
-        <w:t>"</w:t>
-      </w:r>
-      <w:proofErr w:type="spellStart"/>
-      <w:r>
-        <w:t>YearDateRange</w:t>
-      </w:r>
-      <w:proofErr w:type="spellEnd"/>
-      <w:r>
-        <w:t>"</w:t>
+        <w:t>"YearDateRange"</w:t>
       </w:r>
     </w:p>
     <w:p>
@@ -2075,15 +2022,7 @@
         </w:numPr>
       </w:pPr>
       <w:r>
-        <w:t>"</w:t>
-      </w:r>
-      <w:proofErr w:type="spellStart"/>
-      <w:r>
-        <w:t>TablePayments</w:t>
-      </w:r>
-      <w:proofErr w:type="spellEnd"/>
-      <w:r>
-        <w:t>"</w:t>
+        <w:t>"TablePayments"</w:t>
       </w:r>
     </w:p>
     <w:p>
@@ -2117,7 +2056,7 @@
                     <pic:cNvPicPr/>
                   </pic:nvPicPr>
                   <pic:blipFill>
-                    <a:blip r:embed="rId15"/>
+                    <a:blip r:embed="rId16"/>
                     <a:stretch>
                       <a:fillRect/>
                     </a:stretch>
@@ -2151,27 +2090,14 @@
       <w:r>
         <w:t xml:space="preserve">Figure </w:t>
       </w:r>
-      <w:r>
-        <w:fldChar w:fldCharType="begin"/>
-      </w:r>
-      <w:r>
-        <w:instrText xml:space="preserve"> SEQ Figure \* ARABIC </w:instrText>
-      </w:r>
-      <w:r>
-        <w:fldChar w:fldCharType="separate"/>
-      </w:r>
-      <w:r>
-        <w:rPr>
-          <w:noProof/>
-        </w:rPr>
-        <w:t>4</w:t>
-      </w:r>
-      <w:r>
-        <w:rPr>
-          <w:noProof/>
-        </w:rPr>
-        <w:fldChar w:fldCharType="end"/>
-      </w:r>
+      <w:fldSimple w:instr=" SEQ Figure \* ARABIC ">
+        <w:r>
+          <w:rPr>
+            <w:noProof/>
+          </w:rPr>
+          <w:t>4</w:t>
+        </w:r>
+      </w:fldSimple>
       <w:r>
         <w:t xml:space="preserve"> Show bookmarks</w:t>
       </w:r>
@@ -2201,7 +2127,7 @@
                     <pic:cNvPicPr/>
                   </pic:nvPicPr>
                   <pic:blipFill>
-                    <a:blip r:embed="rId16"/>
+                    <a:blip r:embed="rId17"/>
                     <a:stretch>
                       <a:fillRect/>
                     </a:stretch>
@@ -2247,6 +2173,7 @@
           <w:noProof/>
           <w:lang w:eastAsia="en-US"/>
         </w:rPr>
+        <w:lastRenderedPageBreak/>
         <w:drawing>
           <wp:inline distT="0" distB="0" distL="0" distR="0" wp14:anchorId="70A646C5" wp14:editId="106EA2F1">
             <wp:extent cx="4420217" cy="2048161"/>
@@ -2263,7 +2190,7 @@
                     <pic:cNvPicPr/>
                   </pic:nvPicPr>
                   <pic:blipFill>
-                    <a:blip r:embed="rId17"/>
+                    <a:blip r:embed="rId18"/>
                     <a:stretch>
                       <a:fillRect/>
                     </a:stretch>
@@ -2297,27 +2224,14 @@
       <w:r>
         <w:t xml:space="preserve">Figure </w:t>
       </w:r>
-      <w:r>
-        <w:fldChar w:fldCharType="begin"/>
-      </w:r>
-      <w:r>
-        <w:instrText xml:space="preserve"> SEQ Figure \* ARABIC </w:instrText>
-      </w:r>
-      <w:r>
-        <w:fldChar w:fldCharType="separate"/>
-      </w:r>
-      <w:r>
-        <w:rPr>
-          <w:noProof/>
-        </w:rPr>
-        <w:t>5</w:t>
-      </w:r>
-      <w:r>
-        <w:rPr>
-          <w:noProof/>
-        </w:rPr>
-        <w:fldChar w:fldCharType="end"/>
-      </w:r>
+      <w:fldSimple w:instr=" SEQ Figure \* ARABIC ">
+        <w:r>
+          <w:rPr>
+            <w:noProof/>
+          </w:rPr>
+          <w:t>5</w:t>
+        </w:r>
+      </w:fldSimple>
       <w:r>
         <w:t xml:space="preserve"> Insert Bookmark</w:t>
       </w:r>
@@ -2342,7 +2256,6 @@
           <w:noProof/>
           <w:lang w:eastAsia="en-US"/>
         </w:rPr>
-        <w:lastRenderedPageBreak/>
         <w:drawing>
           <wp:inline distT="0" distB="0" distL="0" distR="0" wp14:anchorId="6BA85A91" wp14:editId="2D000E2A">
             <wp:extent cx="3457575" cy="704850"/>
@@ -2359,7 +2272,7 @@
                     <pic:cNvPicPr/>
                   </pic:nvPicPr>
                   <pic:blipFill>
-                    <a:blip r:embed="rId18"/>
+                    <a:blip r:embed="rId19"/>
                     <a:stretch>
                       <a:fillRect/>
                     </a:stretch>
@@ -2393,27 +2306,14 @@
       <w:r>
         <w:t xml:space="preserve">Figure </w:t>
       </w:r>
-      <w:r>
-        <w:fldChar w:fldCharType="begin"/>
-      </w:r>
-      <w:r>
-        <w:instrText xml:space="preserve"> SEQ Figure \* ARABIC </w:instrText>
-      </w:r>
-      <w:r>
-        <w:fldChar w:fldCharType="separate"/>
-      </w:r>
-      <w:r>
-        <w:rPr>
-          <w:noProof/>
-        </w:rPr>
-        <w:t>6</w:t>
-      </w:r>
-      <w:r>
-        <w:rPr>
-          <w:noProof/>
-        </w:rPr>
-        <w:fldChar w:fldCharType="end"/>
-      </w:r>
+      <w:fldSimple w:instr=" SEQ Figure \* ARABIC ">
+        <w:r>
+          <w:rPr>
+            <w:noProof/>
+          </w:rPr>
+          <w:t>6</w:t>
+        </w:r>
+      </w:fldSimple>
       <w:r>
         <w:t xml:space="preserve"> Name Bookmark</w:t>
       </w:r>
@@ -2424,7 +2324,7 @@
       <w:pPr>
         <w:pStyle w:val="Heading2"/>
       </w:pPr>
-      <w:bookmarkStart w:id="10" w:name="_Toc466291927"/>
+      <w:bookmarkStart w:id="10" w:name="_Toc466378681"/>
       <w:r>
         <w:t>Running Donor Statement</w:t>
       </w:r>
@@ -2468,15 +2368,7 @@
         <w:t>t of the screen for the program.  Each screen has common controls.</w:t>
       </w:r>
       <w:r>
-        <w:t xml:space="preserve">  To exit the </w:t>
-      </w:r>
-      <w:proofErr w:type="gramStart"/>
-      <w:r>
-        <w:t>program</w:t>
-      </w:r>
-      <w:proofErr w:type="gramEnd"/>
-      <w:r>
-        <w:t xml:space="preserve"> click on the X at the top right of the window.</w:t>
+        <w:t xml:space="preserve">  To exit the program click on the X at the top right of the window.</w:t>
       </w:r>
     </w:p>
     <w:p>
@@ -2489,6 +2381,7 @@
           <w:noProof/>
           <w:lang w:eastAsia="en-US"/>
         </w:rPr>
+        <w:lastRenderedPageBreak/>
         <w:drawing>
           <wp:inline distT="0" distB="0" distL="0" distR="0" wp14:anchorId="65C2D95A" wp14:editId="7EC47A1A">
             <wp:extent cx="5493990" cy="5176520"/>
@@ -2505,7 +2398,7 @@
                     <pic:cNvPicPr/>
                   </pic:nvPicPr>
                   <pic:blipFill>
-                    <a:blip r:embed="rId19"/>
+                    <a:blip r:embed="rId20"/>
                     <a:stretch>
                       <a:fillRect/>
                     </a:stretch>
@@ -2540,27 +2433,14 @@
       <w:r>
         <w:t xml:space="preserve">Figure </w:t>
       </w:r>
-      <w:r>
-        <w:fldChar w:fldCharType="begin"/>
-      </w:r>
-      <w:r>
-        <w:instrText xml:space="preserve"> SEQ Figure \* ARABIC </w:instrText>
-      </w:r>
-      <w:r>
-        <w:fldChar w:fldCharType="separate"/>
-      </w:r>
-      <w:r>
-        <w:rPr>
-          <w:noProof/>
-        </w:rPr>
-        <w:t>7</w:t>
-      </w:r>
-      <w:r>
-        <w:rPr>
-          <w:noProof/>
-        </w:rPr>
-        <w:fldChar w:fldCharType="end"/>
-      </w:r>
+      <w:fldSimple w:instr=" SEQ Figure \* ARABIC ">
+        <w:r>
+          <w:rPr>
+            <w:noProof/>
+          </w:rPr>
+          <w:t>7</w:t>
+        </w:r>
+      </w:fldSimple>
       <w:bookmarkEnd w:id="11"/>
       <w:r>
         <w:t xml:space="preserve"> Form layout</w:t>
@@ -2568,23 +2448,14 @@
     </w:p>
     <w:p>
       <w:r>
-        <w:lastRenderedPageBreak/>
-        <w:t xml:space="preserve">The central area of the window, number 5 changes for each step.  The other portions of the window </w:t>
-      </w:r>
-      <w:proofErr w:type="gramStart"/>
-      <w:r>
-        <w:t>stays</w:t>
-      </w:r>
-      <w:proofErr w:type="gramEnd"/>
-      <w:r>
-        <w:t xml:space="preserve"> the same for each step.  Number 1 and 2 are navigation keys to book Backward and forward through the various step.  Clicking on number 3, about, brings up an about dialog.  Number 6 is a log of messages.  The latest message is always shown at the top of the list.</w:t>
+        <w:t>The central area of the window, number 5 changes for each step.  The other portions of the window stays the same for each step.  Number 1 and 2 are navigation keys to book Backward and forward through the various step.  Clicking on number 3, about, brings up an about dialog.  Number 6 is a log of messages.  The latest message is always shown at the top of the list.</w:t>
       </w:r>
     </w:p>
     <w:p>
       <w:pPr>
         <w:pStyle w:val="Heading2"/>
       </w:pPr>
-      <w:bookmarkStart w:id="12" w:name="_Toc466291928"/>
+      <w:bookmarkStart w:id="12" w:name="_Toc466378682"/>
       <w:r>
         <w:t>Configuration Step</w:t>
       </w:r>
@@ -2629,6 +2500,7 @@
           <w:noProof/>
           <w:lang w:eastAsia="en-US"/>
         </w:rPr>
+        <w:lastRenderedPageBreak/>
         <w:drawing>
           <wp:inline distT="0" distB="0" distL="0" distR="0" wp14:anchorId="0A75E60A" wp14:editId="6564C9C4">
             <wp:extent cx="5410955" cy="2838846"/>
@@ -2645,7 +2517,7 @@
                     <pic:cNvPicPr/>
                   </pic:nvPicPr>
                   <pic:blipFill>
-                    <a:blip r:embed="rId20"/>
+                    <a:blip r:embed="rId21"/>
                     <a:stretch>
                       <a:fillRect/>
                     </a:stretch>
@@ -2680,195 +2552,169 @@
       <w:r>
         <w:t xml:space="preserve">Figure </w:t>
       </w:r>
-      <w:r>
+      <w:fldSimple w:instr=" SEQ Figure \* ARABIC ">
+        <w:r>
+          <w:rPr>
+            <w:noProof/>
+          </w:rPr>
+          <w:t>8</w:t>
+        </w:r>
+      </w:fldSimple>
+      <w:bookmarkEnd w:id="13"/>
+      <w:r>
+        <w:t xml:space="preserve"> Enter Configuration</w:t>
+      </w:r>
+    </w:p>
+    <w:p>
+      <w:r>
+        <w:t xml:space="preserve">Number 10 is the Input file.  This is a CSV file that contains the sales report from Quickbooks.  See  </w:t>
+      </w:r>
+      <w:r>
+        <w:rPr>
+          <w:u w:val="single"/>
+        </w:rPr>
         <w:fldChar w:fldCharType="begin"/>
       </w:r>
       <w:r>
-        <w:instrText xml:space="preserve"> SEQ Figure \* ARABIC </w:instrText>
-      </w:r>
-      <w:r>
+        <w:rPr>
+          <w:u w:val="single"/>
+        </w:rPr>
+        <w:instrText xml:space="preserve"> REF _Ref466291095 \h </w:instrText>
+      </w:r>
+      <w:r>
+        <w:rPr>
+          <w:u w:val="single"/>
+        </w:rPr>
+      </w:r>
+      <w:r>
+        <w:rPr>
+          <w:u w:val="single"/>
+        </w:rPr>
         <w:fldChar w:fldCharType="separate"/>
       </w:r>
       <w:r>
         <w:rPr>
+          <w:rFonts w:cs="Calibri"/>
+        </w:rPr>
+        <w:t>QuickBooks Sale</w:t>
+      </w:r>
+      <w:r>
+        <w:rPr>
+          <w:rFonts w:cs="Calibri"/>
+        </w:rPr>
+        <w:t>s</w:t>
+      </w:r>
+      <w:r>
+        <w:rPr>
+          <w:rFonts w:cs="Calibri"/>
+        </w:rPr>
+        <w:t xml:space="preserve"> Report</w:t>
+      </w:r>
+      <w:r>
+        <w:rPr>
+          <w:u w:val="single"/>
+        </w:rPr>
+        <w:fldChar w:fldCharType="end"/>
+      </w:r>
+      <w:r>
+        <w:t xml:space="preserve"> for details.</w:t>
+      </w:r>
+    </w:p>
+    <w:p>
+      <w:r>
+        <w:t xml:space="preserve">Number 11 is the Word template report.  See </w:t>
+      </w:r>
+      <w:r>
+        <w:rPr>
+          <w:u w:val="single"/>
+        </w:rPr>
+        <w:fldChar w:fldCharType="begin"/>
+      </w:r>
+      <w:r>
+        <w:rPr>
+          <w:u w:val="single"/>
+        </w:rPr>
+        <w:instrText xml:space="preserve"> REF _Ref466291185 \h </w:instrText>
+      </w:r>
+      <w:r>
+        <w:rPr>
+          <w:u w:val="single"/>
+        </w:rPr>
+      </w:r>
+      <w:r>
+        <w:rPr>
+          <w:u w:val="single"/>
+        </w:rPr>
+        <w:fldChar w:fldCharType="separate"/>
+      </w:r>
+      <w:r>
+        <w:t>Word Template</w:t>
+      </w:r>
+      <w:r>
+        <w:rPr>
+          <w:u w:val="single"/>
+        </w:rPr>
+        <w:fldChar w:fldCharType="end"/>
+      </w:r>
+      <w:r>
+        <w:t>.</w:t>
+      </w:r>
+    </w:p>
+    <w:p>
+      <w:r>
+        <w:t>Number 12 is the Output directory where each of the reports will be placed.</w:t>
+      </w:r>
+    </w:p>
+    <w:p>
+      <w:r>
+        <w:t xml:space="preserve">Number 13 is the date range value that will be placed into the report in the </w:t>
+      </w:r>
+      <w:r>
+        <w:t>YearDateRange bookmark.</w:t>
+      </w:r>
+    </w:p>
+    <w:p>
+      <w:r>
+        <w:t xml:space="preserve">Number 14 is the location of the configuration file where each of the selected values are stored between programs runs.  </w:t>
+      </w:r>
+    </w:p>
+    <w:p>
+      <w:pPr>
+        <w:pStyle w:val="Heading2"/>
+      </w:pPr>
+      <w:bookmarkStart w:id="14" w:name="_Toc466378683"/>
+      <w:r>
+        <w:t>Item Selection</w:t>
+      </w:r>
+      <w:bookmarkEnd w:id="14"/>
+    </w:p>
+    <w:p>
+      <w:r>
+        <w:t xml:space="preserve">Step 2 is the configuration step.  The central portion of the screen is filled in with the configuration form shown in </w:t>
+      </w:r>
+      <w:r>
+        <w:fldChar w:fldCharType="begin"/>
+      </w:r>
+      <w:r>
+        <w:instrText xml:space="preserve"> REF _Ref466291400 \h </w:instrText>
+      </w:r>
+      <w:r>
+        <w:fldChar w:fldCharType="separate"/>
+      </w:r>
+      <w:r>
+        <w:t xml:space="preserve">Figure </w:t>
+      </w:r>
+      <w:r>
+        <w:rPr>
           <w:noProof/>
         </w:rPr>
-        <w:t>8</w:t>
-      </w:r>
-      <w:r>
-        <w:rPr>
-          <w:noProof/>
-        </w:rPr>
+        <w:t>9</w:t>
+      </w:r>
+      <w:r>
         <w:fldChar w:fldCharType="end"/>
       </w:r>
-      <w:bookmarkEnd w:id="13"/>
-      <w:r>
-        <w:t xml:space="preserve"> Enter Configuration</w:t>
-      </w:r>
-    </w:p>
-    <w:p>
-      <w:r>
-        <w:t xml:space="preserve">Number 10 is the Input file.  This is a CSV file that contains the sales report from Quickbooks.  See  </w:t>
-      </w:r>
-      <w:r>
-        <w:rPr>
-          <w:u w:val="single"/>
-        </w:rPr>
-        <w:fldChar w:fldCharType="begin"/>
-      </w:r>
-      <w:r>
-        <w:rPr>
-          <w:u w:val="single"/>
-        </w:rPr>
-        <w:instrText xml:space="preserve"> REF _Ref466291095 \h </w:instrText>
-      </w:r>
-      <w:r>
-        <w:rPr>
-          <w:u w:val="single"/>
-        </w:rPr>
-      </w:r>
-      <w:r>
-        <w:rPr>
-          <w:u w:val="single"/>
-        </w:rPr>
-        <w:fldChar w:fldCharType="separate"/>
-      </w:r>
-      <w:r>
-        <w:rPr>
-          <w:rFonts w:cs="Calibri"/>
-        </w:rPr>
-        <w:t>QuickBooks Sale</w:t>
-      </w:r>
-      <w:r>
-        <w:rPr>
-          <w:rFonts w:cs="Calibri"/>
-        </w:rPr>
-        <w:t>s</w:t>
-      </w:r>
-      <w:r>
-        <w:rPr>
-          <w:rFonts w:cs="Calibri"/>
-        </w:rPr>
-        <w:t xml:space="preserve"> Report</w:t>
-      </w:r>
-      <w:r>
-        <w:rPr>
-          <w:u w:val="single"/>
-        </w:rPr>
-        <w:fldChar w:fldCharType="end"/>
-      </w:r>
-      <w:r>
-        <w:t xml:space="preserve"> for details.</w:t>
-      </w:r>
-    </w:p>
-    <w:p>
-      <w:r>
-        <w:t xml:space="preserve">Number 11 is the Word template report.  See </w:t>
-      </w:r>
-      <w:r>
-        <w:rPr>
-          <w:u w:val="single"/>
-        </w:rPr>
-        <w:fldChar w:fldCharType="begin"/>
-      </w:r>
-      <w:r>
-        <w:rPr>
-          <w:u w:val="single"/>
-        </w:rPr>
-        <w:instrText xml:space="preserve"> REF _Ref466291185 \h </w:instrText>
-      </w:r>
-      <w:r>
-        <w:rPr>
-          <w:u w:val="single"/>
-        </w:rPr>
-      </w:r>
-      <w:r>
-        <w:rPr>
-          <w:u w:val="single"/>
-        </w:rPr>
-        <w:fldChar w:fldCharType="separate"/>
-      </w:r>
-      <w:r>
-        <w:t>Word Template</w:t>
-      </w:r>
-      <w:r>
-        <w:rPr>
-          <w:u w:val="single"/>
-        </w:rPr>
-        <w:fldChar w:fldCharType="end"/>
-      </w:r>
-      <w:r>
-        <w:t>.</w:t>
-      </w:r>
-    </w:p>
-    <w:p>
-      <w:r>
-        <w:t>Number 12 is the Output directory where each of the reports will be placed.</w:t>
-      </w:r>
-    </w:p>
-    <w:p>
-      <w:r>
-        <w:t xml:space="preserve">Number 13 is the date range value that will be placed into the report in the </w:t>
-      </w:r>
-      <w:proofErr w:type="spellStart"/>
-      <w:r>
-        <w:t>YearDateRange</w:t>
-      </w:r>
-      <w:proofErr w:type="spellEnd"/>
-      <w:r>
-        <w:t xml:space="preserve"> bookmark.</w:t>
-      </w:r>
-    </w:p>
-    <w:p>
-      <w:r>
-        <w:t xml:space="preserve">Number 14 is the location of the configuration file where each of the selected values are stored between programs runs.  </w:t>
-      </w:r>
-    </w:p>
-    <w:p>
-      <w:pPr>
-        <w:pStyle w:val="Heading2"/>
-      </w:pPr>
-      <w:bookmarkStart w:id="14" w:name="_Toc466291929"/>
-      <w:r>
-        <w:t>Item Selection</w:t>
-      </w:r>
-      <w:bookmarkEnd w:id="14"/>
-    </w:p>
-    <w:p>
-      <w:r>
-        <w:t xml:space="preserve">Step 2 is the configuration step.  The central portion of the screen is filled in with the configuration form shown in </w:t>
-      </w:r>
-      <w:r>
-        <w:fldChar w:fldCharType="begin"/>
-      </w:r>
-      <w:r>
-        <w:instrText xml:space="preserve"> REF _Ref466291400 \h </w:instrText>
-      </w:r>
-      <w:r>
-        <w:fldChar w:fldCharType="separate"/>
-      </w:r>
-      <w:r>
-        <w:t xml:space="preserve">Figure </w:t>
-      </w:r>
-      <w:r>
-        <w:rPr>
-          <w:noProof/>
-        </w:rPr>
-        <w:t>9</w:t>
-      </w:r>
-      <w:r>
-        <w:fldChar w:fldCharType="end"/>
-      </w:r>
-      <w:r>
-        <w:t xml:space="preserve">.  When this step is entered number 21 shows </w:t>
-      </w:r>
-      <w:proofErr w:type="gramStart"/>
-      <w:r>
-        <w:t>all of</w:t>
-      </w:r>
-      <w:proofErr w:type="gramEnd"/>
-      <w:r>
-        <w:t xml:space="preserve"> the Item selections from the previous run.  Click the parse button, number20, to read in the input file and get the list of items in the report.  You can then select or deselect the items in the input file to include in each donor statement.  Items not selected will not be part of the report.</w:t>
+      <w:r>
+        <w:t>.  When this step is entered number 21 shows all of the Item selections from the previous run.  Click the parse button, number20, to read in the input file and get the list of items in the report.  You can then select or deselect the items in the input file to include in each donor statement.  Items not selected will not be part of the report.</w:t>
       </w:r>
     </w:p>
     <w:p>
@@ -2898,7 +2744,7 @@
                     <pic:cNvPicPr/>
                   </pic:nvPicPr>
                   <pic:blipFill>
-                    <a:blip r:embed="rId21"/>
+                    <a:blip r:embed="rId22"/>
                     <a:stretch>
                       <a:fillRect/>
                     </a:stretch>
@@ -2933,85 +2779,56 @@
       <w:r>
         <w:t xml:space="preserve">Figure </w:t>
       </w:r>
+      <w:fldSimple w:instr=" SEQ Figure \* ARABIC ">
+        <w:r>
+          <w:rPr>
+            <w:noProof/>
+          </w:rPr>
+          <w:t>9</w:t>
+        </w:r>
+      </w:fldSimple>
+      <w:bookmarkEnd w:id="15"/>
+      <w:r>
+        <w:t xml:space="preserve"> Select Items for report</w:t>
+      </w:r>
+    </w:p>
+    <w:p>
+      <w:pPr>
+        <w:pStyle w:val="Heading2"/>
+      </w:pPr>
+      <w:bookmarkStart w:id="16" w:name="_Toc466378684"/>
+      <w:r>
+        <w:t>Create Documents</w:t>
+      </w:r>
+      <w:bookmarkEnd w:id="16"/>
+    </w:p>
+    <w:p>
+      <w:r>
+        <w:t xml:space="preserve">Step 3 is the configuration step.  The central portion of the screen is filled in with the configuration form shown in </w:t>
+      </w:r>
       <w:r>
         <w:fldChar w:fldCharType="begin"/>
       </w:r>
       <w:r>
-        <w:instrText xml:space="preserve"> SEQ Figure \* ARABIC </w:instrText>
+        <w:instrText xml:space="preserve"> REF _Ref466291576 \h </w:instrText>
       </w:r>
       <w:r>
         <w:fldChar w:fldCharType="separate"/>
       </w:r>
       <w:r>
+        <w:t xml:space="preserve">Figure </w:t>
+      </w:r>
+      <w:r>
         <w:rPr>
           <w:noProof/>
         </w:rPr>
-        <w:t>9</w:t>
-      </w:r>
-      <w:r>
-        <w:rPr>
-          <w:noProof/>
-        </w:rPr>
+        <w:t>10</w:t>
+      </w:r>
+      <w:r>
         <w:fldChar w:fldCharType="end"/>
       </w:r>
-      <w:bookmarkEnd w:id="15"/>
-      <w:r>
-        <w:t xml:space="preserve"> Select Items for report</w:t>
-      </w:r>
-    </w:p>
-    <w:p>
-      <w:pPr>
-        <w:pStyle w:val="Heading2"/>
-      </w:pPr>
-      <w:bookmarkStart w:id="16" w:name="_Toc466291930"/>
-      <w:r>
-        <w:t>Create Documents</w:t>
-      </w:r>
-      <w:bookmarkEnd w:id="16"/>
-    </w:p>
-    <w:p>
-      <w:r>
-        <w:t xml:space="preserve">Step 3 is the configuration step.  The central portion of the screen is filled in with the configuration form shown in </w:t>
-      </w:r>
-      <w:r>
-        <w:fldChar w:fldCharType="begin"/>
-      </w:r>
-      <w:r>
-        <w:instrText xml:space="preserve"> REF _Ref466291576 \h </w:instrText>
-      </w:r>
-      <w:r>
-        <w:fldChar w:fldCharType="separate"/>
-      </w:r>
-      <w:r>
-        <w:t xml:space="preserve">Figure </w:t>
-      </w:r>
-      <w:r>
-        <w:rPr>
-          <w:noProof/>
-        </w:rPr>
-        <w:t>10</w:t>
-      </w:r>
-      <w:r>
-        <w:fldChar w:fldCharType="end"/>
-      </w:r>
-      <w:r>
-        <w:t xml:space="preserve">.  Click on number 31 to start creating donor statements.  On Donor Statement is created for each name in the input file.  The donor statement is saved as a PDF file.  Number 34 is a </w:t>
-      </w:r>
-      <w:proofErr w:type="spellStart"/>
-      <w:r>
-        <w:t>progresss</w:t>
-      </w:r>
-      <w:proofErr w:type="spellEnd"/>
-      <w:r>
-        <w:t xml:space="preserve"> bar that provides a visual indication of progress in creating </w:t>
-      </w:r>
-      <w:proofErr w:type="gramStart"/>
-      <w:r>
-        <w:t>all of</w:t>
-      </w:r>
-      <w:proofErr w:type="gramEnd"/>
-      <w:r>
-        <w:t xml:space="preserve"> the donor statements. You click Stop at any time and the program will stop between donor statements. </w:t>
+      <w:r>
+        <w:t xml:space="preserve">.  Click on number 31 to start creating donor statements.  On Donor Statement is created for each name in the input file.  The donor statement is saved as a PDF file.  Number 34 is a progresss bar that provides a visual indication of progress in creating all of the donor statements. You click Stop at any time and the program will stop between donor statements. </w:t>
       </w:r>
     </w:p>
     <w:p>
@@ -3040,7 +2857,7 @@
                     <pic:cNvPicPr/>
                   </pic:nvPicPr>
                   <pic:blipFill>
-                    <a:blip r:embed="rId22"/>
+                    <a:blip r:embed="rId23"/>
                     <a:stretch>
                       <a:fillRect/>
                     </a:stretch>
@@ -3075,27 +2892,14 @@
       <w:r>
         <w:t xml:space="preserve">Figure </w:t>
       </w:r>
-      <w:r>
-        <w:fldChar w:fldCharType="begin"/>
-      </w:r>
-      <w:r>
-        <w:instrText xml:space="preserve"> SEQ Figure \* ARABIC </w:instrText>
-      </w:r>
-      <w:r>
-        <w:fldChar w:fldCharType="separate"/>
-      </w:r>
-      <w:r>
-        <w:rPr>
-          <w:noProof/>
-        </w:rPr>
-        <w:t>10</w:t>
-      </w:r>
-      <w:r>
-        <w:rPr>
-          <w:noProof/>
-        </w:rPr>
-        <w:fldChar w:fldCharType="end"/>
-      </w:r>
+      <w:fldSimple w:instr=" SEQ Figure \* ARABIC ">
+        <w:r>
+          <w:rPr>
+            <w:noProof/>
+          </w:rPr>
+          <w:t>10</w:t>
+        </w:r>
+      </w:fldSimple>
       <w:bookmarkEnd w:id="17"/>
       <w:r>
         <w:t xml:space="preserve"> Create Documents</w:t>
@@ -3113,8 +2917,26 @@
         <w:t>If you decide you need to create a new input file in Quickbooks you can click on the number 33, the Reload File button, and the program will reread the input file.</w:t>
       </w:r>
     </w:p>
+    <w:p>
+      <w:pPr>
+        <w:pStyle w:val="Heading2"/>
+      </w:pPr>
+      <w:bookmarkStart w:id="18" w:name="_Toc466378685"/>
+      <w:r>
+        <w:t>FileList</w:t>
+      </w:r>
+      <w:r>
+        <w:t>.csv</w:t>
+      </w:r>
+      <w:bookmarkEnd w:id="18"/>
+    </w:p>
+    <w:p>
+      <w:r>
+        <w:t xml:space="preserve">This file is created in the output directory when either all of the statements are created or when the user stops statement creation.  This file has two columns.  The first column contains the name of the donor and the second column contains the file name created.  </w:t>
+      </w:r>
+    </w:p>
     <w:sectPr>
-      <w:footerReference w:type="default" r:id="rId23"/>
+      <w:footerReference w:type="default" r:id="rId24"/>
       <w:pgSz w:w="12240" w:h="15840"/>
       <w:pgMar w:top="1440" w:right="1440" w:bottom="1440" w:left="1440" w:header="720" w:footer="720" w:gutter="0"/>
       <w:cols w:space="720"/>
@@ -4920,11 +4742,11 @@
     <w:uiPriority w:val="9"/>
     <w:unhideWhenUsed/>
     <w:qFormat/>
-    <w:rsid w:val="000124DD"/>
+    <w:rsid w:val="0046043A"/>
     <w:pPr>
       <w:keepNext/>
       <w:keepLines/>
-      <w:spacing w:before="40" w:after="0"/>
+      <w:spacing w:before="40" w:after="40"/>
       <w:outlineLvl w:val="1"/>
     </w:pPr>
     <w:rPr>
@@ -5146,7 +4968,7 @@
     <w:basedOn w:val="DefaultParagraphFont"/>
     <w:link w:val="Heading2"/>
     <w:uiPriority w:val="9"/>
-    <w:rsid w:val="000124DD"/>
+    <w:rsid w:val="0046043A"/>
     <w:rPr>
       <w:rFonts w:ascii="Calibri" w:eastAsiaTheme="majorEastAsia" w:hAnsi="Calibri" w:cstheme="majorBidi"/>
       <w:b/>
@@ -6192,7 +6014,7 @@
 </file>
 
 <file path=customXml/itemProps1.xml><?xml version="1.0" encoding="utf-8"?>
-<ds:datastoreItem xmlns:ds="http://schemas.openxmlformats.org/officeDocument/2006/customXml" ds:itemID="{101AC4C4-7F3A-4840-A235-872924FD957C}">
+<ds:datastoreItem xmlns:ds="http://schemas.openxmlformats.org/officeDocument/2006/customXml" ds:itemID="{4442BC45-879E-43F9-88F0-284694806159}">
   <ds:schemaRefs>
     <ds:schemaRef ds:uri="http://schemas.openxmlformats.org/officeDocument/2006/bibliography"/>
   </ds:schemaRefs>

</xml_diff>

<commit_message>
Add email to output file 1FileList.csv
</commit_message>
<xml_diff>
--- a/DonorStatement.docx
+++ b/DonorStatement.docx
@@ -77,8 +77,6 @@
       <w:r>
         <w:t xml:space="preserve"> </w:t>
       </w:r>
-      <w:bookmarkStart w:id="1" w:name="_GoBack"/>
-      <w:bookmarkEnd w:id="1"/>
     </w:p>
     <w:p>
       <w:r>
@@ -94,7 +92,7 @@
         <w:rPr>
           <w:noProof/>
         </w:rPr>
-        <w:t>November 8, 2016</w:t>
+        <w:t>November 12, 2016</w:t>
       </w:r>
       <w:r>
         <w:fldChar w:fldCharType="end"/>
@@ -1004,61 +1002,75 @@
           <w:rFonts w:cs="Calibri"/>
         </w:rPr>
       </w:pPr>
-      <w:bookmarkStart w:id="2" w:name="_Toc466378675"/>
+      <w:bookmarkStart w:id="1" w:name="_Toc466378675"/>
       <w:r>
         <w:rPr>
           <w:rFonts w:cs="Calibri"/>
         </w:rPr>
         <w:t>Background</w:t>
       </w:r>
+      <w:bookmarkEnd w:id="1"/>
+    </w:p>
+    <w:p>
+      <w:pPr>
+        <w:rPr>
+          <w:rFonts w:cs="Calibri"/>
+        </w:rPr>
+      </w:pPr>
+      <w:r>
+        <w:rPr>
+          <w:rFonts w:cs="Calibri"/>
+        </w:rPr>
+        <w:t>Donor</w:t>
+      </w:r>
+      <w:r>
+        <w:rPr>
+          <w:rFonts w:cs="Calibri"/>
+        </w:rPr>
+        <w:t xml:space="preserve"> </w:t>
+      </w:r>
+      <w:r>
+        <w:rPr>
+          <w:rFonts w:cs="Calibri"/>
+        </w:rPr>
+        <w:t>Statement</w:t>
+      </w:r>
+      <w:r>
+        <w:rPr>
+          <w:rFonts w:cs="Calibri"/>
+        </w:rPr>
+        <w:t xml:space="preserve"> grew out of a need to generate year end Donor statements from QuickBooks™ nonprofit edition.  QB doesn’t have a way to generate a letter with the details of the donations.  QB can generate a sales report that lists all the donations as items that were sold.  This program takes a CSV (comma separated value) version of the report and process </w:t>
+      </w:r>
+      <w:proofErr w:type="gramStart"/>
+      <w:r>
+        <w:rPr>
+          <w:rFonts w:cs="Calibri"/>
+        </w:rPr>
+        <w:t>all of</w:t>
+      </w:r>
+      <w:proofErr w:type="gramEnd"/>
+      <w:r>
+        <w:rPr>
+          <w:rFonts w:cs="Calibri"/>
+        </w:rPr>
+        <w:t xml:space="preserve"> the report to generate a custom letter for each member (customer in QB).  The custom letter is generated using a Microsoft Word template.  This means that Microsoft Word must be installed on the PC where this program is run.  </w:t>
+      </w:r>
+    </w:p>
+    <w:p>
+      <w:pPr>
+        <w:pStyle w:val="Heading1"/>
+        <w:rPr>
+          <w:rFonts w:cs="Calibri"/>
+        </w:rPr>
+      </w:pPr>
+      <w:bookmarkStart w:id="2" w:name="_Toc466378676"/>
+      <w:r>
+        <w:rPr>
+          <w:rFonts w:cs="Calibri"/>
+        </w:rPr>
+        <w:t>Requirements</w:t>
+      </w:r>
       <w:bookmarkEnd w:id="2"/>
-    </w:p>
-    <w:p>
-      <w:pPr>
-        <w:rPr>
-          <w:rFonts w:cs="Calibri"/>
-        </w:rPr>
-      </w:pPr>
-      <w:r>
-        <w:rPr>
-          <w:rFonts w:cs="Calibri"/>
-        </w:rPr>
-        <w:t>Donor</w:t>
-      </w:r>
-      <w:r>
-        <w:rPr>
-          <w:rFonts w:cs="Calibri"/>
-        </w:rPr>
-        <w:t xml:space="preserve"> </w:t>
-      </w:r>
-      <w:r>
-        <w:rPr>
-          <w:rFonts w:cs="Calibri"/>
-        </w:rPr>
-        <w:t>Statement</w:t>
-      </w:r>
-      <w:r>
-        <w:rPr>
-          <w:rFonts w:cs="Calibri"/>
-        </w:rPr>
-        <w:t xml:space="preserve"> grew out of a need to generate year end Donor statements from QuickBooks™ nonprofit edition.  QB doesn’t have a way to generate a letter with the details of the donations.  QB can generate a sales report that lists all the donations as items that were sold.  This program takes a CSV (comma separated value) version of the report and process all of the report to generate a custom letter for each member (customer in QB).  The custom letter is generated using a Microsoft Word template.  This means that Microsoft Word must be installed on the PC where this program is run.  </w:t>
-      </w:r>
-    </w:p>
-    <w:p>
-      <w:pPr>
-        <w:pStyle w:val="Heading1"/>
-        <w:rPr>
-          <w:rFonts w:cs="Calibri"/>
-        </w:rPr>
-      </w:pPr>
-      <w:bookmarkStart w:id="3" w:name="_Toc466378676"/>
-      <w:r>
-        <w:rPr>
-          <w:rFonts w:cs="Calibri"/>
-        </w:rPr>
-        <w:t>Requirements</w:t>
-      </w:r>
-      <w:bookmarkEnd w:id="3"/>
     </w:p>
     <w:p>
       <w:pPr>
@@ -1122,26 +1134,40 @@
           <w:rFonts w:cs="Calibri"/>
         </w:rPr>
       </w:pPr>
-      <w:bookmarkStart w:id="4" w:name="_Toc466378677"/>
+      <w:bookmarkStart w:id="3" w:name="_Toc466378677"/>
       <w:r>
         <w:rPr>
           <w:rFonts w:cs="Calibri"/>
         </w:rPr>
         <w:t>Installation</w:t>
       </w:r>
-      <w:bookmarkEnd w:id="4"/>
-    </w:p>
-    <w:p>
-      <w:pPr>
-        <w:rPr>
-          <w:rFonts w:cs="Calibri"/>
-        </w:rPr>
-      </w:pPr>
-      <w:r>
-        <w:rPr>
-          <w:rFonts w:cs="Calibri"/>
-        </w:rPr>
-        <w:t>I plan on having both a .msi installation package and a .zip package available at:</w:t>
+      <w:bookmarkEnd w:id="3"/>
+    </w:p>
+    <w:p>
+      <w:pPr>
+        <w:rPr>
+          <w:rFonts w:cs="Calibri"/>
+        </w:rPr>
+      </w:pPr>
+      <w:r>
+        <w:rPr>
+          <w:rFonts w:cs="Calibri"/>
+        </w:rPr>
+        <w:t>I plan on having both a .</w:t>
+      </w:r>
+      <w:proofErr w:type="spellStart"/>
+      <w:r>
+        <w:rPr>
+          <w:rFonts w:cs="Calibri"/>
+        </w:rPr>
+        <w:t>msi</w:t>
+      </w:r>
+      <w:proofErr w:type="spellEnd"/>
+      <w:r>
+        <w:rPr>
+          <w:rFonts w:cs="Calibri"/>
+        </w:rPr>
+        <w:t xml:space="preserve"> installation package and a .zip package available at:</w:t>
       </w:r>
     </w:p>
     <w:p>
@@ -1189,7 +1215,21 @@
         <w:rPr>
           <w:rFonts w:cs="Calibri"/>
         </w:rPr>
-        <w:t xml:space="preserve">The .msi package performs the install like any Windows package.  It puts a link in the start menu in the Donor Statement folder.  It also puts a link on the desktop:  </w:t>
+        <w:t>The .</w:t>
+      </w:r>
+      <w:proofErr w:type="spellStart"/>
+      <w:r>
+        <w:rPr>
+          <w:rFonts w:cs="Calibri"/>
+        </w:rPr>
+        <w:t>msi</w:t>
+      </w:r>
+      <w:proofErr w:type="spellEnd"/>
+      <w:r>
+        <w:rPr>
+          <w:rFonts w:cs="Calibri"/>
+        </w:rPr>
+        <w:t xml:space="preserve"> package performs the install like any Windows package.  It puts a link in the start menu in the Donor Statement folder.  It also puts a link on the desktop:  </w:t>
       </w:r>
       <w:r>
         <w:rPr>
@@ -1234,71 +1274,93 @@
           <w:rFonts w:cs="Calibri"/>
         </w:rPr>
       </w:pPr>
-      <w:bookmarkStart w:id="5" w:name="_Toc466378678"/>
+      <w:bookmarkStart w:id="4" w:name="_Toc466378678"/>
       <w:r>
         <w:rPr>
           <w:rFonts w:cs="Calibri"/>
         </w:rPr>
         <w:t>How the Program Works</w:t>
       </w:r>
+      <w:bookmarkEnd w:id="4"/>
+    </w:p>
+    <w:p>
+      <w:r>
+        <w:t xml:space="preserve">The user first creates a Sales report in Quickbooks.   The sales report contains each of the donations made for a particular </w:t>
+      </w:r>
+      <w:proofErr w:type="gramStart"/>
+      <w:r>
+        <w:t>time period</w:t>
+      </w:r>
+      <w:proofErr w:type="gramEnd"/>
+      <w:r>
+        <w:t xml:space="preserve">.  The report must contain specific columns that has the information needed to generate the report.  The report is saved as a CSV file.  </w:t>
+      </w:r>
+    </w:p>
+    <w:p>
+      <w:r>
+        <w:t>The user also creates a word template document that is used to generate the report for each donor.  The word template has the wording and formatting of the report.  It also has a set of Bookmarks.  Each Bookmark is a phrase, paragraph or table that will be replaced by the program with data contained in the Quickbooks report.  An example template is included with the program.</w:t>
+      </w:r>
+    </w:p>
+    <w:p>
+      <w:r>
+        <w:t>More details are given below.</w:t>
+      </w:r>
+    </w:p>
+    <w:p>
+      <w:pPr>
+        <w:pStyle w:val="Heading2"/>
+        <w:rPr>
+          <w:rFonts w:cs="Calibri"/>
+        </w:rPr>
+      </w:pPr>
+      <w:bookmarkStart w:id="5" w:name="_Ref466291095"/>
+      <w:bookmarkStart w:id="6" w:name="_Toc466378679"/>
+      <w:r>
+        <w:rPr>
+          <w:rFonts w:cs="Calibri"/>
+        </w:rPr>
+        <w:t>QuickBooks Sale</w:t>
+      </w:r>
+      <w:r>
+        <w:rPr>
+          <w:rFonts w:cs="Calibri"/>
+        </w:rPr>
+        <w:t>s</w:t>
+      </w:r>
+      <w:r>
+        <w:rPr>
+          <w:rFonts w:cs="Calibri"/>
+        </w:rPr>
+        <w:t xml:space="preserve"> Report</w:t>
+      </w:r>
       <w:bookmarkEnd w:id="5"/>
-    </w:p>
-    <w:p>
-      <w:r>
-        <w:t xml:space="preserve">The user first creates a Sales report in Quickbooks.   The sales report contains each of the donations made for a particular time period.  The report must contain specific columns that has the information needed to generate the report.  The report is saved as a CSV file.  </w:t>
-      </w:r>
-    </w:p>
-    <w:p>
-      <w:r>
-        <w:t>The user also creates a word template document that is used to generate the report for each donor.  The word template has the wording and formatting of the report.  It also has a set of Bookmarks.  Each Bookmark is a phrase, paragraph or table that will be replaced by the program with data contained in the Quickbooks report.  An example template is included with the program.</w:t>
-      </w:r>
-    </w:p>
-    <w:p>
-      <w:r>
-        <w:t>More details are given below.</w:t>
-      </w:r>
-    </w:p>
-    <w:p>
-      <w:pPr>
-        <w:pStyle w:val="Heading2"/>
-        <w:rPr>
-          <w:rFonts w:cs="Calibri"/>
-        </w:rPr>
-      </w:pPr>
-      <w:bookmarkStart w:id="6" w:name="_Ref466291095"/>
-      <w:bookmarkStart w:id="7" w:name="_Toc466378679"/>
-      <w:r>
-        <w:rPr>
-          <w:rFonts w:cs="Calibri"/>
-        </w:rPr>
-        <w:t>QuickBooks Sale</w:t>
-      </w:r>
-      <w:r>
-        <w:rPr>
-          <w:rFonts w:cs="Calibri"/>
-        </w:rPr>
-        <w:t>s</w:t>
-      </w:r>
-      <w:r>
-        <w:rPr>
-          <w:rFonts w:cs="Calibri"/>
-        </w:rPr>
-        <w:t xml:space="preserve"> Report</w:t>
-      </w:r>
       <w:bookmarkEnd w:id="6"/>
-      <w:bookmarkEnd w:id="7"/>
-    </w:p>
-    <w:p>
-      <w:pPr>
-        <w:rPr>
-          <w:rFonts w:cs="Calibri"/>
-        </w:rPr>
-      </w:pPr>
-      <w:r>
-        <w:rPr>
-          <w:rFonts w:cs="Calibri"/>
-        </w:rPr>
-        <w:t xml:space="preserve">Each donation or sale in Quickbooks is made as an Item.  When you make the sale you can change the memo field as appropriate.  </w:t>
+    </w:p>
+    <w:p>
+      <w:pPr>
+        <w:rPr>
+          <w:rFonts w:cs="Calibri"/>
+        </w:rPr>
+      </w:pPr>
+      <w:r>
+        <w:rPr>
+          <w:rFonts w:cs="Calibri"/>
+        </w:rPr>
+        <w:t xml:space="preserve">Each donation or sale in Quickbooks is made as an Item.  When you make the </w:t>
+      </w:r>
+      <w:proofErr w:type="gramStart"/>
+      <w:r>
+        <w:rPr>
+          <w:rFonts w:cs="Calibri"/>
+        </w:rPr>
+        <w:t>sale</w:t>
+      </w:r>
+      <w:proofErr w:type="gramEnd"/>
+      <w:r>
+        <w:rPr>
+          <w:rFonts w:cs="Calibri"/>
+        </w:rPr>
+        <w:t xml:space="preserve"> you can change the memo field as appropriate.  </w:t>
       </w:r>
     </w:p>
     <w:p>
@@ -1493,7 +1555,19 @@
         <w:rPr>
           <w:rFonts w:cs="Calibri"/>
         </w:rPr>
-        <w:t xml:space="preserve"> columns are included (checked) in the report.  The program will not run if one of them is missing.</w:t>
+        <w:t xml:space="preserve"> columns are included (checked) in the report.  The program will </w:t>
+      </w:r>
+      <w:r>
+        <w:rPr>
+          <w:rFonts w:cs="Calibri"/>
+        </w:rPr>
+        <w:t>tell you</w:t>
+      </w:r>
+      <w:r>
+        <w:rPr>
+          <w:rFonts w:cs="Calibri"/>
+        </w:rPr>
+        <w:t xml:space="preserve"> if one of them is missing.</w:t>
       </w:r>
     </w:p>
     <w:p>
@@ -1501,17 +1575,18 @@
         <w:pStyle w:val="ListParagraph"/>
         <w:numPr>
           <w:ilvl w:val="0"/>
-          <w:numId w:val="27"/>
+          <w:numId w:val="31"/>
         </w:numPr>
-        <w:rPr>
-          <w:rFonts w:cs="Calibri"/>
-        </w:rPr>
-      </w:pPr>
-      <w:r>
-        <w:rPr>
-          <w:rFonts w:cs="Calibri"/>
-        </w:rPr>
-        <w:t>"Date"</w:t>
+        <w:spacing w:after="0"/>
+        <w:rPr>
+          <w:rFonts w:cs="Calibri"/>
+        </w:rPr>
+      </w:pPr>
+      <w:r>
+        <w:rPr>
+          <w:rFonts w:cs="Calibri"/>
+        </w:rPr>
+        <w:t>Date</w:t>
       </w:r>
     </w:p>
     <w:p>
@@ -1519,17 +1594,18 @@
         <w:pStyle w:val="ListParagraph"/>
         <w:numPr>
           <w:ilvl w:val="0"/>
-          <w:numId w:val="27"/>
+          <w:numId w:val="31"/>
         </w:numPr>
-        <w:rPr>
-          <w:rFonts w:cs="Calibri"/>
-        </w:rPr>
-      </w:pPr>
-      <w:r>
-        <w:rPr>
-          <w:rFonts w:cs="Calibri"/>
-        </w:rPr>
-        <w:t>"Memo"</w:t>
+        <w:spacing w:after="0"/>
+        <w:rPr>
+          <w:rFonts w:cs="Calibri"/>
+        </w:rPr>
+      </w:pPr>
+      <w:r>
+        <w:rPr>
+          <w:rFonts w:cs="Calibri"/>
+        </w:rPr>
+        <w:t>Item</w:t>
       </w:r>
     </w:p>
     <w:p>
@@ -1537,17 +1613,18 @@
         <w:pStyle w:val="ListParagraph"/>
         <w:numPr>
           <w:ilvl w:val="0"/>
-          <w:numId w:val="27"/>
+          <w:numId w:val="31"/>
         </w:numPr>
-        <w:rPr>
-          <w:rFonts w:cs="Calibri"/>
-        </w:rPr>
-      </w:pPr>
-      <w:r>
-        <w:rPr>
-          <w:rFonts w:cs="Calibri"/>
-        </w:rPr>
-        <w:t>"Name Contact"</w:t>
+        <w:spacing w:after="0"/>
+        <w:rPr>
+          <w:rFonts w:cs="Calibri"/>
+        </w:rPr>
+      </w:pPr>
+      <w:r>
+        <w:rPr>
+          <w:rFonts w:cs="Calibri"/>
+        </w:rPr>
+        <w:t>Memo</w:t>
       </w:r>
     </w:p>
     <w:p>
@@ -1555,17 +1632,18 @@
         <w:pStyle w:val="ListParagraph"/>
         <w:numPr>
           <w:ilvl w:val="0"/>
-          <w:numId w:val="27"/>
+          <w:numId w:val="31"/>
         </w:numPr>
-        <w:rPr>
-          <w:rFonts w:cs="Calibri"/>
-        </w:rPr>
-      </w:pPr>
-      <w:r>
-        <w:rPr>
-          <w:rFonts w:cs="Calibri"/>
-        </w:rPr>
-        <w:t>"Name"</w:t>
+        <w:spacing w:after="0"/>
+        <w:rPr>
+          <w:rFonts w:cs="Calibri"/>
+        </w:rPr>
+      </w:pPr>
+      <w:r>
+        <w:rPr>
+          <w:rFonts w:cs="Calibri"/>
+        </w:rPr>
+        <w:t>Name</w:t>
       </w:r>
     </w:p>
     <w:p>
@@ -1573,17 +1651,18 @@
         <w:pStyle w:val="ListParagraph"/>
         <w:numPr>
           <w:ilvl w:val="0"/>
-          <w:numId w:val="27"/>
+          <w:numId w:val="31"/>
         </w:numPr>
-        <w:rPr>
-          <w:rFonts w:cs="Calibri"/>
-        </w:rPr>
-      </w:pPr>
-      <w:r>
-        <w:rPr>
-          <w:rFonts w:cs="Calibri"/>
-        </w:rPr>
-        <w:t xml:space="preserve"> "Item"</w:t>
+        <w:spacing w:after="0"/>
+        <w:rPr>
+          <w:rFonts w:cs="Calibri"/>
+        </w:rPr>
+      </w:pPr>
+      <w:r>
+        <w:rPr>
+          <w:rFonts w:cs="Calibri"/>
+        </w:rPr>
+        <w:t>Name City</w:t>
       </w:r>
     </w:p>
     <w:p>
@@ -1591,17 +1670,18 @@
         <w:pStyle w:val="ListParagraph"/>
         <w:numPr>
           <w:ilvl w:val="0"/>
-          <w:numId w:val="27"/>
+          <w:numId w:val="31"/>
         </w:numPr>
-        <w:rPr>
-          <w:rFonts w:cs="Calibri"/>
-        </w:rPr>
-      </w:pPr>
-      <w:r>
-        <w:rPr>
-          <w:rFonts w:cs="Calibri"/>
-        </w:rPr>
-        <w:t xml:space="preserve"> "Name Street1"</w:t>
+        <w:spacing w:after="0"/>
+        <w:rPr>
+          <w:rFonts w:cs="Calibri"/>
+        </w:rPr>
+      </w:pPr>
+      <w:r>
+        <w:rPr>
+          <w:rFonts w:cs="Calibri"/>
+        </w:rPr>
+        <w:t>Name Contact</w:t>
       </w:r>
     </w:p>
     <w:p>
@@ -1609,17 +1689,18 @@
         <w:pStyle w:val="ListParagraph"/>
         <w:numPr>
           <w:ilvl w:val="0"/>
-          <w:numId w:val="27"/>
+          <w:numId w:val="31"/>
         </w:numPr>
-        <w:rPr>
-          <w:rFonts w:cs="Calibri"/>
-        </w:rPr>
-      </w:pPr>
-      <w:r>
-        <w:rPr>
-          <w:rFonts w:cs="Calibri"/>
-        </w:rPr>
-        <w:t xml:space="preserve"> "Name Street2"</w:t>
+        <w:spacing w:after="0"/>
+        <w:rPr>
+          <w:rFonts w:cs="Calibri"/>
+        </w:rPr>
+      </w:pPr>
+      <w:r>
+        <w:rPr>
+          <w:rFonts w:cs="Calibri"/>
+        </w:rPr>
+        <w:t>Name E-Mail</w:t>
       </w:r>
     </w:p>
     <w:p>
@@ -1627,17 +1708,18 @@
         <w:pStyle w:val="ListParagraph"/>
         <w:numPr>
           <w:ilvl w:val="0"/>
-          <w:numId w:val="27"/>
+          <w:numId w:val="31"/>
         </w:numPr>
-        <w:rPr>
-          <w:rFonts w:cs="Calibri"/>
-        </w:rPr>
-      </w:pPr>
-      <w:r>
-        <w:rPr>
-          <w:rFonts w:cs="Calibri"/>
-        </w:rPr>
-        <w:t xml:space="preserve"> "Name City"</w:t>
+        <w:spacing w:after="0"/>
+        <w:rPr>
+          <w:rFonts w:cs="Calibri"/>
+        </w:rPr>
+      </w:pPr>
+      <w:r>
+        <w:rPr>
+          <w:rFonts w:cs="Calibri"/>
+        </w:rPr>
+        <w:t>Name State</w:t>
       </w:r>
     </w:p>
     <w:p>
@@ -1645,17 +1727,18 @@
         <w:pStyle w:val="ListParagraph"/>
         <w:numPr>
           <w:ilvl w:val="0"/>
-          <w:numId w:val="27"/>
+          <w:numId w:val="31"/>
         </w:numPr>
-        <w:rPr>
-          <w:rFonts w:cs="Calibri"/>
-        </w:rPr>
-      </w:pPr>
-      <w:r>
-        <w:rPr>
-          <w:rFonts w:cs="Calibri"/>
-        </w:rPr>
-        <w:t xml:space="preserve"> "Name State"</w:t>
+        <w:spacing w:after="0"/>
+        <w:rPr>
+          <w:rFonts w:cs="Calibri"/>
+        </w:rPr>
+      </w:pPr>
+      <w:r>
+        <w:rPr>
+          <w:rFonts w:cs="Calibri"/>
+        </w:rPr>
+        <w:t>Name Street1</w:t>
       </w:r>
     </w:p>
     <w:p>
@@ -1663,17 +1746,18 @@
         <w:pStyle w:val="ListParagraph"/>
         <w:numPr>
           <w:ilvl w:val="0"/>
-          <w:numId w:val="27"/>
+          <w:numId w:val="31"/>
         </w:numPr>
-        <w:rPr>
-          <w:rFonts w:cs="Calibri"/>
-        </w:rPr>
-      </w:pPr>
-      <w:r>
-        <w:rPr>
-          <w:rFonts w:cs="Calibri"/>
-        </w:rPr>
-        <w:t xml:space="preserve"> "Name Zip"</w:t>
+        <w:spacing w:after="0"/>
+        <w:rPr>
+          <w:rFonts w:cs="Calibri"/>
+        </w:rPr>
+      </w:pPr>
+      <w:r>
+        <w:rPr>
+          <w:rFonts w:cs="Calibri"/>
+        </w:rPr>
+        <w:t>Name Street2</w:t>
       </w:r>
     </w:p>
     <w:p>
@@ -1681,17 +1765,36 @@
         <w:pStyle w:val="ListParagraph"/>
         <w:numPr>
           <w:ilvl w:val="0"/>
-          <w:numId w:val="27"/>
+          <w:numId w:val="31"/>
         </w:numPr>
-        <w:rPr>
-          <w:rFonts w:cs="Calibri"/>
-        </w:rPr>
-      </w:pPr>
-      <w:r>
-        <w:rPr>
-          <w:rFonts w:cs="Calibri"/>
-        </w:rPr>
-        <w:t>"Paid Amount"</w:t>
+        <w:spacing w:after="0"/>
+        <w:rPr>
+          <w:rFonts w:cs="Calibri"/>
+        </w:rPr>
+      </w:pPr>
+      <w:r>
+        <w:rPr>
+          <w:rFonts w:cs="Calibri"/>
+        </w:rPr>
+        <w:t>Name Zip</w:t>
+      </w:r>
+    </w:p>
+    <w:p>
+      <w:pPr>
+        <w:pStyle w:val="ListParagraph"/>
+        <w:numPr>
+          <w:ilvl w:val="0"/>
+          <w:numId w:val="31"/>
+        </w:numPr>
+        <w:rPr>
+          <w:rFonts w:cs="Calibri"/>
+        </w:rPr>
+      </w:pPr>
+      <w:r>
+        <w:rPr>
+          <w:rFonts w:cs="Calibri"/>
+        </w:rPr>
+        <w:t>Paid Amount</w:t>
       </w:r>
     </w:p>
     <w:p>
@@ -1922,8 +2025,8 @@
       <w:pPr>
         <w:pStyle w:val="Heading2"/>
       </w:pPr>
-      <w:bookmarkStart w:id="8" w:name="_Ref466291185"/>
-      <w:bookmarkStart w:id="9" w:name="_Toc466378680"/>
+      <w:bookmarkStart w:id="7" w:name="_Ref466291185"/>
+      <w:bookmarkStart w:id="8" w:name="_Toc466378680"/>
       <w:r>
         <w:lastRenderedPageBreak/>
         <w:t>Word</w:t>
@@ -1931,8 +2034,8 @@
       <w:r>
         <w:t xml:space="preserve"> Template</w:t>
       </w:r>
+      <w:bookmarkEnd w:id="7"/>
       <w:bookmarkEnd w:id="8"/>
-      <w:bookmarkEnd w:id="9"/>
     </w:p>
     <w:p>
       <w:r>
@@ -1950,7 +2053,16 @@
     </w:p>
     <w:p>
       <w:r>
-        <w:t>The following bookmarks are used.  The bookmarks are not required.  The program will run if they are not in the template file.</w:t>
+        <w:t xml:space="preserve">The following bookmarks are used.  The bookmarks are not required.  The program will </w:t>
+      </w:r>
+      <w:r>
+        <w:t>warn you</w:t>
+      </w:r>
+      <w:r>
+        <w:t xml:space="preserve"> if th</w:t>
+      </w:r>
+      <w:r>
+        <w:t>ey are not in the template file, but will go on and create the donor statements.</w:t>
       </w:r>
     </w:p>
     <w:p>
@@ -1974,7 +2086,15 @@
         </w:numPr>
       </w:pPr>
       <w:r>
-        <w:t>"StatementDate"</w:t>
+        <w:t>"</w:t>
+      </w:r>
+      <w:proofErr w:type="spellStart"/>
+      <w:r>
+        <w:t>StatementDate</w:t>
+      </w:r>
+      <w:proofErr w:type="spellEnd"/>
+      <w:r>
+        <w:t>"</w:t>
       </w:r>
     </w:p>
     <w:p>
@@ -1986,7 +2106,15 @@
         </w:numPr>
       </w:pPr>
       <w:r>
-        <w:t>"ToAddress"</w:t>
+        <w:t>"</w:t>
+      </w:r>
+      <w:proofErr w:type="spellStart"/>
+      <w:r>
+        <w:t>ToAddress</w:t>
+      </w:r>
+      <w:proofErr w:type="spellEnd"/>
+      <w:r>
+        <w:t>"</w:t>
       </w:r>
     </w:p>
     <w:p>
@@ -1998,7 +2126,15 @@
         </w:numPr>
       </w:pPr>
       <w:r>
-        <w:t>"YearDateRange"</w:t>
+        <w:t>"</w:t>
+      </w:r>
+      <w:proofErr w:type="spellStart"/>
+      <w:r>
+        <w:t>YearDateRange</w:t>
+      </w:r>
+      <w:proofErr w:type="spellEnd"/>
+      <w:r>
+        <w:t>"</w:t>
       </w:r>
     </w:p>
     <w:p>
@@ -2022,7 +2158,15 @@
         </w:numPr>
       </w:pPr>
       <w:r>
-        <w:t>"TablePayments"</w:t>
+        <w:t>"</w:t>
+      </w:r>
+      <w:proofErr w:type="spellStart"/>
+      <w:r>
+        <w:t>TablePayments</w:t>
+      </w:r>
+      <w:proofErr w:type="spellEnd"/>
+      <w:r>
+        <w:t>"</w:t>
       </w:r>
     </w:p>
     <w:p>
@@ -2324,11 +2468,11 @@
       <w:pPr>
         <w:pStyle w:val="Heading2"/>
       </w:pPr>
-      <w:bookmarkStart w:id="10" w:name="_Toc466378681"/>
+      <w:bookmarkStart w:id="9" w:name="_Toc466378681"/>
       <w:r>
         <w:t>Running Donor Statement</w:t>
       </w:r>
-      <w:bookmarkEnd w:id="10"/>
+      <w:bookmarkEnd w:id="9"/>
     </w:p>
     <w:p>
       <w:r>
@@ -2368,7 +2512,15 @@
         <w:t>t of the screen for the program.  Each screen has common controls.</w:t>
       </w:r>
       <w:r>
-        <w:t xml:space="preserve">  To exit the program click on the X at the top right of the window.</w:t>
+        <w:t xml:space="preserve">  To exit the </w:t>
+      </w:r>
+      <w:proofErr w:type="gramStart"/>
+      <w:r>
+        <w:t>program</w:t>
+      </w:r>
+      <w:proofErr w:type="gramEnd"/>
+      <w:r>
+        <w:t xml:space="preserve"> click on the X at the top right of the window.</w:t>
       </w:r>
     </w:p>
     <w:p>
@@ -2429,7 +2581,7 @@
         <w:pStyle w:val="Caption"/>
         <w:jc w:val="center"/>
       </w:pPr>
-      <w:bookmarkStart w:id="11" w:name="_Ref466290268"/>
+      <w:bookmarkStart w:id="10" w:name="_Ref466290268"/>
       <w:r>
         <w:t xml:space="preserve">Figure </w:t>
       </w:r>
@@ -2441,25 +2593,36 @@
           <w:t>7</w:t>
         </w:r>
       </w:fldSimple>
+      <w:bookmarkEnd w:id="10"/>
+      <w:r>
+        <w:t xml:space="preserve"> Form layout</w:t>
+      </w:r>
+    </w:p>
+    <w:p>
+      <w:r>
+        <w:t xml:space="preserve">The central area of the window, number 5 changes for each step.  The other portions of the window </w:t>
+      </w:r>
+      <w:proofErr w:type="gramStart"/>
+      <w:r>
+        <w:t>stays</w:t>
+      </w:r>
+      <w:proofErr w:type="gramEnd"/>
+      <w:r>
+        <w:t xml:space="preserve"> the same for each step.  Number 1 and 2 are navigation keys to book Backward and forward through the various step.  Clicking on number 3, about, brings up an about dialog.  Number 6 is a log of messages.  The latest message is always shown at the top of the list.</w:t>
+      </w:r>
+      <w:r>
+        <w:t xml:space="preserve">  You can right click on the log area and copy the contents to the clipboard.</w:t>
+      </w:r>
+    </w:p>
+    <w:p>
+      <w:pPr>
+        <w:pStyle w:val="Heading2"/>
+      </w:pPr>
+      <w:bookmarkStart w:id="11" w:name="_Toc466378682"/>
+      <w:r>
+        <w:t>Configuration Step</w:t>
+      </w:r>
       <w:bookmarkEnd w:id="11"/>
-      <w:r>
-        <w:t xml:space="preserve"> Form layout</w:t>
-      </w:r>
-    </w:p>
-    <w:p>
-      <w:r>
-        <w:t>The central area of the window, number 5 changes for each step.  The other portions of the window stays the same for each step.  Number 1 and 2 are navigation keys to book Backward and forward through the various step.  Clicking on number 3, about, brings up an about dialog.  Number 6 is a log of messages.  The latest message is always shown at the top of the list.</w:t>
-      </w:r>
-    </w:p>
-    <w:p>
-      <w:pPr>
-        <w:pStyle w:val="Heading2"/>
-      </w:pPr>
-      <w:bookmarkStart w:id="12" w:name="_Toc466378682"/>
-      <w:r>
-        <w:t>Configuration Step</w:t>
-      </w:r>
-      <w:bookmarkEnd w:id="12"/>
     </w:p>
     <w:p>
       <w:r>
@@ -2548,7 +2711,7 @@
         <w:pStyle w:val="Caption"/>
         <w:jc w:val="center"/>
       </w:pPr>
-      <w:bookmarkStart w:id="13" w:name="_Ref466290969"/>
+      <w:bookmarkStart w:id="12" w:name="_Ref466290969"/>
       <w:r>
         <w:t xml:space="preserve">Figure </w:t>
       </w:r>
@@ -2560,161 +2723,174 @@
           <w:t>8</w:t>
         </w:r>
       </w:fldSimple>
+      <w:bookmarkEnd w:id="12"/>
+      <w:r>
+        <w:t xml:space="preserve"> Enter Configuration</w:t>
+      </w:r>
+    </w:p>
+    <w:p>
+      <w:r>
+        <w:t xml:space="preserve">Number 10 is the Input file.  This is a CSV file that contains the sales report from Quickbooks.  See  </w:t>
+      </w:r>
+      <w:r>
+        <w:rPr>
+          <w:u w:val="single"/>
+        </w:rPr>
+        <w:fldChar w:fldCharType="begin"/>
+      </w:r>
+      <w:r>
+        <w:rPr>
+          <w:u w:val="single"/>
+        </w:rPr>
+        <w:instrText xml:space="preserve"> REF _Ref466291095 \h </w:instrText>
+      </w:r>
+      <w:r>
+        <w:rPr>
+          <w:u w:val="single"/>
+        </w:rPr>
+      </w:r>
+      <w:r>
+        <w:rPr>
+          <w:u w:val="single"/>
+        </w:rPr>
+        <w:fldChar w:fldCharType="separate"/>
+      </w:r>
+      <w:r>
+        <w:rPr>
+          <w:rFonts w:cs="Calibri"/>
+        </w:rPr>
+        <w:t>QuickBooks Sale</w:t>
+      </w:r>
+      <w:r>
+        <w:rPr>
+          <w:rFonts w:cs="Calibri"/>
+        </w:rPr>
+        <w:t>s</w:t>
+      </w:r>
+      <w:r>
+        <w:rPr>
+          <w:rFonts w:cs="Calibri"/>
+        </w:rPr>
+        <w:t xml:space="preserve"> Report</w:t>
+      </w:r>
+      <w:r>
+        <w:rPr>
+          <w:u w:val="single"/>
+        </w:rPr>
+        <w:fldChar w:fldCharType="end"/>
+      </w:r>
+      <w:r>
+        <w:t xml:space="preserve"> for details.</w:t>
+      </w:r>
+    </w:p>
+    <w:p>
+      <w:r>
+        <w:t xml:space="preserve">Number 11 is the Word template report.  See </w:t>
+      </w:r>
+      <w:r>
+        <w:rPr>
+          <w:u w:val="single"/>
+        </w:rPr>
+        <w:fldChar w:fldCharType="begin"/>
+      </w:r>
+      <w:r>
+        <w:rPr>
+          <w:u w:val="single"/>
+        </w:rPr>
+        <w:instrText xml:space="preserve"> REF _Ref466291185 \h </w:instrText>
+      </w:r>
+      <w:r>
+        <w:rPr>
+          <w:u w:val="single"/>
+        </w:rPr>
+      </w:r>
+      <w:r>
+        <w:rPr>
+          <w:u w:val="single"/>
+        </w:rPr>
+        <w:fldChar w:fldCharType="separate"/>
+      </w:r>
+      <w:r>
+        <w:t>Word Template</w:t>
+      </w:r>
+      <w:r>
+        <w:rPr>
+          <w:u w:val="single"/>
+        </w:rPr>
+        <w:fldChar w:fldCharType="end"/>
+      </w:r>
+      <w:r>
+        <w:t>.</w:t>
+      </w:r>
+    </w:p>
+    <w:p>
+      <w:r>
+        <w:t>Number 12 is the Output directory where each of the reports will be placed.</w:t>
+      </w:r>
+    </w:p>
+    <w:p>
+      <w:r>
+        <w:t xml:space="preserve">Number 13 is the date range value that will be placed into the report in the </w:t>
+      </w:r>
+      <w:proofErr w:type="spellStart"/>
+      <w:r>
+        <w:t>YearDateRange</w:t>
+      </w:r>
+      <w:proofErr w:type="spellEnd"/>
+      <w:r>
+        <w:t xml:space="preserve"> bookmark.</w:t>
+      </w:r>
+    </w:p>
+    <w:p>
+      <w:r>
+        <w:t xml:space="preserve">Number 14 is the location of the configuration file where each of the selected values are stored between programs runs.  </w:t>
+      </w:r>
+    </w:p>
+    <w:p>
+      <w:pPr>
+        <w:pStyle w:val="Heading2"/>
+      </w:pPr>
+      <w:bookmarkStart w:id="13" w:name="_Toc466378683"/>
+      <w:r>
+        <w:t>Item Selection</w:t>
+      </w:r>
       <w:bookmarkEnd w:id="13"/>
-      <w:r>
-        <w:t xml:space="preserve"> Enter Configuration</w:t>
-      </w:r>
-    </w:p>
-    <w:p>
-      <w:r>
-        <w:t xml:space="preserve">Number 10 is the Input file.  This is a CSV file that contains the sales report from Quickbooks.  See  </w:t>
-      </w:r>
-      <w:r>
-        <w:rPr>
-          <w:u w:val="single"/>
-        </w:rPr>
+    </w:p>
+    <w:p>
+      <w:r>
+        <w:t xml:space="preserve">Step 2 is the configuration step.  The central portion of the screen is filled in with the configuration form shown in </w:t>
+      </w:r>
+      <w:r>
         <w:fldChar w:fldCharType="begin"/>
       </w:r>
       <w:r>
-        <w:rPr>
-          <w:u w:val="single"/>
-        </w:rPr>
-        <w:instrText xml:space="preserve"> REF _Ref466291095 \h </w:instrText>
-      </w:r>
-      <w:r>
-        <w:rPr>
-          <w:u w:val="single"/>
-        </w:rPr>
-      </w:r>
-      <w:r>
-        <w:rPr>
-          <w:u w:val="single"/>
-        </w:rPr>
+        <w:instrText xml:space="preserve"> REF _Ref466291400 \h </w:instrText>
+      </w:r>
+      <w:r>
         <w:fldChar w:fldCharType="separate"/>
       </w:r>
       <w:r>
-        <w:rPr>
-          <w:rFonts w:cs="Calibri"/>
-        </w:rPr>
-        <w:t>QuickBooks Sale</w:t>
-      </w:r>
-      <w:r>
-        <w:rPr>
-          <w:rFonts w:cs="Calibri"/>
-        </w:rPr>
-        <w:t>s</w:t>
-      </w:r>
-      <w:r>
-        <w:rPr>
-          <w:rFonts w:cs="Calibri"/>
-        </w:rPr>
-        <w:t xml:space="preserve"> Report</w:t>
-      </w:r>
-      <w:r>
-        <w:rPr>
-          <w:u w:val="single"/>
-        </w:rPr>
+        <w:t xml:space="preserve">Figure </w:t>
+      </w:r>
+      <w:r>
+        <w:rPr>
+          <w:noProof/>
+        </w:rPr>
+        <w:t>9</w:t>
+      </w:r>
+      <w:r>
         <w:fldChar w:fldCharType="end"/>
       </w:r>
       <w:r>
-        <w:t xml:space="preserve"> for details.</w:t>
-      </w:r>
-    </w:p>
-    <w:p>
-      <w:r>
-        <w:t xml:space="preserve">Number 11 is the Word template report.  See </w:t>
-      </w:r>
-      <w:r>
-        <w:rPr>
-          <w:u w:val="single"/>
-        </w:rPr>
-        <w:fldChar w:fldCharType="begin"/>
-      </w:r>
-      <w:r>
-        <w:rPr>
-          <w:u w:val="single"/>
-        </w:rPr>
-        <w:instrText xml:space="preserve"> REF _Ref466291185 \h </w:instrText>
-      </w:r>
-      <w:r>
-        <w:rPr>
-          <w:u w:val="single"/>
-        </w:rPr>
-      </w:r>
-      <w:r>
-        <w:rPr>
-          <w:u w:val="single"/>
-        </w:rPr>
-        <w:fldChar w:fldCharType="separate"/>
-      </w:r>
-      <w:r>
-        <w:t>Word Template</w:t>
-      </w:r>
-      <w:r>
-        <w:rPr>
-          <w:u w:val="single"/>
-        </w:rPr>
-        <w:fldChar w:fldCharType="end"/>
-      </w:r>
-      <w:r>
-        <w:t>.</w:t>
-      </w:r>
-    </w:p>
-    <w:p>
-      <w:r>
-        <w:t>Number 12 is the Output directory where each of the reports will be placed.</w:t>
-      </w:r>
-    </w:p>
-    <w:p>
-      <w:r>
-        <w:t xml:space="preserve">Number 13 is the date range value that will be placed into the report in the </w:t>
-      </w:r>
-      <w:r>
-        <w:t>YearDateRange bookmark.</w:t>
-      </w:r>
-    </w:p>
-    <w:p>
-      <w:r>
-        <w:t xml:space="preserve">Number 14 is the location of the configuration file where each of the selected values are stored between programs runs.  </w:t>
-      </w:r>
-    </w:p>
-    <w:p>
-      <w:pPr>
-        <w:pStyle w:val="Heading2"/>
-      </w:pPr>
-      <w:bookmarkStart w:id="14" w:name="_Toc466378683"/>
-      <w:r>
-        <w:t>Item Selection</w:t>
-      </w:r>
-      <w:bookmarkEnd w:id="14"/>
-    </w:p>
-    <w:p>
-      <w:r>
-        <w:t xml:space="preserve">Step 2 is the configuration step.  The central portion of the screen is filled in with the configuration form shown in </w:t>
-      </w:r>
-      <w:r>
-        <w:fldChar w:fldCharType="begin"/>
-      </w:r>
-      <w:r>
-        <w:instrText xml:space="preserve"> REF _Ref466291400 \h </w:instrText>
-      </w:r>
-      <w:r>
-        <w:fldChar w:fldCharType="separate"/>
-      </w:r>
-      <w:r>
-        <w:t xml:space="preserve">Figure </w:t>
-      </w:r>
-      <w:r>
-        <w:rPr>
-          <w:noProof/>
-        </w:rPr>
-        <w:t>9</w:t>
-      </w:r>
-      <w:r>
-        <w:fldChar w:fldCharType="end"/>
-      </w:r>
-      <w:r>
-        <w:t>.  When this step is entered number 21 shows all of the Item selections from the previous run.  Click the parse button, number20, to read in the input file and get the list of items in the report.  You can then select or deselect the items in the input file to include in each donor statement.  Items not selected will not be part of the report.</w:t>
+        <w:t xml:space="preserve">.  When this step is entered number 21 shows </w:t>
+      </w:r>
+      <w:proofErr w:type="gramStart"/>
+      <w:r>
+        <w:t>all of</w:t>
+      </w:r>
+      <w:proofErr w:type="gramEnd"/>
+      <w:r>
+        <w:t xml:space="preserve"> the Item selections from the previous run.  Click the parse button, number20, to read in the input file and get the list of items in the report.  You can then select or deselect the items in the input file to include in each donor statement.  Items not selected will not be part of the report.</w:t>
       </w:r>
     </w:p>
     <w:p>
@@ -2775,7 +2951,7 @@
         <w:pStyle w:val="Caption"/>
         <w:jc w:val="center"/>
       </w:pPr>
-      <w:bookmarkStart w:id="15" w:name="_Ref466291400"/>
+      <w:bookmarkStart w:id="14" w:name="_Ref466291400"/>
       <w:r>
         <w:t xml:space="preserve">Figure </w:t>
       </w:r>
@@ -2787,20 +2963,20 @@
           <w:t>9</w:t>
         </w:r>
       </w:fldSimple>
+      <w:bookmarkEnd w:id="14"/>
+      <w:r>
+        <w:t xml:space="preserve"> Select Items for report</w:t>
+      </w:r>
+    </w:p>
+    <w:p>
+      <w:pPr>
+        <w:pStyle w:val="Heading2"/>
+      </w:pPr>
+      <w:bookmarkStart w:id="15" w:name="_Toc466378684"/>
+      <w:r>
+        <w:t>Create Documents</w:t>
+      </w:r>
       <w:bookmarkEnd w:id="15"/>
-      <w:r>
-        <w:t xml:space="preserve"> Select Items for report</w:t>
-      </w:r>
-    </w:p>
-    <w:p>
-      <w:pPr>
-        <w:pStyle w:val="Heading2"/>
-      </w:pPr>
-      <w:bookmarkStart w:id="16" w:name="_Toc466378684"/>
-      <w:r>
-        <w:t>Create Documents</w:t>
-      </w:r>
-      <w:bookmarkEnd w:id="16"/>
     </w:p>
     <w:p>
       <w:r>
@@ -2828,7 +3004,23 @@
         <w:fldChar w:fldCharType="end"/>
       </w:r>
       <w:r>
-        <w:t xml:space="preserve">.  Click on number 31 to start creating donor statements.  On Donor Statement is created for each name in the input file.  The donor statement is saved as a PDF file.  Number 34 is a progresss bar that provides a visual indication of progress in creating all of the donor statements. You click Stop at any time and the program will stop between donor statements. </w:t>
+        <w:t xml:space="preserve">.  Click on number 31 to start creating donor statements.  On Donor Statement is created for each name in the input file.  The donor statement is saved as a PDF file.  Number 34 is a </w:t>
+      </w:r>
+      <w:proofErr w:type="spellStart"/>
+      <w:r>
+        <w:t>progresss</w:t>
+      </w:r>
+      <w:proofErr w:type="spellEnd"/>
+      <w:r>
+        <w:t xml:space="preserve"> bar that provides a visual indication of progress in creating </w:t>
+      </w:r>
+      <w:proofErr w:type="gramStart"/>
+      <w:r>
+        <w:t>all of</w:t>
+      </w:r>
+      <w:proofErr w:type="gramEnd"/>
+      <w:r>
+        <w:t xml:space="preserve"> the donor statements. You click Stop at any time and the program will stop between donor statements. </w:t>
       </w:r>
     </w:p>
     <w:p>
@@ -2888,7 +3080,7 @@
         <w:pStyle w:val="Caption"/>
         <w:jc w:val="center"/>
       </w:pPr>
-      <w:bookmarkStart w:id="17" w:name="_Ref466291576"/>
+      <w:bookmarkStart w:id="16" w:name="_Ref466291576"/>
       <w:r>
         <w:t xml:space="preserve">Figure </w:t>
       </w:r>
@@ -2900,7 +3092,7 @@
           <w:t>10</w:t>
         </w:r>
       </w:fldSimple>
-      <w:bookmarkEnd w:id="17"/>
+      <w:bookmarkEnd w:id="16"/>
       <w:r>
         <w:t xml:space="preserve"> Create Documents</w:t>
       </w:r>
@@ -2921,19 +3113,84 @@
       <w:pPr>
         <w:pStyle w:val="Heading2"/>
       </w:pPr>
-      <w:bookmarkStart w:id="18" w:name="_Toc466378685"/>
+      <w:bookmarkStart w:id="17" w:name="_Toc466378685"/>
+      <w:r>
+        <w:t>1</w:t>
+      </w:r>
       <w:r>
         <w:t>FileList</w:t>
       </w:r>
       <w:r>
         <w:t>.csv</w:t>
       </w:r>
+      <w:bookmarkEnd w:id="17"/>
+    </w:p>
+    <w:p>
+      <w:r>
+        <w:t xml:space="preserve">This file is created in the output directory when either </w:t>
+      </w:r>
+      <w:r>
+        <w:t>all</w:t>
+      </w:r>
+      <w:r>
+        <w:t xml:space="preserve"> the</w:t>
+      </w:r>
+      <w:r>
+        <w:t xml:space="preserve"> donor</w:t>
+      </w:r>
+      <w:r>
+        <w:t xml:space="preserve"> statements are created or when the user stops statement creation.  This file has </w:t>
+      </w:r>
+      <w:r>
+        <w:t>the following columns:</w:t>
+      </w:r>
+      <w:r>
+        <w:t xml:space="preserve">  </w:t>
+      </w:r>
+    </w:p>
+    <w:p>
+      <w:pPr>
+        <w:pStyle w:val="ListParagraph"/>
+        <w:numPr>
+          <w:ilvl w:val="0"/>
+          <w:numId w:val="33"/>
+        </w:numPr>
+      </w:pPr>
+      <w:r>
+        <w:t>The name of the donor.</w:t>
+      </w:r>
+    </w:p>
+    <w:p>
+      <w:pPr>
+        <w:pStyle w:val="ListParagraph"/>
+        <w:numPr>
+          <w:ilvl w:val="0"/>
+          <w:numId w:val="33"/>
+        </w:numPr>
+      </w:pPr>
+      <w:r>
+        <w:t xml:space="preserve">The </w:t>
+      </w:r>
+      <w:r>
+        <w:t>name</w:t>
+      </w:r>
+      <w:r>
+        <w:t xml:space="preserve"> of the PDF file for this donor.  The name includes the drive and directory.</w:t>
+      </w:r>
+    </w:p>
+    <w:p>
+      <w:pPr>
+        <w:pStyle w:val="ListParagraph"/>
+        <w:numPr>
+          <w:ilvl w:val="0"/>
+          <w:numId w:val="33"/>
+        </w:numPr>
+      </w:pPr>
+      <w:r>
+        <w:t xml:space="preserve">The email address of the donor, if it is available.  </w:t>
+      </w:r>
+      <w:bookmarkStart w:id="18" w:name="_GoBack"/>
       <w:bookmarkEnd w:id="18"/>
-    </w:p>
-    <w:p>
-      <w:r>
-        <w:t xml:space="preserve">This file is created in the output directory when either all of the statements are created or when the user stops statement creation.  This file has two columns.  The first column contains the name of the donor and the second column contains the file name created.  </w:t>
-      </w:r>
     </w:p>
     <w:sectPr>
       <w:footerReference w:type="default" r:id="rId24"/>
@@ -3005,7 +3262,7 @@
           <w:rPr>
             <w:noProof/>
           </w:rPr>
-          <w:t>3</w:t>
+          <w:t>9</w:t>
         </w:r>
         <w:r>
           <w:rPr>
@@ -3232,6 +3489,119 @@
     </w:lvl>
   </w:abstractNum>
   <w:abstractNum w:abstractNumId="10" w15:restartNumberingAfterBreak="0">
+    <w:nsid w:val="00987231"/>
+    <w:multiLevelType w:val="hybridMultilevel"/>
+    <w:tmpl w:val="42D667E6"/>
+    <w:lvl w:ilvl="0" w:tplc="04090001">
+      <w:start w:val="1"/>
+      <w:numFmt w:val="bullet"/>
+      <w:lvlText w:val=""/>
+      <w:lvlJc w:val="left"/>
+      <w:pPr>
+        <w:ind w:left="720" w:hanging="360"/>
+      </w:pPr>
+      <w:rPr>
+        <w:rFonts w:ascii="Symbol" w:hAnsi="Symbol" w:hint="default"/>
+      </w:rPr>
+    </w:lvl>
+    <w:lvl w:ilvl="1" w:tplc="04090003" w:tentative="1">
+      <w:start w:val="1"/>
+      <w:numFmt w:val="bullet"/>
+      <w:lvlText w:val="o"/>
+      <w:lvlJc w:val="left"/>
+      <w:pPr>
+        <w:ind w:left="1440" w:hanging="360"/>
+      </w:pPr>
+      <w:rPr>
+        <w:rFonts w:ascii="Courier New" w:hAnsi="Courier New" w:cs="Courier New" w:hint="default"/>
+      </w:rPr>
+    </w:lvl>
+    <w:lvl w:ilvl="2" w:tplc="04090005" w:tentative="1">
+      <w:start w:val="1"/>
+      <w:numFmt w:val="bullet"/>
+      <w:lvlText w:val=""/>
+      <w:lvlJc w:val="left"/>
+      <w:pPr>
+        <w:ind w:left="2160" w:hanging="360"/>
+      </w:pPr>
+      <w:rPr>
+        <w:rFonts w:ascii="Wingdings" w:hAnsi="Wingdings" w:hint="default"/>
+      </w:rPr>
+    </w:lvl>
+    <w:lvl w:ilvl="3" w:tplc="04090001" w:tentative="1">
+      <w:start w:val="1"/>
+      <w:numFmt w:val="bullet"/>
+      <w:lvlText w:val=""/>
+      <w:lvlJc w:val="left"/>
+      <w:pPr>
+        <w:ind w:left="2880" w:hanging="360"/>
+      </w:pPr>
+      <w:rPr>
+        <w:rFonts w:ascii="Symbol" w:hAnsi="Symbol" w:hint="default"/>
+      </w:rPr>
+    </w:lvl>
+    <w:lvl w:ilvl="4" w:tplc="04090003" w:tentative="1">
+      <w:start w:val="1"/>
+      <w:numFmt w:val="bullet"/>
+      <w:lvlText w:val="o"/>
+      <w:lvlJc w:val="left"/>
+      <w:pPr>
+        <w:ind w:left="3600" w:hanging="360"/>
+      </w:pPr>
+      <w:rPr>
+        <w:rFonts w:ascii="Courier New" w:hAnsi="Courier New" w:cs="Courier New" w:hint="default"/>
+      </w:rPr>
+    </w:lvl>
+    <w:lvl w:ilvl="5" w:tplc="04090005" w:tentative="1">
+      <w:start w:val="1"/>
+      <w:numFmt w:val="bullet"/>
+      <w:lvlText w:val=""/>
+      <w:lvlJc w:val="left"/>
+      <w:pPr>
+        <w:ind w:left="4320" w:hanging="360"/>
+      </w:pPr>
+      <w:rPr>
+        <w:rFonts w:ascii="Wingdings" w:hAnsi="Wingdings" w:hint="default"/>
+      </w:rPr>
+    </w:lvl>
+    <w:lvl w:ilvl="6" w:tplc="04090001" w:tentative="1">
+      <w:start w:val="1"/>
+      <w:numFmt w:val="bullet"/>
+      <w:lvlText w:val=""/>
+      <w:lvlJc w:val="left"/>
+      <w:pPr>
+        <w:ind w:left="5040" w:hanging="360"/>
+      </w:pPr>
+      <w:rPr>
+        <w:rFonts w:ascii="Symbol" w:hAnsi="Symbol" w:hint="default"/>
+      </w:rPr>
+    </w:lvl>
+    <w:lvl w:ilvl="7" w:tplc="04090003" w:tentative="1">
+      <w:start w:val="1"/>
+      <w:numFmt w:val="bullet"/>
+      <w:lvlText w:val="o"/>
+      <w:lvlJc w:val="left"/>
+      <w:pPr>
+        <w:ind w:left="5760" w:hanging="360"/>
+      </w:pPr>
+      <w:rPr>
+        <w:rFonts w:ascii="Courier New" w:hAnsi="Courier New" w:cs="Courier New" w:hint="default"/>
+      </w:rPr>
+    </w:lvl>
+    <w:lvl w:ilvl="8" w:tplc="04090005" w:tentative="1">
+      <w:start w:val="1"/>
+      <w:numFmt w:val="bullet"/>
+      <w:lvlText w:val=""/>
+      <w:lvlJc w:val="left"/>
+      <w:pPr>
+        <w:ind w:left="6480" w:hanging="360"/>
+      </w:pPr>
+      <w:rPr>
+        <w:rFonts w:ascii="Wingdings" w:hAnsi="Wingdings" w:hint="default"/>
+      </w:rPr>
+    </w:lvl>
+  </w:abstractNum>
+  <w:abstractNum w:abstractNumId="11" w15:restartNumberingAfterBreak="0">
     <w:nsid w:val="06F91C59"/>
     <w:multiLevelType w:val="hybridMultilevel"/>
     <w:tmpl w:val="9424B002"/>
@@ -3317,7 +3687,7 @@
       </w:pPr>
     </w:lvl>
   </w:abstractNum>
-  <w:abstractNum w:abstractNumId="11" w15:restartNumberingAfterBreak="0">
+  <w:abstractNum w:abstractNumId="12" w15:restartNumberingAfterBreak="0">
     <w:nsid w:val="23011DD4"/>
     <w:multiLevelType w:val="hybridMultilevel"/>
     <w:tmpl w:val="17AA54EE"/>
@@ -3430,7 +3800,120 @@
       </w:rPr>
     </w:lvl>
   </w:abstractNum>
-  <w:abstractNum w:abstractNumId="12" w15:restartNumberingAfterBreak="0">
+  <w:abstractNum w:abstractNumId="13" w15:restartNumberingAfterBreak="0">
+    <w:nsid w:val="263A2FE2"/>
+    <w:multiLevelType w:val="hybridMultilevel"/>
+    <w:tmpl w:val="76C24A7E"/>
+    <w:lvl w:ilvl="0" w:tplc="0409000F">
+      <w:start w:val="1"/>
+      <w:numFmt w:val="decimal"/>
+      <w:lvlText w:val="%1."/>
+      <w:lvlJc w:val="left"/>
+      <w:pPr>
+        <w:ind w:left="720" w:hanging="360"/>
+      </w:pPr>
+      <w:rPr>
+        <w:rFonts w:hint="default"/>
+      </w:rPr>
+    </w:lvl>
+    <w:lvl w:ilvl="1" w:tplc="04090003" w:tentative="1">
+      <w:start w:val="1"/>
+      <w:numFmt w:val="bullet"/>
+      <w:lvlText w:val="o"/>
+      <w:lvlJc w:val="left"/>
+      <w:pPr>
+        <w:ind w:left="1440" w:hanging="360"/>
+      </w:pPr>
+      <w:rPr>
+        <w:rFonts w:ascii="Courier New" w:hAnsi="Courier New" w:cs="Courier New" w:hint="default"/>
+      </w:rPr>
+    </w:lvl>
+    <w:lvl w:ilvl="2" w:tplc="04090005" w:tentative="1">
+      <w:start w:val="1"/>
+      <w:numFmt w:val="bullet"/>
+      <w:lvlText w:val=""/>
+      <w:lvlJc w:val="left"/>
+      <w:pPr>
+        <w:ind w:left="2160" w:hanging="360"/>
+      </w:pPr>
+      <w:rPr>
+        <w:rFonts w:ascii="Wingdings" w:hAnsi="Wingdings" w:hint="default"/>
+      </w:rPr>
+    </w:lvl>
+    <w:lvl w:ilvl="3" w:tplc="04090001" w:tentative="1">
+      <w:start w:val="1"/>
+      <w:numFmt w:val="bullet"/>
+      <w:lvlText w:val=""/>
+      <w:lvlJc w:val="left"/>
+      <w:pPr>
+        <w:ind w:left="2880" w:hanging="360"/>
+      </w:pPr>
+      <w:rPr>
+        <w:rFonts w:ascii="Symbol" w:hAnsi="Symbol" w:hint="default"/>
+      </w:rPr>
+    </w:lvl>
+    <w:lvl w:ilvl="4" w:tplc="04090003" w:tentative="1">
+      <w:start w:val="1"/>
+      <w:numFmt w:val="bullet"/>
+      <w:lvlText w:val="o"/>
+      <w:lvlJc w:val="left"/>
+      <w:pPr>
+        <w:ind w:left="3600" w:hanging="360"/>
+      </w:pPr>
+      <w:rPr>
+        <w:rFonts w:ascii="Courier New" w:hAnsi="Courier New" w:cs="Courier New" w:hint="default"/>
+      </w:rPr>
+    </w:lvl>
+    <w:lvl w:ilvl="5" w:tplc="04090005" w:tentative="1">
+      <w:start w:val="1"/>
+      <w:numFmt w:val="bullet"/>
+      <w:lvlText w:val=""/>
+      <w:lvlJc w:val="left"/>
+      <w:pPr>
+        <w:ind w:left="4320" w:hanging="360"/>
+      </w:pPr>
+      <w:rPr>
+        <w:rFonts w:ascii="Wingdings" w:hAnsi="Wingdings" w:hint="default"/>
+      </w:rPr>
+    </w:lvl>
+    <w:lvl w:ilvl="6" w:tplc="04090001" w:tentative="1">
+      <w:start w:val="1"/>
+      <w:numFmt w:val="bullet"/>
+      <w:lvlText w:val=""/>
+      <w:lvlJc w:val="left"/>
+      <w:pPr>
+        <w:ind w:left="5040" w:hanging="360"/>
+      </w:pPr>
+      <w:rPr>
+        <w:rFonts w:ascii="Symbol" w:hAnsi="Symbol" w:hint="default"/>
+      </w:rPr>
+    </w:lvl>
+    <w:lvl w:ilvl="7" w:tplc="04090003" w:tentative="1">
+      <w:start w:val="1"/>
+      <w:numFmt w:val="bullet"/>
+      <w:lvlText w:val="o"/>
+      <w:lvlJc w:val="left"/>
+      <w:pPr>
+        <w:ind w:left="5760" w:hanging="360"/>
+      </w:pPr>
+      <w:rPr>
+        <w:rFonts w:ascii="Courier New" w:hAnsi="Courier New" w:cs="Courier New" w:hint="default"/>
+      </w:rPr>
+    </w:lvl>
+    <w:lvl w:ilvl="8" w:tplc="04090005" w:tentative="1">
+      <w:start w:val="1"/>
+      <w:numFmt w:val="bullet"/>
+      <w:lvlText w:val=""/>
+      <w:lvlJc w:val="left"/>
+      <w:pPr>
+        <w:ind w:left="6480" w:hanging="360"/>
+      </w:pPr>
+      <w:rPr>
+        <w:rFonts w:ascii="Wingdings" w:hAnsi="Wingdings" w:hint="default"/>
+      </w:rPr>
+    </w:lvl>
+  </w:abstractNum>
+  <w:abstractNum w:abstractNumId="14" w15:restartNumberingAfterBreak="0">
     <w:nsid w:val="40BE03AF"/>
     <w:multiLevelType w:val="hybridMultilevel"/>
     <w:tmpl w:val="FE1AE2A4"/>
@@ -3543,7 +4026,7 @@
       </w:rPr>
     </w:lvl>
   </w:abstractNum>
-  <w:abstractNum w:abstractNumId="13" w15:restartNumberingAfterBreak="0">
+  <w:abstractNum w:abstractNumId="15" w15:restartNumberingAfterBreak="0">
     <w:nsid w:val="469A52F2"/>
     <w:multiLevelType w:val="multilevel"/>
     <w:tmpl w:val="56F2101C"/>
@@ -3665,7 +4148,7 @@
       </w:rPr>
     </w:lvl>
   </w:abstractNum>
-  <w:abstractNum w:abstractNumId="14" w15:restartNumberingAfterBreak="0">
+  <w:abstractNum w:abstractNumId="16" w15:restartNumberingAfterBreak="0">
     <w:nsid w:val="4CFA5C3D"/>
     <w:multiLevelType w:val="multilevel"/>
     <w:tmpl w:val="04090023"/>
@@ -3752,7 +4235,7 @@
       </w:pPr>
     </w:lvl>
   </w:abstractNum>
-  <w:abstractNum w:abstractNumId="15" w15:restartNumberingAfterBreak="0">
+  <w:abstractNum w:abstractNumId="17" w15:restartNumberingAfterBreak="0">
     <w:nsid w:val="549B76E6"/>
     <w:multiLevelType w:val="hybridMultilevel"/>
     <w:tmpl w:val="1D409D14"/>
@@ -3841,7 +4324,7 @@
       </w:pPr>
     </w:lvl>
   </w:abstractNum>
-  <w:abstractNum w:abstractNumId="16" w15:restartNumberingAfterBreak="0">
+  <w:abstractNum w:abstractNumId="18" w15:restartNumberingAfterBreak="0">
     <w:nsid w:val="66ED5FF9"/>
     <w:multiLevelType w:val="hybridMultilevel"/>
     <w:tmpl w:val="1B18D0EE"/>
@@ -3954,7 +4437,7 @@
       </w:rPr>
     </w:lvl>
   </w:abstractNum>
-  <w:abstractNum w:abstractNumId="17" w15:restartNumberingAfterBreak="0">
+  <w:abstractNum w:abstractNumId="19" w15:restartNumberingAfterBreak="0">
     <w:nsid w:val="69B22643"/>
     <w:multiLevelType w:val="multilevel"/>
     <w:tmpl w:val="0409001D"/>
@@ -4040,7 +4523,7 @@
       </w:pPr>
     </w:lvl>
   </w:abstractNum>
-  <w:abstractNum w:abstractNumId="18" w15:restartNumberingAfterBreak="0">
+  <w:abstractNum w:abstractNumId="20" w15:restartNumberingAfterBreak="0">
     <w:nsid w:val="6C3D40AB"/>
     <w:multiLevelType w:val="multilevel"/>
     <w:tmpl w:val="0409001F"/>
@@ -4126,7 +4609,7 @@
       </w:pPr>
     </w:lvl>
   </w:abstractNum>
-  <w:abstractNum w:abstractNumId="19" w15:restartNumberingAfterBreak="0">
+  <w:abstractNum w:abstractNumId="21" w15:restartNumberingAfterBreak="0">
     <w:nsid w:val="751F6C5A"/>
     <w:multiLevelType w:val="multilevel"/>
     <w:tmpl w:val="04090023"/>
@@ -4213,53 +4696,166 @@
       </w:pPr>
     </w:lvl>
   </w:abstractNum>
+  <w:abstractNum w:abstractNumId="22" w15:restartNumberingAfterBreak="0">
+    <w:nsid w:val="777174E0"/>
+    <w:multiLevelType w:val="hybridMultilevel"/>
+    <w:tmpl w:val="BB0440C4"/>
+    <w:lvl w:ilvl="0" w:tplc="04090001">
+      <w:start w:val="1"/>
+      <w:numFmt w:val="bullet"/>
+      <w:lvlText w:val=""/>
+      <w:lvlJc w:val="left"/>
+      <w:pPr>
+        <w:ind w:left="720" w:hanging="360"/>
+      </w:pPr>
+      <w:rPr>
+        <w:rFonts w:ascii="Symbol" w:hAnsi="Symbol" w:hint="default"/>
+      </w:rPr>
+    </w:lvl>
+    <w:lvl w:ilvl="1" w:tplc="04090003" w:tentative="1">
+      <w:start w:val="1"/>
+      <w:numFmt w:val="bullet"/>
+      <w:lvlText w:val="o"/>
+      <w:lvlJc w:val="left"/>
+      <w:pPr>
+        <w:ind w:left="1440" w:hanging="360"/>
+      </w:pPr>
+      <w:rPr>
+        <w:rFonts w:ascii="Courier New" w:hAnsi="Courier New" w:cs="Courier New" w:hint="default"/>
+      </w:rPr>
+    </w:lvl>
+    <w:lvl w:ilvl="2" w:tplc="04090005" w:tentative="1">
+      <w:start w:val="1"/>
+      <w:numFmt w:val="bullet"/>
+      <w:lvlText w:val=""/>
+      <w:lvlJc w:val="left"/>
+      <w:pPr>
+        <w:ind w:left="2160" w:hanging="360"/>
+      </w:pPr>
+      <w:rPr>
+        <w:rFonts w:ascii="Wingdings" w:hAnsi="Wingdings" w:hint="default"/>
+      </w:rPr>
+    </w:lvl>
+    <w:lvl w:ilvl="3" w:tplc="04090001" w:tentative="1">
+      <w:start w:val="1"/>
+      <w:numFmt w:val="bullet"/>
+      <w:lvlText w:val=""/>
+      <w:lvlJc w:val="left"/>
+      <w:pPr>
+        <w:ind w:left="2880" w:hanging="360"/>
+      </w:pPr>
+      <w:rPr>
+        <w:rFonts w:ascii="Symbol" w:hAnsi="Symbol" w:hint="default"/>
+      </w:rPr>
+    </w:lvl>
+    <w:lvl w:ilvl="4" w:tplc="04090003" w:tentative="1">
+      <w:start w:val="1"/>
+      <w:numFmt w:val="bullet"/>
+      <w:lvlText w:val="o"/>
+      <w:lvlJc w:val="left"/>
+      <w:pPr>
+        <w:ind w:left="3600" w:hanging="360"/>
+      </w:pPr>
+      <w:rPr>
+        <w:rFonts w:ascii="Courier New" w:hAnsi="Courier New" w:cs="Courier New" w:hint="default"/>
+      </w:rPr>
+    </w:lvl>
+    <w:lvl w:ilvl="5" w:tplc="04090005" w:tentative="1">
+      <w:start w:val="1"/>
+      <w:numFmt w:val="bullet"/>
+      <w:lvlText w:val=""/>
+      <w:lvlJc w:val="left"/>
+      <w:pPr>
+        <w:ind w:left="4320" w:hanging="360"/>
+      </w:pPr>
+      <w:rPr>
+        <w:rFonts w:ascii="Wingdings" w:hAnsi="Wingdings" w:hint="default"/>
+      </w:rPr>
+    </w:lvl>
+    <w:lvl w:ilvl="6" w:tplc="04090001" w:tentative="1">
+      <w:start w:val="1"/>
+      <w:numFmt w:val="bullet"/>
+      <w:lvlText w:val=""/>
+      <w:lvlJc w:val="left"/>
+      <w:pPr>
+        <w:ind w:left="5040" w:hanging="360"/>
+      </w:pPr>
+      <w:rPr>
+        <w:rFonts w:ascii="Symbol" w:hAnsi="Symbol" w:hint="default"/>
+      </w:rPr>
+    </w:lvl>
+    <w:lvl w:ilvl="7" w:tplc="04090003" w:tentative="1">
+      <w:start w:val="1"/>
+      <w:numFmt w:val="bullet"/>
+      <w:lvlText w:val="o"/>
+      <w:lvlJc w:val="left"/>
+      <w:pPr>
+        <w:ind w:left="5760" w:hanging="360"/>
+      </w:pPr>
+      <w:rPr>
+        <w:rFonts w:ascii="Courier New" w:hAnsi="Courier New" w:cs="Courier New" w:hint="default"/>
+      </w:rPr>
+    </w:lvl>
+    <w:lvl w:ilvl="8" w:tplc="04090005" w:tentative="1">
+      <w:start w:val="1"/>
+      <w:numFmt w:val="bullet"/>
+      <w:lvlText w:val=""/>
+      <w:lvlJc w:val="left"/>
+      <w:pPr>
+        <w:ind w:left="6480" w:hanging="360"/>
+      </w:pPr>
+      <w:rPr>
+        <w:rFonts w:ascii="Wingdings" w:hAnsi="Wingdings" w:hint="default"/>
+      </w:rPr>
+    </w:lvl>
+  </w:abstractNum>
   <w:num w:numId="1">
+    <w:abstractNumId w:val="17"/>
+  </w:num>
+  <w:num w:numId="2">
     <w:abstractNumId w:val="15"/>
   </w:num>
-  <w:num w:numId="2">
-    <w:abstractNumId w:val="13"/>
-  </w:num>
   <w:num w:numId="3">
-    <w:abstractNumId w:val="13"/>
+    <w:abstractNumId w:val="15"/>
   </w:num>
   <w:num w:numId="4">
-    <w:abstractNumId w:val="13"/>
+    <w:abstractNumId w:val="15"/>
   </w:num>
   <w:num w:numId="5">
-    <w:abstractNumId w:val="13"/>
+    <w:abstractNumId w:val="15"/>
   </w:num>
   <w:num w:numId="6">
-    <w:abstractNumId w:val="13"/>
+    <w:abstractNumId w:val="15"/>
   </w:num>
   <w:num w:numId="7">
-    <w:abstractNumId w:val="13"/>
+    <w:abstractNumId w:val="15"/>
   </w:num>
   <w:num w:numId="8">
-    <w:abstractNumId w:val="13"/>
+    <w:abstractNumId w:val="15"/>
   </w:num>
   <w:num w:numId="9">
-    <w:abstractNumId w:val="13"/>
+    <w:abstractNumId w:val="15"/>
   </w:num>
   <w:num w:numId="10">
-    <w:abstractNumId w:val="13"/>
+    <w:abstractNumId w:val="15"/>
   </w:num>
   <w:num w:numId="11">
-    <w:abstractNumId w:val="13"/>
+    <w:abstractNumId w:val="15"/>
   </w:num>
   <w:num w:numId="12">
-    <w:abstractNumId w:val="13"/>
+    <w:abstractNumId w:val="15"/>
   </w:num>
   <w:num w:numId="13">
-    <w:abstractNumId w:val="18"/>
+    <w:abstractNumId w:val="20"/>
   </w:num>
   <w:num w:numId="14">
-    <w:abstractNumId w:val="17"/>
+    <w:abstractNumId w:val="19"/>
   </w:num>
   <w:num w:numId="15">
-    <w:abstractNumId w:val="19"/>
+    <w:abstractNumId w:val="21"/>
   </w:num>
   <w:num w:numId="16">
-    <w:abstractNumId w:val="14"/>
+    <w:abstractNumId w:val="16"/>
   </w:num>
   <w:num w:numId="17">
     <w:abstractNumId w:val="9"/>
@@ -4292,16 +4888,25 @@
     <w:abstractNumId w:val="0"/>
   </w:num>
   <w:num w:numId="27">
-    <w:abstractNumId w:val="16"/>
+    <w:abstractNumId w:val="18"/>
   </w:num>
   <w:num w:numId="28">
+    <w:abstractNumId w:val="14"/>
+  </w:num>
+  <w:num w:numId="29">
     <w:abstractNumId w:val="12"/>
   </w:num>
-  <w:num w:numId="29">
+  <w:num w:numId="30">
     <w:abstractNumId w:val="11"/>
   </w:num>
-  <w:num w:numId="30">
+  <w:num w:numId="31">
+    <w:abstractNumId w:val="22"/>
+  </w:num>
+  <w:num w:numId="32">
     <w:abstractNumId w:val="10"/>
+  </w:num>
+  <w:num w:numId="33">
+    <w:abstractNumId w:val="13"/>
   </w:num>
 </w:numbering>
 </file>
@@ -6014,7 +6619,7 @@
 </file>
 
 <file path=customXml/itemProps1.xml><?xml version="1.0" encoding="utf-8"?>
-<ds:datastoreItem xmlns:ds="http://schemas.openxmlformats.org/officeDocument/2006/customXml" ds:itemID="{4442BC45-879E-43F9-88F0-284694806159}">
+<ds:datastoreItem xmlns:ds="http://schemas.openxmlformats.org/officeDocument/2006/customXml" ds:itemID="{23523D3F-5021-4F9D-B3CB-D56CE3489EAF}">
   <ds:schemaRefs>
     <ds:schemaRef ds:uri="http://schemas.openxmlformats.org/officeDocument/2006/bibliography"/>
   </ds:schemaRefs>

</xml_diff>

<commit_message>
switch item selection to a multiselect list box Cleanup code analysis warnings
</commit_message>
<xml_diff>
--- a/DonorStatement.docx
+++ b/DonorStatement.docx
@@ -791,7 +791,21 @@
                 <w:rStyle w:val="Hyperlink"/>
                 <w:noProof/>
               </w:rPr>
-              <w:t>Item Selection</w:t>
+              <w:t>Item Sele</w:t>
+            </w:r>
+            <w:r>
+              <w:rPr>
+                <w:rStyle w:val="Hyperlink"/>
+                <w:noProof/>
+              </w:rPr>
+              <w:t>c</w:t>
+            </w:r>
+            <w:r>
+              <w:rPr>
+                <w:rStyle w:val="Hyperlink"/>
+                <w:noProof/>
+              </w:rPr>
+              <w:t>tion</w:t>
             </w:r>
             <w:r>
               <w:rPr>
@@ -1255,7 +1269,7 @@
             <v:path o:extrusionok="f" gradientshapeok="t" o:connecttype="rect"/>
             <o:lock v:ext="edit" aspectratio="t"/>
           </v:shapetype>
-          <v:shape id="_x0000_i1025" type="#_x0000_t75" style="width:12.3pt;height:12.3pt">
+          <v:shape id="_x0000_i1025" type="#_x0000_t75" style="width:11.85pt;height:11.85pt">
             <v:imagedata r:id="rId12" o:title="icon"/>
           </v:shape>
         </w:pict>
@@ -1446,14 +1460,27 @@
       <w:r>
         <w:t xml:space="preserve">Figure </w:t>
       </w:r>
-      <w:fldSimple w:instr=" SEQ Figure \* ARABIC ">
-        <w:r>
-          <w:rPr>
-            <w:noProof/>
-          </w:rPr>
-          <w:t>1</w:t>
-        </w:r>
-      </w:fldSimple>
+      <w:r>
+        <w:fldChar w:fldCharType="begin"/>
+      </w:r>
+      <w:r>
+        <w:instrText xml:space="preserve"> SEQ Figure \* ARABIC </w:instrText>
+      </w:r>
+      <w:r>
+        <w:fldChar w:fldCharType="separate"/>
+      </w:r>
+      <w:r>
+        <w:rPr>
+          <w:noProof/>
+        </w:rPr>
+        <w:t>1</w:t>
+      </w:r>
+      <w:r>
+        <w:rPr>
+          <w:noProof/>
+        </w:rPr>
+        <w:fldChar w:fldCharType="end"/>
+      </w:r>
       <w:r>
         <w:t>Create Sales Report</w:t>
       </w:r>
@@ -1888,14 +1915,27 @@
       <w:r>
         <w:t xml:space="preserve">Figure </w:t>
       </w:r>
-      <w:fldSimple w:instr=" SEQ Figure \* ARABIC ">
-        <w:r>
-          <w:rPr>
-            <w:noProof/>
-          </w:rPr>
-          <w:t>2</w:t>
-        </w:r>
-      </w:fldSimple>
+      <w:r>
+        <w:fldChar w:fldCharType="begin"/>
+      </w:r>
+      <w:r>
+        <w:instrText xml:space="preserve"> SEQ Figure \* ARABIC </w:instrText>
+      </w:r>
+      <w:r>
+        <w:fldChar w:fldCharType="separate"/>
+      </w:r>
+      <w:r>
+        <w:rPr>
+          <w:noProof/>
+        </w:rPr>
+        <w:t>2</w:t>
+      </w:r>
+      <w:r>
+        <w:rPr>
+          <w:noProof/>
+        </w:rPr>
+        <w:fldChar w:fldCharType="end"/>
+      </w:r>
       <w:r>
         <w:t xml:space="preserve"> Create Worksheet</w:t>
       </w:r>
@@ -1994,14 +2034,27 @@
       <w:r>
         <w:t xml:space="preserve">Figure </w:t>
       </w:r>
-      <w:fldSimple w:instr=" SEQ Figure \* ARABIC ">
-        <w:r>
-          <w:rPr>
-            <w:noProof/>
-          </w:rPr>
-          <w:t>3</w:t>
-        </w:r>
-      </w:fldSimple>
+      <w:r>
+        <w:fldChar w:fldCharType="begin"/>
+      </w:r>
+      <w:r>
+        <w:instrText xml:space="preserve"> SEQ Figure \* ARABIC </w:instrText>
+      </w:r>
+      <w:r>
+        <w:fldChar w:fldCharType="separate"/>
+      </w:r>
+      <w:r>
+        <w:rPr>
+          <w:noProof/>
+        </w:rPr>
+        <w:t>3</w:t>
+      </w:r>
+      <w:r>
+        <w:rPr>
+          <w:noProof/>
+        </w:rPr>
+        <w:fldChar w:fldCharType="end"/>
+      </w:r>
       <w:r>
         <w:t xml:space="preserve"> Export CSV file</w:t>
       </w:r>
@@ -2234,14 +2287,27 @@
       <w:r>
         <w:t xml:space="preserve">Figure </w:t>
       </w:r>
-      <w:fldSimple w:instr=" SEQ Figure \* ARABIC ">
-        <w:r>
-          <w:rPr>
-            <w:noProof/>
-          </w:rPr>
-          <w:t>4</w:t>
-        </w:r>
-      </w:fldSimple>
+      <w:r>
+        <w:fldChar w:fldCharType="begin"/>
+      </w:r>
+      <w:r>
+        <w:instrText xml:space="preserve"> SEQ Figure \* ARABIC </w:instrText>
+      </w:r>
+      <w:r>
+        <w:fldChar w:fldCharType="separate"/>
+      </w:r>
+      <w:r>
+        <w:rPr>
+          <w:noProof/>
+        </w:rPr>
+        <w:t>4</w:t>
+      </w:r>
+      <w:r>
+        <w:rPr>
+          <w:noProof/>
+        </w:rPr>
+        <w:fldChar w:fldCharType="end"/>
+      </w:r>
       <w:r>
         <w:t xml:space="preserve"> Show bookmarks</w:t>
       </w:r>
@@ -2368,14 +2434,27 @@
       <w:r>
         <w:t xml:space="preserve">Figure </w:t>
       </w:r>
-      <w:fldSimple w:instr=" SEQ Figure \* ARABIC ">
-        <w:r>
-          <w:rPr>
-            <w:noProof/>
-          </w:rPr>
-          <w:t>5</w:t>
-        </w:r>
-      </w:fldSimple>
+      <w:r>
+        <w:fldChar w:fldCharType="begin"/>
+      </w:r>
+      <w:r>
+        <w:instrText xml:space="preserve"> SEQ Figure \* ARABIC </w:instrText>
+      </w:r>
+      <w:r>
+        <w:fldChar w:fldCharType="separate"/>
+      </w:r>
+      <w:r>
+        <w:rPr>
+          <w:noProof/>
+        </w:rPr>
+        <w:t>5</w:t>
+      </w:r>
+      <w:r>
+        <w:rPr>
+          <w:noProof/>
+        </w:rPr>
+        <w:fldChar w:fldCharType="end"/>
+      </w:r>
       <w:r>
         <w:t xml:space="preserve"> Insert Bookmark</w:t>
       </w:r>
@@ -2450,14 +2529,27 @@
       <w:r>
         <w:t xml:space="preserve">Figure </w:t>
       </w:r>
-      <w:fldSimple w:instr=" SEQ Figure \* ARABIC ">
-        <w:r>
-          <w:rPr>
-            <w:noProof/>
-          </w:rPr>
-          <w:t>6</w:t>
-        </w:r>
-      </w:fldSimple>
+      <w:r>
+        <w:fldChar w:fldCharType="begin"/>
+      </w:r>
+      <w:r>
+        <w:instrText xml:space="preserve"> SEQ Figure \* ARABIC </w:instrText>
+      </w:r>
+      <w:r>
+        <w:fldChar w:fldCharType="separate"/>
+      </w:r>
+      <w:r>
+        <w:rPr>
+          <w:noProof/>
+        </w:rPr>
+        <w:t>6</w:t>
+      </w:r>
+      <w:r>
+        <w:rPr>
+          <w:noProof/>
+        </w:rPr>
+        <w:fldChar w:fldCharType="end"/>
+      </w:r>
       <w:r>
         <w:t xml:space="preserve"> Name Bookmark</w:t>
       </w:r>
@@ -2585,14 +2677,27 @@
       <w:r>
         <w:t xml:space="preserve">Figure </w:t>
       </w:r>
-      <w:fldSimple w:instr=" SEQ Figure \* ARABIC ">
-        <w:r>
-          <w:rPr>
-            <w:noProof/>
-          </w:rPr>
-          <w:t>7</w:t>
-        </w:r>
-      </w:fldSimple>
+      <w:r>
+        <w:fldChar w:fldCharType="begin"/>
+      </w:r>
+      <w:r>
+        <w:instrText xml:space="preserve"> SEQ Figure \* ARABIC </w:instrText>
+      </w:r>
+      <w:r>
+        <w:fldChar w:fldCharType="separate"/>
+      </w:r>
+      <w:r>
+        <w:rPr>
+          <w:noProof/>
+        </w:rPr>
+        <w:t>7</w:t>
+      </w:r>
+      <w:r>
+        <w:rPr>
+          <w:noProof/>
+        </w:rPr>
+        <w:fldChar w:fldCharType="end"/>
+      </w:r>
       <w:bookmarkEnd w:id="10"/>
       <w:r>
         <w:t xml:space="preserve"> Form layout</w:t>
@@ -2715,14 +2820,27 @@
       <w:r>
         <w:t xml:space="preserve">Figure </w:t>
       </w:r>
-      <w:fldSimple w:instr=" SEQ Figure \* ARABIC ">
-        <w:r>
-          <w:rPr>
-            <w:noProof/>
-          </w:rPr>
-          <w:t>8</w:t>
-        </w:r>
-      </w:fldSimple>
+      <w:r>
+        <w:fldChar w:fldCharType="begin"/>
+      </w:r>
+      <w:r>
+        <w:instrText xml:space="preserve"> SEQ Figure \* ARABIC </w:instrText>
+      </w:r>
+      <w:r>
+        <w:fldChar w:fldCharType="separate"/>
+      </w:r>
+      <w:r>
+        <w:rPr>
+          <w:noProof/>
+        </w:rPr>
+        <w:t>8</w:t>
+      </w:r>
+      <w:r>
+        <w:rPr>
+          <w:noProof/>
+        </w:rPr>
+        <w:fldChar w:fldCharType="end"/>
+      </w:r>
       <w:bookmarkEnd w:id="12"/>
       <w:r>
         <w:t xml:space="preserve"> Enter Configuration</w:t>
@@ -2858,7 +2976,19 @@
     </w:p>
     <w:p>
       <w:r>
-        <w:t xml:space="preserve">Step 2 is the configuration step.  The central portion of the screen is filled in with the configuration form shown in </w:t>
+        <w:t xml:space="preserve">Step 2 is the </w:t>
+      </w:r>
+      <w:r>
+        <w:t>item selection</w:t>
+      </w:r>
+      <w:r>
+        <w:t xml:space="preserve"> step.  The central portion of the screen is filled in with the </w:t>
+      </w:r>
+      <w:r>
+        <w:t>item</w:t>
+      </w:r>
+      <w:r>
+        <w:t xml:space="preserve"> form shown in </w:t>
       </w:r>
       <w:r>
         <w:fldChar w:fldCharType="begin"/>
@@ -2884,13 +3014,26 @@
       <w:r>
         <w:t xml:space="preserve">.  When this step is entered number 21 shows </w:t>
       </w:r>
-      <w:proofErr w:type="gramStart"/>
-      <w:r>
-        <w:t>all of</w:t>
-      </w:r>
-      <w:proofErr w:type="gramEnd"/>
-      <w:r>
-        <w:t xml:space="preserve"> the Item selections from the previous run.  Click the parse button, number20, to read in the input file and get the list of items in the report.  You can then select or deselect the items in the input file to include in each donor statement.  Items not selected will not be part of the report.</w:t>
+      <w:r>
+        <w:t>the</w:t>
+      </w:r>
+      <w:r>
+        <w:t xml:space="preserve"> Item selections from the previous</w:t>
+      </w:r>
+      <w:r>
+        <w:t xml:space="preserve"> time the program was</w:t>
+      </w:r>
+      <w:r>
+        <w:t xml:space="preserve"> run.  Click the parse button, number20, to read in the input file and get the list of items in the report.  You can then select or deselect the items in the input file to include in each donor statement.  Items not selected will not be part of the report</w:t>
+      </w:r>
+      <w:r>
+        <w:t>.  To select a single item, click on it</w:t>
+      </w:r>
+      <w:r>
+        <w:t>.</w:t>
+      </w:r>
+      <w:r>
+        <w:t xml:space="preserve">  To select a contiguous range of items, click on the first item, hold down the shift key and click on the last item.  To add or remove a single item hold down the shift key and click on the individual item.</w:t>
       </w:r>
     </w:p>
     <w:p>
@@ -2899,16 +3042,12 @@
         <w:jc w:val="center"/>
       </w:pPr>
       <w:r>
-        <w:rPr>
-          <w:noProof/>
-          <w:lang w:eastAsia="en-US"/>
-        </w:rPr>
         <w:lastRenderedPageBreak/>
         <w:drawing>
-          <wp:inline distT="0" distB="0" distL="0" distR="0" wp14:anchorId="2F09228C" wp14:editId="501EECE7">
-            <wp:extent cx="5477639" cy="2905530"/>
-            <wp:effectExtent l="19050" t="19050" r="27940" b="28575"/>
-            <wp:docPr id="14" name="Picture 14"/>
+          <wp:inline distT="0" distB="0" distL="0" distR="0" wp14:anchorId="283072B7" wp14:editId="2F7826BC">
+            <wp:extent cx="5477639" cy="2876951"/>
+            <wp:effectExtent l="19050" t="19050" r="27940" b="19050"/>
+            <wp:docPr id="5" name="Picture 5"/>
             <wp:cNvGraphicFramePr>
               <a:graphicFrameLocks xmlns:a="http://schemas.openxmlformats.org/drawingml/2006/main" noChangeAspect="1"/>
             </wp:cNvGraphicFramePr>
@@ -2928,7 +3067,7 @@
                   <pic:spPr>
                     <a:xfrm>
                       <a:off x="0" y="0"/>
-                      <a:ext cx="5477639" cy="2905530"/>
+                      <a:ext cx="5477639" cy="2876951"/>
                     </a:xfrm>
                     <a:prstGeom prst="rect">
                       <a:avLst/>
@@ -2955,14 +3094,27 @@
       <w:r>
         <w:t xml:space="preserve">Figure </w:t>
       </w:r>
-      <w:fldSimple w:instr=" SEQ Figure \* ARABIC ">
-        <w:r>
-          <w:rPr>
-            <w:noProof/>
-          </w:rPr>
-          <w:t>9</w:t>
-        </w:r>
-      </w:fldSimple>
+      <w:r>
+        <w:fldChar w:fldCharType="begin"/>
+      </w:r>
+      <w:r>
+        <w:instrText xml:space="preserve"> SEQ Figure \* ARABIC </w:instrText>
+      </w:r>
+      <w:r>
+        <w:fldChar w:fldCharType="separate"/>
+      </w:r>
+      <w:r>
+        <w:rPr>
+          <w:noProof/>
+        </w:rPr>
+        <w:t>9</w:t>
+      </w:r>
+      <w:r>
+        <w:rPr>
+          <w:noProof/>
+        </w:rPr>
+        <w:fldChar w:fldCharType="end"/>
+      </w:r>
       <w:bookmarkEnd w:id="14"/>
       <w:r>
         <w:t xml:space="preserve"> Select Items for report</w:t>
@@ -3006,21 +3158,23 @@
       <w:r>
         <w:t xml:space="preserve">.  Click on number 31 to start creating donor statements.  On Donor Statement is created for each name in the input file.  The donor statement is saved as a PDF file.  Number 34 is a </w:t>
       </w:r>
-      <w:proofErr w:type="spellStart"/>
-      <w:r>
-        <w:t>progresss</w:t>
-      </w:r>
-      <w:proofErr w:type="spellEnd"/>
-      <w:r>
-        <w:t xml:space="preserve"> bar that provides a visual indication of progress in creating </w:t>
-      </w:r>
-      <w:proofErr w:type="gramStart"/>
-      <w:r>
-        <w:t>all of</w:t>
-      </w:r>
-      <w:proofErr w:type="gramEnd"/>
-      <w:r>
-        <w:t xml:space="preserve"> the donor statements. You click Stop at any time and the program will stop between donor statements. </w:t>
+      <w:r>
+        <w:t>progress</w:t>
+      </w:r>
+      <w:r>
+        <w:t xml:space="preserve"> bar that provides a visual indication of progress in creating the donor statements. You</w:t>
+      </w:r>
+      <w:r>
+        <w:t xml:space="preserve"> may</w:t>
+      </w:r>
+      <w:r>
+        <w:t xml:space="preserve"> click Stop at any time and the program will stop </w:t>
+      </w:r>
+      <w:r>
+        <w:t>after it completes the current</w:t>
+      </w:r>
+      <w:r>
+        <w:t xml:space="preserve"> donor statements. </w:t>
       </w:r>
     </w:p>
     <w:p>
@@ -3084,20 +3238,36 @@
       <w:r>
         <w:t xml:space="preserve">Figure </w:t>
       </w:r>
-      <w:fldSimple w:instr=" SEQ Figure \* ARABIC ">
-        <w:r>
-          <w:rPr>
-            <w:noProof/>
-          </w:rPr>
-          <w:t>10</w:t>
-        </w:r>
-      </w:fldSimple>
+      <w:r>
+        <w:fldChar w:fldCharType="begin"/>
+      </w:r>
+      <w:r>
+        <w:instrText xml:space="preserve"> SEQ Figure \* ARABIC </w:instrText>
+      </w:r>
+      <w:r>
+        <w:fldChar w:fldCharType="separate"/>
+      </w:r>
+      <w:r>
+        <w:rPr>
+          <w:noProof/>
+        </w:rPr>
+        <w:t>10</w:t>
+      </w:r>
+      <w:r>
+        <w:rPr>
+          <w:noProof/>
+        </w:rPr>
+        <w:fldChar w:fldCharType="end"/>
+      </w:r>
       <w:bookmarkEnd w:id="16"/>
       <w:r>
         <w:t xml:space="preserve"> Create Documents</w:t>
       </w:r>
     </w:p>
-    <w:p/>
+    <w:p>
+      <w:bookmarkStart w:id="17" w:name="_GoBack"/>
+      <w:bookmarkEnd w:id="17"/>
+    </w:p>
     <w:p>
       <w:r>
         <w:lastRenderedPageBreak/>
@@ -3113,7 +3283,7 @@
       <w:pPr>
         <w:pStyle w:val="Heading2"/>
       </w:pPr>
-      <w:bookmarkStart w:id="17" w:name="_Toc466378685"/>
+      <w:bookmarkStart w:id="18" w:name="_Toc466378685"/>
       <w:r>
         <w:t>1</w:t>
       </w:r>
@@ -3123,7 +3293,7 @@
       <w:r>
         <w:t>.csv</w:t>
       </w:r>
-      <w:bookmarkEnd w:id="17"/>
+      <w:bookmarkEnd w:id="18"/>
     </w:p>
     <w:p>
       <w:r>
@@ -3189,8 +3359,6 @@
       <w:r>
         <w:t xml:space="preserve">The email address of the donor, if it is available.  </w:t>
       </w:r>
-      <w:bookmarkStart w:id="18" w:name="_GoBack"/>
-      <w:bookmarkEnd w:id="18"/>
     </w:p>
     <w:sectPr>
       <w:footerReference w:type="default" r:id="rId24"/>
@@ -6619,7 +6787,7 @@
 </file>
 
 <file path=customXml/itemProps1.xml><?xml version="1.0" encoding="utf-8"?>
-<ds:datastoreItem xmlns:ds="http://schemas.openxmlformats.org/officeDocument/2006/customXml" ds:itemID="{23523D3F-5021-4F9D-B3CB-D56CE3489EAF}">
+<ds:datastoreItem xmlns:ds="http://schemas.openxmlformats.org/officeDocument/2006/customXml" ds:itemID="{F365BA2D-4C35-4D8E-B5DF-AC3B0C5C9633}">
   <ds:schemaRefs>
     <ds:schemaRef ds:uri="http://schemas.openxmlformats.org/officeDocument/2006/bibliography"/>
   </ds:schemaRefs>

</xml_diff>

<commit_message>
Added capability to show all payments including those not donations
</commit_message>
<xml_diff>
--- a/DonorStatement.docx
+++ b/DonorStatement.docx
@@ -92,7 +92,7 @@
         <w:rPr>
           <w:noProof/>
         </w:rPr>
-        <w:t>November 12, 2016</w:t>
+        <w:t>December 23, 2016</w:t>
       </w:r>
       <w:r>
         <w:fldChar w:fldCharType="end"/>
@@ -1073,9 +1073,7 @@
         </w:rPr>
         <w:t>Requirements</w:t>
       </w:r>
-      <w:bookmarkStart w:id="3" w:name="_GoBack"/>
       <w:bookmarkEnd w:id="2"/>
-      <w:bookmarkEnd w:id="3"/>
     </w:p>
     <w:p>
       <w:pPr>
@@ -1139,26 +1137,40 @@
           <w:rFonts w:cs="Calibri"/>
         </w:rPr>
       </w:pPr>
-      <w:bookmarkStart w:id="4" w:name="_Toc466720042"/>
+      <w:bookmarkStart w:id="3" w:name="_Toc466720042"/>
       <w:r>
         <w:rPr>
           <w:rFonts w:cs="Calibri"/>
         </w:rPr>
         <w:t>Installation</w:t>
       </w:r>
-      <w:bookmarkEnd w:id="4"/>
-    </w:p>
-    <w:p>
-      <w:pPr>
-        <w:rPr>
-          <w:rFonts w:cs="Calibri"/>
-        </w:rPr>
-      </w:pPr>
-      <w:r>
-        <w:rPr>
-          <w:rFonts w:cs="Calibri"/>
-        </w:rPr>
-        <w:t>I plan on having both a .msi installation package and a .zip package available at:</w:t>
+      <w:bookmarkEnd w:id="3"/>
+    </w:p>
+    <w:p>
+      <w:pPr>
+        <w:rPr>
+          <w:rFonts w:cs="Calibri"/>
+        </w:rPr>
+      </w:pPr>
+      <w:r>
+        <w:rPr>
+          <w:rFonts w:cs="Calibri"/>
+        </w:rPr>
+        <w:t>I plan on having both a .</w:t>
+      </w:r>
+      <w:proofErr w:type="spellStart"/>
+      <w:r>
+        <w:rPr>
+          <w:rFonts w:cs="Calibri"/>
+        </w:rPr>
+        <w:t>msi</w:t>
+      </w:r>
+      <w:proofErr w:type="spellEnd"/>
+      <w:r>
+        <w:rPr>
+          <w:rFonts w:cs="Calibri"/>
+        </w:rPr>
+        <w:t xml:space="preserve"> installation package and a .zip package available at:</w:t>
       </w:r>
     </w:p>
     <w:p>
@@ -1206,7 +1218,21 @@
         <w:rPr>
           <w:rFonts w:cs="Calibri"/>
         </w:rPr>
-        <w:t xml:space="preserve">The .msi package performs the install like any Windows package.  It puts a link in the start menu in the Donor Statement folder.  It also puts a link on the desktop:  </w:t>
+        <w:t>The .</w:t>
+      </w:r>
+      <w:proofErr w:type="spellStart"/>
+      <w:r>
+        <w:rPr>
+          <w:rFonts w:cs="Calibri"/>
+        </w:rPr>
+        <w:t>msi</w:t>
+      </w:r>
+      <w:proofErr w:type="spellEnd"/>
+      <w:r>
+        <w:rPr>
+          <w:rFonts w:cs="Calibri"/>
+        </w:rPr>
+        <w:t xml:space="preserve"> package performs the install like any Windows package.  It puts a link in the start menu in the Donor Statement folder.  It also puts a link on the desktop:  </w:t>
       </w:r>
       <w:r>
         <w:rPr>
@@ -1232,7 +1258,7 @@
             <v:path o:extrusionok="f" gradientshapeok="t" o:connecttype="rect"/>
             <o:lock v:ext="edit" aspectratio="t"/>
           </v:shapetype>
-          <v:shape id="_x0000_i1031" type="#_x0000_t75" style="width:12pt;height:12pt">
+          <v:shape id="_x0000_i1025" type="#_x0000_t75" style="width:12pt;height:12pt">
             <v:imagedata r:id="rId12" o:title="icon"/>
           </v:shape>
         </w:pict>
@@ -1251,18 +1277,23 @@
           <w:rFonts w:cs="Calibri"/>
         </w:rPr>
       </w:pPr>
-      <w:bookmarkStart w:id="5" w:name="_Toc466720043"/>
+      <w:bookmarkStart w:id="4" w:name="_Toc466720043"/>
       <w:r>
         <w:rPr>
           <w:rFonts w:cs="Calibri"/>
         </w:rPr>
         <w:t>How the Program Works</w:t>
       </w:r>
+      <w:bookmarkEnd w:id="4"/>
+    </w:p>
+    <w:p>
+      <w:r>
+        <w:t xml:space="preserve">The user first creates a Sales report in Quickbooks.   The sales report contains each of the donations made for a particular time </w:t>
+      </w:r>
+      <w:bookmarkStart w:id="5" w:name="_GoBack"/>
       <w:bookmarkEnd w:id="5"/>
-    </w:p>
-    <w:p>
-      <w:r>
-        <w:t xml:space="preserve">The user first creates a Sales report in Quickbooks.   The sales report contains each of the donations made for a particular time period.  The report must contain specific columns that has the information needed to generate the report.  The report is saved as a CSV file.  </w:t>
+      <w:r>
+        <w:t xml:space="preserve">period.  The report must contain specific columns that has the information needed to generate the report.  The report is saved as a CSV file.  </w:t>
       </w:r>
     </w:p>
     <w:p>
@@ -1402,14 +1433,27 @@
       <w:r>
         <w:t xml:space="preserve">Figure </w:t>
       </w:r>
-      <w:fldSimple w:instr=" SEQ Figure \* ARABIC ">
-        <w:r>
-          <w:rPr>
-            <w:noProof/>
-          </w:rPr>
-          <w:t>1</w:t>
-        </w:r>
-      </w:fldSimple>
+      <w:r>
+        <w:fldChar w:fldCharType="begin"/>
+      </w:r>
+      <w:r>
+        <w:instrText xml:space="preserve"> SEQ Figure \* ARABIC </w:instrText>
+      </w:r>
+      <w:r>
+        <w:fldChar w:fldCharType="separate"/>
+      </w:r>
+      <w:r>
+        <w:rPr>
+          <w:noProof/>
+        </w:rPr>
+        <w:t>1</w:t>
+      </w:r>
+      <w:r>
+        <w:rPr>
+          <w:noProof/>
+        </w:rPr>
+        <w:fldChar w:fldCharType="end"/>
+      </w:r>
       <w:r>
         <w:rPr>
           <w:noProof/>
@@ -1852,14 +1896,27 @@
       <w:r>
         <w:t xml:space="preserve">Figure </w:t>
       </w:r>
-      <w:fldSimple w:instr=" SEQ Figure \* ARABIC ">
-        <w:r>
-          <w:rPr>
-            <w:noProof/>
-          </w:rPr>
-          <w:t>2</w:t>
-        </w:r>
-      </w:fldSimple>
+      <w:r>
+        <w:fldChar w:fldCharType="begin"/>
+      </w:r>
+      <w:r>
+        <w:instrText xml:space="preserve"> SEQ Figure \* ARABIC </w:instrText>
+      </w:r>
+      <w:r>
+        <w:fldChar w:fldCharType="separate"/>
+      </w:r>
+      <w:r>
+        <w:rPr>
+          <w:noProof/>
+        </w:rPr>
+        <w:t>2</w:t>
+      </w:r>
+      <w:r>
+        <w:rPr>
+          <w:noProof/>
+        </w:rPr>
+        <w:fldChar w:fldCharType="end"/>
+      </w:r>
       <w:r>
         <w:t xml:space="preserve"> Create Worksheet</w:t>
       </w:r>
@@ -1960,14 +2017,27 @@
       <w:r>
         <w:t xml:space="preserve">Figure </w:t>
       </w:r>
-      <w:fldSimple w:instr=" SEQ Figure \* ARABIC ">
-        <w:r>
-          <w:rPr>
-            <w:noProof/>
-          </w:rPr>
-          <w:t>3</w:t>
-        </w:r>
-      </w:fldSimple>
+      <w:r>
+        <w:fldChar w:fldCharType="begin"/>
+      </w:r>
+      <w:r>
+        <w:instrText xml:space="preserve"> SEQ Figure \* ARABIC </w:instrText>
+      </w:r>
+      <w:r>
+        <w:fldChar w:fldCharType="separate"/>
+      </w:r>
+      <w:r>
+        <w:rPr>
+          <w:noProof/>
+        </w:rPr>
+        <w:t>3</w:t>
+      </w:r>
+      <w:r>
+        <w:rPr>
+          <w:noProof/>
+        </w:rPr>
+        <w:fldChar w:fldCharType="end"/>
+      </w:r>
       <w:r>
         <w:t xml:space="preserve"> Export CSV file</w:t>
       </w:r>
@@ -2053,7 +2123,15 @@
         </w:numPr>
       </w:pPr>
       <w:r>
-        <w:t>"StatementDate"</w:t>
+        <w:t>"</w:t>
+      </w:r>
+      <w:proofErr w:type="spellStart"/>
+      <w:r>
+        <w:t>StatementDate</w:t>
+      </w:r>
+      <w:proofErr w:type="spellEnd"/>
+      <w:r>
+        <w:t>"</w:t>
       </w:r>
     </w:p>
     <w:p>
@@ -2065,7 +2143,15 @@
         </w:numPr>
       </w:pPr>
       <w:r>
-        <w:t>"ToAddress"</w:t>
+        <w:t>"</w:t>
+      </w:r>
+      <w:proofErr w:type="spellStart"/>
+      <w:r>
+        <w:t>ToAddress</w:t>
+      </w:r>
+      <w:proofErr w:type="spellEnd"/>
+      <w:r>
+        <w:t>"</w:t>
       </w:r>
     </w:p>
     <w:p>
@@ -2077,7 +2163,15 @@
         </w:numPr>
       </w:pPr>
       <w:r>
-        <w:t>"YearDateRange"</w:t>
+        <w:t>"</w:t>
+      </w:r>
+      <w:proofErr w:type="spellStart"/>
+      <w:r>
+        <w:t>YearDateRange</w:t>
+      </w:r>
+      <w:proofErr w:type="spellEnd"/>
+      <w:r>
+        <w:t>"</w:t>
       </w:r>
     </w:p>
     <w:p>
@@ -2090,18 +2184,6 @@
       </w:pPr>
       <w:r>
         <w:t>"Total"</w:t>
-      </w:r>
-    </w:p>
-    <w:p>
-      <w:pPr>
-        <w:pStyle w:val="ListParagraph"/>
-        <w:numPr>
-          <w:ilvl w:val="0"/>
-          <w:numId w:val="29"/>
-        </w:numPr>
-      </w:pPr>
-      <w:r>
-        <w:t>"TablePayments"</w:t>
       </w:r>
     </w:p>
     <w:p>
@@ -2170,14 +2252,27 @@
       <w:r>
         <w:t xml:space="preserve">Figure </w:t>
       </w:r>
-      <w:fldSimple w:instr=" SEQ Figure \* ARABIC ">
-        <w:r>
-          <w:rPr>
-            <w:noProof/>
-          </w:rPr>
-          <w:t>4</w:t>
-        </w:r>
-      </w:fldSimple>
+      <w:r>
+        <w:fldChar w:fldCharType="begin"/>
+      </w:r>
+      <w:r>
+        <w:instrText xml:space="preserve"> SEQ Figure \* ARABIC </w:instrText>
+      </w:r>
+      <w:r>
+        <w:fldChar w:fldCharType="separate"/>
+      </w:r>
+      <w:r>
+        <w:rPr>
+          <w:noProof/>
+        </w:rPr>
+        <w:t>4</w:t>
+      </w:r>
+      <w:r>
+        <w:rPr>
+          <w:noProof/>
+        </w:rPr>
+        <w:fldChar w:fldCharType="end"/>
+      </w:r>
       <w:r>
         <w:t xml:space="preserve"> Show bookmarks</w:t>
       </w:r>
@@ -2254,7 +2349,6 @@
           <w:noProof/>
           <w:lang w:eastAsia="en-US"/>
         </w:rPr>
-        <w:lastRenderedPageBreak/>
         <w:drawing>
           <wp:inline distT="0" distB="0" distL="0" distR="0" wp14:anchorId="70A646C5" wp14:editId="106EA2F1">
             <wp:extent cx="4420217" cy="2048161"/>
@@ -2306,14 +2400,27 @@
       <w:r>
         <w:t xml:space="preserve">Figure </w:t>
       </w:r>
-      <w:fldSimple w:instr=" SEQ Figure \* ARABIC ">
-        <w:r>
-          <w:rPr>
-            <w:noProof/>
-          </w:rPr>
-          <w:t>5</w:t>
-        </w:r>
-      </w:fldSimple>
+      <w:r>
+        <w:fldChar w:fldCharType="begin"/>
+      </w:r>
+      <w:r>
+        <w:instrText xml:space="preserve"> SEQ Figure \* ARABIC </w:instrText>
+      </w:r>
+      <w:r>
+        <w:fldChar w:fldCharType="separate"/>
+      </w:r>
+      <w:r>
+        <w:rPr>
+          <w:noProof/>
+        </w:rPr>
+        <w:t>5</w:t>
+      </w:r>
+      <w:r>
+        <w:rPr>
+          <w:noProof/>
+        </w:rPr>
+        <w:fldChar w:fldCharType="end"/>
+      </w:r>
       <w:r>
         <w:t xml:space="preserve"> Insert Bookmark</w:t>
       </w:r>
@@ -2321,6 +2428,7 @@
     </w:p>
     <w:p>
       <w:r>
+        <w:lastRenderedPageBreak/>
         <w:t>Enter the name of the bookmark and click Add.</w:t>
       </w:r>
     </w:p>
@@ -2390,21 +2498,278 @@
       <w:r>
         <w:t xml:space="preserve">Figure </w:t>
       </w:r>
-      <w:fldSimple w:instr=" SEQ Figure \* ARABIC ">
-        <w:r>
-          <w:rPr>
-            <w:noProof/>
-          </w:rPr>
-          <w:t>6</w:t>
-        </w:r>
-      </w:fldSimple>
+      <w:r>
+        <w:fldChar w:fldCharType="begin"/>
+      </w:r>
+      <w:r>
+        <w:instrText xml:space="preserve"> SEQ Figure \* ARABIC </w:instrText>
+      </w:r>
+      <w:r>
+        <w:fldChar w:fldCharType="separate"/>
+      </w:r>
+      <w:r>
+        <w:rPr>
+          <w:noProof/>
+        </w:rPr>
+        <w:t>6</w:t>
+      </w:r>
+      <w:r>
+        <w:rPr>
+          <w:noProof/>
+        </w:rPr>
+        <w:fldChar w:fldCharType="end"/>
+      </w:r>
       <w:r>
         <w:t xml:space="preserve"> Name Bookmark</w:t>
       </w:r>
       <w:bookmarkEnd w:id="15"/>
     </w:p>
+    <w:p>
+      <w:r>
+        <w:t>In addition to the bookmarks there are two tables that need to be created:</w:t>
+      </w:r>
+    </w:p>
+    <w:p>
+      <w:pPr>
+        <w:pStyle w:val="ListParagraph"/>
+        <w:numPr>
+          <w:ilvl w:val="0"/>
+          <w:numId w:val="34"/>
+        </w:numPr>
+      </w:pPr>
+      <w:r>
+        <w:t>"</w:t>
+      </w:r>
+      <w:proofErr w:type="spellStart"/>
+      <w:r>
+        <w:t>TablePayments</w:t>
+      </w:r>
+      <w:proofErr w:type="spellEnd"/>
+      <w:r>
+        <w:t>"</w:t>
+      </w:r>
+    </w:p>
+    <w:p>
+      <w:pPr>
+        <w:pStyle w:val="ListParagraph"/>
+        <w:numPr>
+          <w:ilvl w:val="0"/>
+          <w:numId w:val="34"/>
+        </w:numPr>
+      </w:pPr>
+      <w:r>
+        <w:t>"</w:t>
+      </w:r>
+      <w:proofErr w:type="spellStart"/>
+      <w:r>
+        <w:t>Table</w:t>
+      </w:r>
+      <w:r>
+        <w:t>Other</w:t>
+      </w:r>
+      <w:r>
+        <w:t>Payments</w:t>
+      </w:r>
+      <w:proofErr w:type="spellEnd"/>
+      <w:r>
+        <w:t>"</w:t>
+      </w:r>
+      <w:r>
+        <w:t xml:space="preserve"> </w:t>
+      </w:r>
+    </w:p>
+    <w:p>
+      <w:r>
+        <w:t>Both tables should look like the following:</w:t>
+      </w:r>
+    </w:p>
+    <w:tbl>
+      <w:tblPr>
+        <w:tblStyle w:val="TableGrid"/>
+        <w:tblW w:w="0" w:type="auto"/>
+        <w:tblLook w:val="04A0" w:firstRow="1" w:lastRow="0" w:firstColumn="1" w:lastColumn="0" w:noHBand="0" w:noVBand="1"/>
+        <w:tblCaption w:val="TablePayments"/>
+      </w:tblPr>
+      <w:tblGrid>
+        <w:gridCol w:w="563"/>
+        <w:gridCol w:w="555"/>
+        <w:gridCol w:w="1053"/>
+        <w:gridCol w:w="809"/>
+      </w:tblGrid>
+      <w:tr>
+        <w:tc>
+          <w:tcPr>
+            <w:tcW w:w="0" w:type="auto"/>
+          </w:tcPr>
+          <w:p>
+            <w:pPr>
+              <w:rPr>
+                <w:sz w:val="18"/>
+              </w:rPr>
+            </w:pPr>
+            <w:r>
+              <w:rPr>
+                <w:sz w:val="18"/>
+              </w:rPr>
+              <w:t>Date</w:t>
+            </w:r>
+          </w:p>
+        </w:tc>
+        <w:tc>
+          <w:tcPr>
+            <w:tcW w:w="0" w:type="auto"/>
+          </w:tcPr>
+          <w:p>
+            <w:pPr>
+              <w:rPr>
+                <w:sz w:val="18"/>
+              </w:rPr>
+            </w:pPr>
+            <w:r>
+              <w:rPr>
+                <w:sz w:val="18"/>
+              </w:rPr>
+              <w:t>Item</w:t>
+            </w:r>
+          </w:p>
+        </w:tc>
+        <w:tc>
+          <w:tcPr>
+            <w:tcW w:w="0" w:type="auto"/>
+          </w:tcPr>
+          <w:p>
+            <w:pPr>
+              <w:rPr>
+                <w:sz w:val="18"/>
+              </w:rPr>
+            </w:pPr>
+            <w:r>
+              <w:rPr>
+                <w:sz w:val="18"/>
+              </w:rPr>
+              <w:t>Description</w:t>
+            </w:r>
+          </w:p>
+        </w:tc>
+        <w:tc>
+          <w:tcPr>
+            <w:tcW w:w="0" w:type="auto"/>
+          </w:tcPr>
+          <w:p>
+            <w:pPr>
+              <w:rPr>
+                <w:sz w:val="18"/>
+              </w:rPr>
+            </w:pPr>
+            <w:r>
+              <w:rPr>
+                <w:sz w:val="18"/>
+              </w:rPr>
+              <w:t>Amount</w:t>
+            </w:r>
+          </w:p>
+        </w:tc>
+      </w:tr>
+    </w:tbl>
     <w:p/>
-    <w:p/>
+    <w:p>
+      <w:r>
+        <w:t xml:space="preserve">After you create or paste the table into your template, right click on the table and select </w:t>
+      </w:r>
+    </w:p>
+    <w:p>
+      <w:pPr>
+        <w:ind w:firstLine="720"/>
+      </w:pPr>
+      <w:r>
+        <w:t>Auto Fit &gt; Auto Fit To Contents</w:t>
+      </w:r>
+    </w:p>
+    <w:p>
+      <w:r>
+        <w:t xml:space="preserve">Select the table again, right click and select Table Properties.  The bring sup a tabbed dialog.  </w:t>
+      </w:r>
+    </w:p>
+    <w:p>
+      <w:r>
+        <w:rPr>
+          <w:noProof/>
+          <w:lang w:eastAsia="en-US"/>
+        </w:rPr>
+        <w:drawing>
+          <wp:inline distT="0" distB="0" distL="0" distR="0" wp14:anchorId="72B65FE7" wp14:editId="242C3085">
+            <wp:extent cx="4067175" cy="1419225"/>
+            <wp:effectExtent l="0" t="0" r="9525" b="9525"/>
+            <wp:docPr id="6" name="Picture 6"/>
+            <wp:cNvGraphicFramePr>
+              <a:graphicFrameLocks xmlns:a="http://schemas.openxmlformats.org/drawingml/2006/main" noChangeAspect="1"/>
+            </wp:cNvGraphicFramePr>
+            <a:graphic xmlns:a="http://schemas.openxmlformats.org/drawingml/2006/main">
+              <a:graphicData uri="http://schemas.openxmlformats.org/drawingml/2006/picture">
+                <pic:pic xmlns:pic="http://schemas.openxmlformats.org/drawingml/2006/picture">
+                  <pic:nvPicPr>
+                    <pic:cNvPr id="1" name=""/>
+                    <pic:cNvPicPr/>
+                  </pic:nvPicPr>
+                  <pic:blipFill>
+                    <a:blip r:embed="rId20"/>
+                    <a:stretch>
+                      <a:fillRect/>
+                    </a:stretch>
+                  </pic:blipFill>
+                  <pic:spPr>
+                    <a:xfrm>
+                      <a:off x="0" y="0"/>
+                      <a:ext cx="4067175" cy="1419225"/>
+                    </a:xfrm>
+                    <a:prstGeom prst="rect">
+                      <a:avLst/>
+                    </a:prstGeom>
+                  </pic:spPr>
+                </pic:pic>
+              </a:graphicData>
+            </a:graphic>
+          </wp:inline>
+        </w:drawing>
+      </w:r>
+    </w:p>
+    <w:p>
+      <w:r>
+        <w:t xml:space="preserve">Select the Alt Text tab. Enter the table name in the Title box as shown above.   </w:t>
+      </w:r>
+      <w:proofErr w:type="spellStart"/>
+      <w:r>
+        <w:t>TablePayments</w:t>
+      </w:r>
+      <w:proofErr w:type="spellEnd"/>
+      <w:r>
+        <w:t xml:space="preserve"> will be filled in with the items selected as donations.  If you also wish to include in the report other payments create the </w:t>
+      </w:r>
+      <w:proofErr w:type="spellStart"/>
+      <w:r>
+        <w:t>TableOtherPayments</w:t>
+      </w:r>
+      <w:proofErr w:type="spellEnd"/>
+      <w:r>
+        <w:t xml:space="preserve"> table as a copy of </w:t>
+      </w:r>
+      <w:proofErr w:type="spellStart"/>
+      <w:r>
+        <w:t>TablePayments</w:t>
+      </w:r>
+      <w:proofErr w:type="spellEnd"/>
+      <w:r>
+        <w:t xml:space="preserve"> with the name </w:t>
+      </w:r>
+      <w:proofErr w:type="spellStart"/>
+      <w:r>
+        <w:t>TabelOtherPayments</w:t>
+      </w:r>
+      <w:proofErr w:type="spellEnd"/>
+      <w:r>
+        <w:t>.</w:t>
+      </w:r>
+    </w:p>
     <w:p>
       <w:pPr>
         <w:pStyle w:val="Heading2"/>
@@ -2483,7 +2848,7 @@
                     <pic:cNvPicPr/>
                   </pic:nvPicPr>
                   <pic:blipFill>
-                    <a:blip r:embed="rId20"/>
+                    <a:blip r:embed="rId21"/>
                     <a:stretch>
                       <a:fillRect/>
                     </a:stretch>
@@ -2519,14 +2884,27 @@
       <w:r>
         <w:t xml:space="preserve">Figure </w:t>
       </w:r>
-      <w:fldSimple w:instr=" SEQ Figure \* ARABIC ">
-        <w:r>
-          <w:rPr>
-            <w:noProof/>
-          </w:rPr>
-          <w:t>7</w:t>
-        </w:r>
-      </w:fldSimple>
+      <w:r>
+        <w:fldChar w:fldCharType="begin"/>
+      </w:r>
+      <w:r>
+        <w:instrText xml:space="preserve"> SEQ Figure \* ARABIC </w:instrText>
+      </w:r>
+      <w:r>
+        <w:fldChar w:fldCharType="separate"/>
+      </w:r>
+      <w:r>
+        <w:rPr>
+          <w:noProof/>
+        </w:rPr>
+        <w:t>7</w:t>
+      </w:r>
+      <w:r>
+        <w:rPr>
+          <w:noProof/>
+        </w:rPr>
+        <w:fldChar w:fldCharType="end"/>
+      </w:r>
       <w:bookmarkEnd w:id="17"/>
       <w:r>
         <w:t xml:space="preserve"> Form layout</w:t>
@@ -2586,16 +2964,12 @@
         <w:jc w:val="center"/>
       </w:pPr>
       <w:r>
-        <w:rPr>
-          <w:noProof/>
-          <w:lang w:eastAsia="en-US"/>
-        </w:rPr>
         <w:lastRenderedPageBreak/>
         <w:drawing>
-          <wp:inline distT="0" distB="0" distL="0" distR="0" wp14:anchorId="0A75E60A" wp14:editId="6564C9C4">
-            <wp:extent cx="5410955" cy="2838846"/>
-            <wp:effectExtent l="19050" t="19050" r="18415" b="19050"/>
-            <wp:docPr id="13" name="Picture 13"/>
+          <wp:inline distT="0" distB="0" distL="0" distR="0" wp14:anchorId="78BF2623" wp14:editId="2113BC73">
+            <wp:extent cx="5943600" cy="2061210"/>
+            <wp:effectExtent l="0" t="0" r="0" b="0"/>
+            <wp:docPr id="8" name="Picture 8"/>
             <wp:cNvGraphicFramePr>
               <a:graphicFrameLocks xmlns:a="http://schemas.openxmlformats.org/drawingml/2006/main" noChangeAspect="1"/>
             </wp:cNvGraphicFramePr>
@@ -2607,7 +2981,7 @@
                     <pic:cNvPicPr/>
                   </pic:nvPicPr>
                   <pic:blipFill>
-                    <a:blip r:embed="rId21"/>
+                    <a:blip r:embed="rId22"/>
                     <a:stretch>
                       <a:fillRect/>
                     </a:stretch>
@@ -2615,16 +2989,11 @@
                   <pic:spPr>
                     <a:xfrm>
                       <a:off x="0" y="0"/>
-                      <a:ext cx="5410955" cy="2838846"/>
+                      <a:ext cx="5943600" cy="2061210"/>
                     </a:xfrm>
                     <a:prstGeom prst="rect">
                       <a:avLst/>
                     </a:prstGeom>
-                    <a:ln>
-                      <a:solidFill>
-                        <a:schemeClr val="accent1"/>
-                      </a:solidFill>
-                    </a:ln>
                   </pic:spPr>
                 </pic:pic>
               </a:graphicData>
@@ -2643,14 +3012,30 @@
       <w:r>
         <w:t xml:space="preserve">Figure </w:t>
       </w:r>
-      <w:fldSimple w:instr=" SEQ Figure \* ARABIC ">
-        <w:r>
-          <w:rPr>
-            <w:noProof/>
-          </w:rPr>
-          <w:t>8</w:t>
-        </w:r>
-      </w:fldSimple>
+      <w:r>
+        <w:fldChar w:fldCharType="begin"/>
+      </w:r>
+      <w:r>
+        <w:instrText xml:space="preserve"> SEQ Figure \* A</w:instrText>
+      </w:r>
+      <w:r>
+        <w:instrText xml:space="preserve">RABIC </w:instrText>
+      </w:r>
+      <w:r>
+        <w:fldChar w:fldCharType="separate"/>
+      </w:r>
+      <w:r>
+        <w:rPr>
+          <w:noProof/>
+        </w:rPr>
+        <w:t>8</w:t>
+      </w:r>
+      <w:r>
+        <w:rPr>
+          <w:noProof/>
+        </w:rPr>
+        <w:fldChar w:fldCharType="end"/>
+      </w:r>
       <w:bookmarkEnd w:id="20"/>
       <w:r>
         <w:t xml:space="preserve"> Enter Configuration</w:t>
@@ -2761,13 +3146,34 @@
       <w:r>
         <w:t xml:space="preserve">Number 13 is the date range value that will be placed into the report in the </w:t>
       </w:r>
-      <w:r>
-        <w:t>YearDateRange bookmark.</w:t>
-      </w:r>
-    </w:p>
-    <w:p>
-      <w:r>
-        <w:t xml:space="preserve">Number 14 is the location of the configuration file where each of the selected values are stored between programs runs.  </w:t>
+      <w:proofErr w:type="spellStart"/>
+      <w:r>
+        <w:t>YearDateRange</w:t>
+      </w:r>
+      <w:proofErr w:type="spellEnd"/>
+      <w:r>
+        <w:t xml:space="preserve"> bookmark.</w:t>
+      </w:r>
+    </w:p>
+    <w:p>
+      <w:r>
+        <w:t xml:space="preserve">Number 14, check this box if you have a </w:t>
+      </w:r>
+      <w:proofErr w:type="spellStart"/>
+      <w:r>
+        <w:t>TableOtherPayments</w:t>
+      </w:r>
+      <w:proofErr w:type="spellEnd"/>
+      <w:r>
+        <w:t xml:space="preserve"> to fill in.</w:t>
+      </w:r>
+    </w:p>
+    <w:p>
+      <w:r>
+        <w:t>Number 15</w:t>
+      </w:r>
+      <w:r>
+        <w:t xml:space="preserve"> is the location of the configuration file where each of the selected values are stored between programs runs.  </w:t>
       </w:r>
     </w:p>
     <w:p>
@@ -2869,7 +3275,7 @@
                     <pic:cNvPicPr/>
                   </pic:nvPicPr>
                   <pic:blipFill>
-                    <a:blip r:embed="rId22"/>
+                    <a:blip r:embed="rId23"/>
                     <a:stretch>
                       <a:fillRect/>
                     </a:stretch>
@@ -2905,14 +3311,27 @@
       <w:r>
         <w:t xml:space="preserve">Figure </w:t>
       </w:r>
-      <w:fldSimple w:instr=" SEQ Figure \* ARABIC ">
-        <w:r>
-          <w:rPr>
-            <w:noProof/>
-          </w:rPr>
-          <w:t>9</w:t>
-        </w:r>
-      </w:fldSimple>
+      <w:r>
+        <w:fldChar w:fldCharType="begin"/>
+      </w:r>
+      <w:r>
+        <w:instrText xml:space="preserve"> SEQ Figure \* ARABIC </w:instrText>
+      </w:r>
+      <w:r>
+        <w:fldChar w:fldCharType="separate"/>
+      </w:r>
+      <w:r>
+        <w:rPr>
+          <w:noProof/>
+        </w:rPr>
+        <w:t>9</w:t>
+      </w:r>
+      <w:r>
+        <w:rPr>
+          <w:noProof/>
+        </w:rPr>
+        <w:fldChar w:fldCharType="end"/>
+      </w:r>
       <w:bookmarkEnd w:id="23"/>
       <w:r>
         <w:t xml:space="preserve"> Select Items for report</w:t>
@@ -3002,7 +3421,7 @@
                     <pic:cNvPicPr/>
                   </pic:nvPicPr>
                   <pic:blipFill>
-                    <a:blip r:embed="rId23"/>
+                    <a:blip r:embed="rId24"/>
                     <a:stretch>
                       <a:fillRect/>
                     </a:stretch>
@@ -3038,14 +3457,27 @@
       <w:r>
         <w:t xml:space="preserve">Figure </w:t>
       </w:r>
-      <w:fldSimple w:instr=" SEQ Figure \* ARABIC ">
-        <w:r>
-          <w:rPr>
-            <w:noProof/>
-          </w:rPr>
-          <w:t>10</w:t>
-        </w:r>
-      </w:fldSimple>
+      <w:r>
+        <w:fldChar w:fldCharType="begin"/>
+      </w:r>
+      <w:r>
+        <w:instrText xml:space="preserve"> SEQ Figure \* ARABIC </w:instrText>
+      </w:r>
+      <w:r>
+        <w:fldChar w:fldCharType="separate"/>
+      </w:r>
+      <w:r>
+        <w:rPr>
+          <w:noProof/>
+        </w:rPr>
+        <w:t>10</w:t>
+      </w:r>
+      <w:r>
+        <w:rPr>
+          <w:noProof/>
+        </w:rPr>
+        <w:fldChar w:fldCharType="end"/>
+      </w:r>
       <w:bookmarkEnd w:id="26"/>
       <w:r>
         <w:t xml:space="preserve"> Create Documents</w:t>
@@ -3146,7 +3578,7 @@
       </w:r>
     </w:p>
     <w:sectPr>
-      <w:footerReference w:type="default" r:id="rId24"/>
+      <w:footerReference w:type="default" r:id="rId25"/>
       <w:pgSz w:w="12240" w:h="15840"/>
       <w:pgMar w:top="1440" w:right="1440" w:bottom="1440" w:left="1440" w:header="720" w:footer="720" w:gutter="0"/>
       <w:cols w:space="720"/>
@@ -3215,7 +3647,7 @@
           <w:rPr>
             <w:noProof/>
           </w:rPr>
-          <w:t>9</w:t>
+          <w:t>7</w:t>
         </w:r>
         <w:r>
           <w:rPr>
@@ -3555,6 +3987,119 @@
     </w:lvl>
   </w:abstractNum>
   <w:abstractNum w:abstractNumId="11" w15:restartNumberingAfterBreak="0">
+    <w:nsid w:val="02BC2177"/>
+    <w:multiLevelType w:val="hybridMultilevel"/>
+    <w:tmpl w:val="0AFEF31A"/>
+    <w:lvl w:ilvl="0" w:tplc="04090001">
+      <w:start w:val="1"/>
+      <w:numFmt w:val="bullet"/>
+      <w:lvlText w:val=""/>
+      <w:lvlJc w:val="left"/>
+      <w:pPr>
+        <w:ind w:left="720" w:hanging="360"/>
+      </w:pPr>
+      <w:rPr>
+        <w:rFonts w:ascii="Symbol" w:hAnsi="Symbol" w:hint="default"/>
+      </w:rPr>
+    </w:lvl>
+    <w:lvl w:ilvl="1" w:tplc="04090003" w:tentative="1">
+      <w:start w:val="1"/>
+      <w:numFmt w:val="bullet"/>
+      <w:lvlText w:val="o"/>
+      <w:lvlJc w:val="left"/>
+      <w:pPr>
+        <w:ind w:left="1440" w:hanging="360"/>
+      </w:pPr>
+      <w:rPr>
+        <w:rFonts w:ascii="Courier New" w:hAnsi="Courier New" w:cs="Courier New" w:hint="default"/>
+      </w:rPr>
+    </w:lvl>
+    <w:lvl w:ilvl="2" w:tplc="04090005" w:tentative="1">
+      <w:start w:val="1"/>
+      <w:numFmt w:val="bullet"/>
+      <w:lvlText w:val=""/>
+      <w:lvlJc w:val="left"/>
+      <w:pPr>
+        <w:ind w:left="2160" w:hanging="360"/>
+      </w:pPr>
+      <w:rPr>
+        <w:rFonts w:ascii="Wingdings" w:hAnsi="Wingdings" w:hint="default"/>
+      </w:rPr>
+    </w:lvl>
+    <w:lvl w:ilvl="3" w:tplc="04090001" w:tentative="1">
+      <w:start w:val="1"/>
+      <w:numFmt w:val="bullet"/>
+      <w:lvlText w:val=""/>
+      <w:lvlJc w:val="left"/>
+      <w:pPr>
+        <w:ind w:left="2880" w:hanging="360"/>
+      </w:pPr>
+      <w:rPr>
+        <w:rFonts w:ascii="Symbol" w:hAnsi="Symbol" w:hint="default"/>
+      </w:rPr>
+    </w:lvl>
+    <w:lvl w:ilvl="4" w:tplc="04090003" w:tentative="1">
+      <w:start w:val="1"/>
+      <w:numFmt w:val="bullet"/>
+      <w:lvlText w:val="o"/>
+      <w:lvlJc w:val="left"/>
+      <w:pPr>
+        <w:ind w:left="3600" w:hanging="360"/>
+      </w:pPr>
+      <w:rPr>
+        <w:rFonts w:ascii="Courier New" w:hAnsi="Courier New" w:cs="Courier New" w:hint="default"/>
+      </w:rPr>
+    </w:lvl>
+    <w:lvl w:ilvl="5" w:tplc="04090005" w:tentative="1">
+      <w:start w:val="1"/>
+      <w:numFmt w:val="bullet"/>
+      <w:lvlText w:val=""/>
+      <w:lvlJc w:val="left"/>
+      <w:pPr>
+        <w:ind w:left="4320" w:hanging="360"/>
+      </w:pPr>
+      <w:rPr>
+        <w:rFonts w:ascii="Wingdings" w:hAnsi="Wingdings" w:hint="default"/>
+      </w:rPr>
+    </w:lvl>
+    <w:lvl w:ilvl="6" w:tplc="04090001" w:tentative="1">
+      <w:start w:val="1"/>
+      <w:numFmt w:val="bullet"/>
+      <w:lvlText w:val=""/>
+      <w:lvlJc w:val="left"/>
+      <w:pPr>
+        <w:ind w:left="5040" w:hanging="360"/>
+      </w:pPr>
+      <w:rPr>
+        <w:rFonts w:ascii="Symbol" w:hAnsi="Symbol" w:hint="default"/>
+      </w:rPr>
+    </w:lvl>
+    <w:lvl w:ilvl="7" w:tplc="04090003" w:tentative="1">
+      <w:start w:val="1"/>
+      <w:numFmt w:val="bullet"/>
+      <w:lvlText w:val="o"/>
+      <w:lvlJc w:val="left"/>
+      <w:pPr>
+        <w:ind w:left="5760" w:hanging="360"/>
+      </w:pPr>
+      <w:rPr>
+        <w:rFonts w:ascii="Courier New" w:hAnsi="Courier New" w:cs="Courier New" w:hint="default"/>
+      </w:rPr>
+    </w:lvl>
+    <w:lvl w:ilvl="8" w:tplc="04090005" w:tentative="1">
+      <w:start w:val="1"/>
+      <w:numFmt w:val="bullet"/>
+      <w:lvlText w:val=""/>
+      <w:lvlJc w:val="left"/>
+      <w:pPr>
+        <w:ind w:left="6480" w:hanging="360"/>
+      </w:pPr>
+      <w:rPr>
+        <w:rFonts w:ascii="Wingdings" w:hAnsi="Wingdings" w:hint="default"/>
+      </w:rPr>
+    </w:lvl>
+  </w:abstractNum>
+  <w:abstractNum w:abstractNumId="12" w15:restartNumberingAfterBreak="0">
     <w:nsid w:val="06F91C59"/>
     <w:multiLevelType w:val="hybridMultilevel"/>
     <w:tmpl w:val="9424B002"/>
@@ -3640,7 +4185,7 @@
       </w:pPr>
     </w:lvl>
   </w:abstractNum>
-  <w:abstractNum w:abstractNumId="12" w15:restartNumberingAfterBreak="0">
+  <w:abstractNum w:abstractNumId="13" w15:restartNumberingAfterBreak="0">
     <w:nsid w:val="23011DD4"/>
     <w:multiLevelType w:val="hybridMultilevel"/>
     <w:tmpl w:val="17AA54EE"/>
@@ -3753,7 +4298,7 @@
       </w:rPr>
     </w:lvl>
   </w:abstractNum>
-  <w:abstractNum w:abstractNumId="13" w15:restartNumberingAfterBreak="0">
+  <w:abstractNum w:abstractNumId="14" w15:restartNumberingAfterBreak="0">
     <w:nsid w:val="263A2FE2"/>
     <w:multiLevelType w:val="hybridMultilevel"/>
     <w:tmpl w:val="76C24A7E"/>
@@ -3866,7 +4411,7 @@
       </w:rPr>
     </w:lvl>
   </w:abstractNum>
-  <w:abstractNum w:abstractNumId="14" w15:restartNumberingAfterBreak="0">
+  <w:abstractNum w:abstractNumId="15" w15:restartNumberingAfterBreak="0">
     <w:nsid w:val="40BE03AF"/>
     <w:multiLevelType w:val="hybridMultilevel"/>
     <w:tmpl w:val="FE1AE2A4"/>
@@ -3979,7 +4524,7 @@
       </w:rPr>
     </w:lvl>
   </w:abstractNum>
-  <w:abstractNum w:abstractNumId="15" w15:restartNumberingAfterBreak="0">
+  <w:abstractNum w:abstractNumId="16" w15:restartNumberingAfterBreak="0">
     <w:nsid w:val="469A52F2"/>
     <w:multiLevelType w:val="multilevel"/>
     <w:tmpl w:val="56F2101C"/>
@@ -4101,7 +4646,7 @@
       </w:rPr>
     </w:lvl>
   </w:abstractNum>
-  <w:abstractNum w:abstractNumId="16" w15:restartNumberingAfterBreak="0">
+  <w:abstractNum w:abstractNumId="17" w15:restartNumberingAfterBreak="0">
     <w:nsid w:val="4CFA5C3D"/>
     <w:multiLevelType w:val="multilevel"/>
     <w:tmpl w:val="04090023"/>
@@ -4188,7 +4733,7 @@
       </w:pPr>
     </w:lvl>
   </w:abstractNum>
-  <w:abstractNum w:abstractNumId="17" w15:restartNumberingAfterBreak="0">
+  <w:abstractNum w:abstractNumId="18" w15:restartNumberingAfterBreak="0">
     <w:nsid w:val="549B76E6"/>
     <w:multiLevelType w:val="hybridMultilevel"/>
     <w:tmpl w:val="1D409D14"/>
@@ -4277,7 +4822,7 @@
       </w:pPr>
     </w:lvl>
   </w:abstractNum>
-  <w:abstractNum w:abstractNumId="18" w15:restartNumberingAfterBreak="0">
+  <w:abstractNum w:abstractNumId="19" w15:restartNumberingAfterBreak="0">
     <w:nsid w:val="66ED5FF9"/>
     <w:multiLevelType w:val="hybridMultilevel"/>
     <w:tmpl w:val="1B18D0EE"/>
@@ -4390,7 +4935,7 @@
       </w:rPr>
     </w:lvl>
   </w:abstractNum>
-  <w:abstractNum w:abstractNumId="19" w15:restartNumberingAfterBreak="0">
+  <w:abstractNum w:abstractNumId="20" w15:restartNumberingAfterBreak="0">
     <w:nsid w:val="69B22643"/>
     <w:multiLevelType w:val="multilevel"/>
     <w:tmpl w:val="0409001D"/>
@@ -4476,7 +5021,7 @@
       </w:pPr>
     </w:lvl>
   </w:abstractNum>
-  <w:abstractNum w:abstractNumId="20" w15:restartNumberingAfterBreak="0">
+  <w:abstractNum w:abstractNumId="21" w15:restartNumberingAfterBreak="0">
     <w:nsid w:val="6C3D40AB"/>
     <w:multiLevelType w:val="multilevel"/>
     <w:tmpl w:val="0409001F"/>
@@ -4562,7 +5107,7 @@
       </w:pPr>
     </w:lvl>
   </w:abstractNum>
-  <w:abstractNum w:abstractNumId="21" w15:restartNumberingAfterBreak="0">
+  <w:abstractNum w:abstractNumId="22" w15:restartNumberingAfterBreak="0">
     <w:nsid w:val="751F6C5A"/>
     <w:multiLevelType w:val="multilevel"/>
     <w:tmpl w:val="04090023"/>
@@ -4649,7 +5194,7 @@
       </w:pPr>
     </w:lvl>
   </w:abstractNum>
-  <w:abstractNum w:abstractNumId="22" w15:restartNumberingAfterBreak="0">
+  <w:abstractNum w:abstractNumId="23" w15:restartNumberingAfterBreak="0">
     <w:nsid w:val="777174E0"/>
     <w:multiLevelType w:val="hybridMultilevel"/>
     <w:tmpl w:val="BB0440C4"/>
@@ -4763,52 +5308,52 @@
     </w:lvl>
   </w:abstractNum>
   <w:num w:numId="1">
-    <w:abstractNumId w:val="17"/>
+    <w:abstractNumId w:val="18"/>
   </w:num>
   <w:num w:numId="2">
-    <w:abstractNumId w:val="15"/>
+    <w:abstractNumId w:val="16"/>
   </w:num>
   <w:num w:numId="3">
-    <w:abstractNumId w:val="15"/>
+    <w:abstractNumId w:val="16"/>
   </w:num>
   <w:num w:numId="4">
-    <w:abstractNumId w:val="15"/>
+    <w:abstractNumId w:val="16"/>
   </w:num>
   <w:num w:numId="5">
-    <w:abstractNumId w:val="15"/>
+    <w:abstractNumId w:val="16"/>
   </w:num>
   <w:num w:numId="6">
-    <w:abstractNumId w:val="15"/>
+    <w:abstractNumId w:val="16"/>
   </w:num>
   <w:num w:numId="7">
-    <w:abstractNumId w:val="15"/>
+    <w:abstractNumId w:val="16"/>
   </w:num>
   <w:num w:numId="8">
-    <w:abstractNumId w:val="15"/>
+    <w:abstractNumId w:val="16"/>
   </w:num>
   <w:num w:numId="9">
-    <w:abstractNumId w:val="15"/>
+    <w:abstractNumId w:val="16"/>
   </w:num>
   <w:num w:numId="10">
-    <w:abstractNumId w:val="15"/>
+    <w:abstractNumId w:val="16"/>
   </w:num>
   <w:num w:numId="11">
-    <w:abstractNumId w:val="15"/>
+    <w:abstractNumId w:val="16"/>
   </w:num>
   <w:num w:numId="12">
-    <w:abstractNumId w:val="15"/>
+    <w:abstractNumId w:val="16"/>
   </w:num>
   <w:num w:numId="13">
+    <w:abstractNumId w:val="21"/>
+  </w:num>
+  <w:num w:numId="14">
     <w:abstractNumId w:val="20"/>
   </w:num>
-  <w:num w:numId="14">
-    <w:abstractNumId w:val="19"/>
-  </w:num>
   <w:num w:numId="15">
-    <w:abstractNumId w:val="21"/>
+    <w:abstractNumId w:val="22"/>
   </w:num>
   <w:num w:numId="16">
-    <w:abstractNumId w:val="16"/>
+    <w:abstractNumId w:val="17"/>
   </w:num>
   <w:num w:numId="17">
     <w:abstractNumId w:val="9"/>
@@ -4841,25 +5386,28 @@
     <w:abstractNumId w:val="0"/>
   </w:num>
   <w:num w:numId="27">
-    <w:abstractNumId w:val="18"/>
+    <w:abstractNumId w:val="19"/>
   </w:num>
   <w:num w:numId="28">
-    <w:abstractNumId w:val="14"/>
+    <w:abstractNumId w:val="15"/>
   </w:num>
   <w:num w:numId="29">
+    <w:abstractNumId w:val="13"/>
+  </w:num>
+  <w:num w:numId="30">
     <w:abstractNumId w:val="12"/>
   </w:num>
-  <w:num w:numId="30">
-    <w:abstractNumId w:val="11"/>
-  </w:num>
   <w:num w:numId="31">
-    <w:abstractNumId w:val="22"/>
+    <w:abstractNumId w:val="23"/>
   </w:num>
   <w:num w:numId="32">
     <w:abstractNumId w:val="10"/>
   </w:num>
   <w:num w:numId="33">
-    <w:abstractNumId w:val="13"/>
+    <w:abstractNumId w:val="14"/>
+  </w:num>
+  <w:num w:numId="34">
+    <w:abstractNumId w:val="11"/>
   </w:num>
 </w:numbering>
 </file>
@@ -6314,6 +6862,29 @@
       <w:spacing w:after="0"/>
     </w:pPr>
   </w:style>
+  <w:style w:type="table" w:styleId="TableGrid">
+    <w:name w:val="Table Grid"/>
+    <w:basedOn w:val="TableNormal"/>
+    <w:uiPriority w:val="39"/>
+    <w:rsid w:val="00B42ADC"/>
+    <w:pPr>
+      <w:spacing w:after="0" w:line="240" w:lineRule="auto"/>
+    </w:pPr>
+    <w:rPr>
+      <w:rFonts w:eastAsiaTheme="minorHAnsi"/>
+      <w:lang w:eastAsia="en-US"/>
+    </w:rPr>
+    <w:tblPr>
+      <w:tblBorders>
+        <w:top w:val="single" w:sz="4" w:space="0" w:color="auto"/>
+        <w:left w:val="single" w:sz="4" w:space="0" w:color="auto"/>
+        <w:bottom w:val="single" w:sz="4" w:space="0" w:color="auto"/>
+        <w:right w:val="single" w:sz="4" w:space="0" w:color="auto"/>
+        <w:insideH w:val="single" w:sz="4" w:space="0" w:color="auto"/>
+        <w:insideV w:val="single" w:sz="4" w:space="0" w:color="auto"/>
+      </w:tblBorders>
+    </w:tblPr>
+  </w:style>
 </w:styles>
 </file>
 
@@ -6583,7 +7154,7 @@
 </file>
 
 <file path=customXml/itemProps1.xml><?xml version="1.0" encoding="utf-8"?>
-<ds:datastoreItem xmlns:ds="http://schemas.openxmlformats.org/officeDocument/2006/customXml" ds:itemID="{74E73B8D-9C66-4073-934E-D8D6C0E405E0}">
+<ds:datastoreItem xmlns:ds="http://schemas.openxmlformats.org/officeDocument/2006/customXml" ds:itemID="{CA13970C-B5DC-4B14-B11A-604BD031871B}">
   <ds:schemaRefs>
     <ds:schemaRef ds:uri="http://schemas.openxmlformats.org/officeDocument/2006/bibliography"/>
   </ds:schemaRefs>

</xml_diff>

<commit_message>
Updated wording on FormFileParser. Updated help file to include the exclude form Updated template with OtherPayments table
</commit_message>
<xml_diff>
--- a/DonorStatement.docx
+++ b/DonorStatement.docx
@@ -1,6 +1,6 @@
 
 <file path=word/document.xml><?xml version="1.0" encoding="utf-8"?>
-<w:document xmlns:wpc="http://schemas.microsoft.com/office/word/2010/wordprocessingCanvas" xmlns:cx="http://schemas.microsoft.com/office/drawing/2014/chartex" xmlns:cx1="http://schemas.microsoft.com/office/drawing/2015/9/8/chartex" xmlns:cx2="http://schemas.microsoft.com/office/drawing/2015/10/21/chartex" xmlns:cx3="http://schemas.microsoft.com/office/drawing/2016/5/9/chartex" xmlns:cx4="http://schemas.microsoft.com/office/drawing/2016/5/10/chartex" xmlns:cx5="http://schemas.microsoft.com/office/drawing/2016/5/11/chartex" xmlns:mc="http://schemas.openxmlformats.org/markup-compatibility/2006" xmlns:o="urn:schemas-microsoft-com:office:office" xmlns:r="http://schemas.openxmlformats.org/officeDocument/2006/relationships" xmlns:m="http://schemas.openxmlformats.org/officeDocument/2006/math" xmlns:v="urn:schemas-microsoft-com:vml" xmlns:wp14="http://schemas.microsoft.com/office/word/2010/wordprocessingDrawing" xmlns:wp="http://schemas.openxmlformats.org/drawingml/2006/wordprocessingDrawing" xmlns:w10="urn:schemas-microsoft-com:office:word" xmlns:w="http://schemas.openxmlformats.org/wordprocessingml/2006/main" xmlns:w14="http://schemas.microsoft.com/office/word/2010/wordml" xmlns:w15="http://schemas.microsoft.com/office/word/2012/wordml" xmlns:w16se="http://schemas.microsoft.com/office/word/2015/wordml/symex" xmlns:wpg="http://schemas.microsoft.com/office/word/2010/wordprocessingGroup" xmlns:wpi="http://schemas.microsoft.com/office/word/2010/wordprocessingInk" xmlns:wne="http://schemas.microsoft.com/office/word/2006/wordml" xmlns:wps="http://schemas.microsoft.com/office/word/2010/wordprocessingShape" mc:Ignorable="w14 w15 w16se wp14">
+<w:document xmlns:wpc="http://schemas.microsoft.com/office/word/2010/wordprocessingCanvas" xmlns:cx="http://schemas.microsoft.com/office/drawing/2014/chartex" xmlns:cx1="http://schemas.microsoft.com/office/drawing/2015/9/8/chartex" xmlns:cx2="http://schemas.microsoft.com/office/drawing/2015/10/21/chartex" xmlns:cx3="http://schemas.microsoft.com/office/drawing/2016/5/9/chartex" xmlns:cx4="http://schemas.microsoft.com/office/drawing/2016/5/10/chartex" xmlns:cx5="http://schemas.microsoft.com/office/drawing/2016/5/11/chartex" xmlns:cx6="http://schemas.microsoft.com/office/drawing/2016/5/12/chartex" xmlns:cx7="http://schemas.microsoft.com/office/drawing/2016/5/13/chartex" xmlns:cx8="http://schemas.microsoft.com/office/drawing/2016/5/14/chartex" xmlns:mc="http://schemas.openxmlformats.org/markup-compatibility/2006" xmlns:aink="http://schemas.microsoft.com/office/drawing/2016/ink" xmlns:am3d="http://schemas.microsoft.com/office/drawing/2017/model3d" xmlns:o="urn:schemas-microsoft-com:office:office" xmlns:r="http://schemas.openxmlformats.org/officeDocument/2006/relationships" xmlns:m="http://schemas.openxmlformats.org/officeDocument/2006/math" xmlns:v="urn:schemas-microsoft-com:vml" xmlns:wp14="http://schemas.microsoft.com/office/word/2010/wordprocessingDrawing" xmlns:wp="http://schemas.openxmlformats.org/drawingml/2006/wordprocessingDrawing" xmlns:w10="urn:schemas-microsoft-com:office:word" xmlns:w="http://schemas.openxmlformats.org/wordprocessingml/2006/main" xmlns:w14="http://schemas.microsoft.com/office/word/2010/wordml" xmlns:w15="http://schemas.microsoft.com/office/word/2012/wordml" xmlns:w16cid="http://schemas.microsoft.com/office/word/2016/wordml/cid" xmlns:w16se="http://schemas.microsoft.com/office/word/2015/wordml/symex" xmlns:wpg="http://schemas.microsoft.com/office/word/2010/wordprocessingGroup" xmlns:wpi="http://schemas.microsoft.com/office/word/2010/wordprocessingInk" xmlns:wne="http://schemas.microsoft.com/office/word/2006/wordml" xmlns:wps="http://schemas.microsoft.com/office/word/2010/wordprocessingShape" mc:Ignorable="w14 w15 w16se w16cid wp14">
   <w:body>
     <w:p>
       <w:pPr>
@@ -35,7 +35,7 @@
           <w:rFonts w:cs="Calibri"/>
         </w:rPr>
       </w:pPr>
-      <w:bookmarkStart w:id="0" w:name="_Toc466720039"/>
+      <w:bookmarkStart w:id="0" w:name="_Toc29028295"/>
       <w:r>
         <w:rPr>
           <w:rFonts w:cs="Calibri"/>
@@ -92,7 +92,7 @@
         <w:rPr>
           <w:noProof/>
         </w:rPr>
-        <w:t>December 23, 2016</w:t>
+        <w:t>January 4, 2020</w:t>
       </w:r>
       <w:r>
         <w:fldChar w:fldCharType="end"/>
@@ -149,7 +149,7 @@
           <w:r>
             <w:fldChar w:fldCharType="separate"/>
           </w:r>
-          <w:hyperlink w:anchor="_Toc466720039" w:history="1">
+          <w:hyperlink w:anchor="_Toc29028295" w:history="1">
             <w:r>
               <w:rPr>
                 <w:rStyle w:val="Hyperlink"/>
@@ -177,7 +177,7 @@
                 <w:noProof/>
                 <w:webHidden/>
               </w:rPr>
-              <w:instrText xml:space="preserve"> PAGEREF _Toc466720039 \h </w:instrText>
+              <w:instrText xml:space="preserve"> PAGEREF _Toc29028295 \h </w:instrText>
             </w:r>
             <w:r>
               <w:rPr>
@@ -220,7 +220,7 @@
               <w:lang w:eastAsia="en-US"/>
             </w:rPr>
           </w:pPr>
-          <w:hyperlink w:anchor="_Toc466720040" w:history="1">
+          <w:hyperlink w:anchor="_Toc29028296" w:history="1">
             <w:r>
               <w:rPr>
                 <w:rStyle w:val="Hyperlink"/>
@@ -248,7 +248,7 @@
                 <w:noProof/>
                 <w:webHidden/>
               </w:rPr>
-              <w:instrText xml:space="preserve"> PAGEREF _Toc466720040 \h </w:instrText>
+              <w:instrText xml:space="preserve"> PAGEREF _Toc29028296 \h </w:instrText>
             </w:r>
             <w:r>
               <w:rPr>
@@ -291,7 +291,7 @@
               <w:lang w:eastAsia="en-US"/>
             </w:rPr>
           </w:pPr>
-          <w:hyperlink w:anchor="_Toc466720041" w:history="1">
+          <w:hyperlink w:anchor="_Toc29028297" w:history="1">
             <w:r>
               <w:rPr>
                 <w:rStyle w:val="Hyperlink"/>
@@ -319,7 +319,7 @@
                 <w:noProof/>
                 <w:webHidden/>
               </w:rPr>
-              <w:instrText xml:space="preserve"> PAGEREF _Toc466720041 \h </w:instrText>
+              <w:instrText xml:space="preserve"> PAGEREF _Toc29028297 \h </w:instrText>
             </w:r>
             <w:r>
               <w:rPr>
@@ -339,7 +339,7 @@
                 <w:noProof/>
                 <w:webHidden/>
               </w:rPr>
-              <w:t>1</w:t>
+              <w:t>2</w:t>
             </w:r>
             <w:r>
               <w:rPr>
@@ -362,7 +362,7 @@
               <w:lang w:eastAsia="en-US"/>
             </w:rPr>
           </w:pPr>
-          <w:hyperlink w:anchor="_Toc466720042" w:history="1">
+          <w:hyperlink w:anchor="_Toc29028298" w:history="1">
             <w:r>
               <w:rPr>
                 <w:rStyle w:val="Hyperlink"/>
@@ -390,7 +390,7 @@
                 <w:noProof/>
                 <w:webHidden/>
               </w:rPr>
-              <w:instrText xml:space="preserve"> PAGEREF _Toc466720042 \h </w:instrText>
+              <w:instrText xml:space="preserve"> PAGEREF _Toc29028298 \h </w:instrText>
             </w:r>
             <w:r>
               <w:rPr>
@@ -433,7 +433,7 @@
               <w:lang w:eastAsia="en-US"/>
             </w:rPr>
           </w:pPr>
-          <w:hyperlink w:anchor="_Toc466720043" w:history="1">
+          <w:hyperlink w:anchor="_Toc29028299" w:history="1">
             <w:r>
               <w:rPr>
                 <w:rStyle w:val="Hyperlink"/>
@@ -461,7 +461,7 @@
                 <w:noProof/>
                 <w:webHidden/>
               </w:rPr>
-              <w:instrText xml:space="preserve"> PAGEREF _Toc466720043 \h </w:instrText>
+              <w:instrText xml:space="preserve"> PAGEREF _Toc29028299 \h </w:instrText>
             </w:r>
             <w:r>
               <w:rPr>
@@ -504,7 +504,7 @@
               <w:lang w:eastAsia="en-US"/>
             </w:rPr>
           </w:pPr>
-          <w:hyperlink w:anchor="_Toc466720044" w:history="1">
+          <w:hyperlink w:anchor="_Toc29028300" w:history="1">
             <w:r>
               <w:rPr>
                 <w:rStyle w:val="Hyperlink"/>
@@ -532,7 +532,7 @@
                 <w:noProof/>
                 <w:webHidden/>
               </w:rPr>
-              <w:instrText xml:space="preserve"> PAGEREF _Toc466720044 \h </w:instrText>
+              <w:instrText xml:space="preserve"> PAGEREF _Toc29028300 \h </w:instrText>
             </w:r>
             <w:r>
               <w:rPr>
@@ -552,7 +552,7 @@
                 <w:noProof/>
                 <w:webHidden/>
               </w:rPr>
-              <w:t>2</w:t>
+              <w:t>3</w:t>
             </w:r>
             <w:r>
               <w:rPr>
@@ -575,7 +575,7 @@
               <w:lang w:eastAsia="en-US"/>
             </w:rPr>
           </w:pPr>
-          <w:hyperlink w:anchor="_Toc466720045" w:history="1">
+          <w:hyperlink w:anchor="_Toc29028301" w:history="1">
             <w:r>
               <w:rPr>
                 <w:rStyle w:val="Hyperlink"/>
@@ -602,7 +602,7 @@
                 <w:noProof/>
                 <w:webHidden/>
               </w:rPr>
-              <w:instrText xml:space="preserve"> PAGEREF _Toc466720045 \h </w:instrText>
+              <w:instrText xml:space="preserve"> PAGEREF _Toc29028301 \h </w:instrText>
             </w:r>
             <w:r>
               <w:rPr>
@@ -645,7 +645,7 @@
               <w:lang w:eastAsia="en-US"/>
             </w:rPr>
           </w:pPr>
-          <w:hyperlink w:anchor="_Toc466720046" w:history="1">
+          <w:hyperlink w:anchor="_Toc29028302" w:history="1">
             <w:r>
               <w:rPr>
                 <w:rStyle w:val="Hyperlink"/>
@@ -672,7 +672,7 @@
                 <w:noProof/>
                 <w:webHidden/>
               </w:rPr>
-              <w:instrText xml:space="preserve"> PAGEREF _Toc466720046 \h </w:instrText>
+              <w:instrText xml:space="preserve"> PAGEREF _Toc29028302 \h </w:instrText>
             </w:r>
             <w:r>
               <w:rPr>
@@ -692,7 +692,7 @@
                 <w:noProof/>
                 <w:webHidden/>
               </w:rPr>
-              <w:t>5</w:t>
+              <w:t>6</w:t>
             </w:r>
             <w:r>
               <w:rPr>
@@ -715,7 +715,7 @@
               <w:lang w:eastAsia="en-US"/>
             </w:rPr>
           </w:pPr>
-          <w:hyperlink w:anchor="_Toc466720047" w:history="1">
+          <w:hyperlink w:anchor="_Toc29028303" w:history="1">
             <w:r>
               <w:rPr>
                 <w:rStyle w:val="Hyperlink"/>
@@ -742,7 +742,7 @@
                 <w:noProof/>
                 <w:webHidden/>
               </w:rPr>
-              <w:instrText xml:space="preserve"> PAGEREF _Toc466720047 \h </w:instrText>
+              <w:instrText xml:space="preserve"> PAGEREF _Toc29028303 \h </w:instrText>
             </w:r>
             <w:r>
               <w:rPr>
@@ -762,7 +762,7 @@
                 <w:noProof/>
                 <w:webHidden/>
               </w:rPr>
-              <w:t>6</w:t>
+              <w:t>7</w:t>
             </w:r>
             <w:r>
               <w:rPr>
@@ -785,7 +785,7 @@
               <w:lang w:eastAsia="en-US"/>
             </w:rPr>
           </w:pPr>
-          <w:hyperlink w:anchor="_Toc466720048" w:history="1">
+          <w:hyperlink w:anchor="_Toc29028304" w:history="1">
             <w:r>
               <w:rPr>
                 <w:rStyle w:val="Hyperlink"/>
@@ -812,7 +812,7 @@
                 <w:noProof/>
                 <w:webHidden/>
               </w:rPr>
-              <w:instrText xml:space="preserve"> PAGEREF _Toc466720048 \h </w:instrText>
+              <w:instrText xml:space="preserve"> PAGEREF _Toc29028304 \h </w:instrText>
             </w:r>
             <w:r>
               <w:rPr>
@@ -832,7 +832,7 @@
                 <w:noProof/>
                 <w:webHidden/>
               </w:rPr>
-              <w:t>7</w:t>
+              <w:t>8</w:t>
             </w:r>
             <w:r>
               <w:rPr>
@@ -855,13 +855,13 @@
               <w:lang w:eastAsia="en-US"/>
             </w:rPr>
           </w:pPr>
-          <w:hyperlink w:anchor="_Toc466720049" w:history="1">
+          <w:hyperlink w:anchor="_Toc29028305" w:history="1">
             <w:r>
               <w:rPr>
                 <w:rStyle w:val="Hyperlink"/>
                 <w:noProof/>
               </w:rPr>
-              <w:t>Create Documents</w:t>
+              <w:t>Select Items to Exclude</w:t>
             </w:r>
             <w:r>
               <w:rPr>
@@ -882,7 +882,7 @@
                 <w:noProof/>
                 <w:webHidden/>
               </w:rPr>
-              <w:instrText xml:space="preserve"> PAGEREF _Toc466720049 \h </w:instrText>
+              <w:instrText xml:space="preserve"> PAGEREF _Toc29028305 \h </w:instrText>
             </w:r>
             <w:r>
               <w:rPr>
@@ -902,7 +902,7 @@
                 <w:noProof/>
                 <w:webHidden/>
               </w:rPr>
-              <w:t>8</w:t>
+              <w:t>9</w:t>
             </w:r>
             <w:r>
               <w:rPr>
@@ -925,12 +925,82 @@
               <w:lang w:eastAsia="en-US"/>
             </w:rPr>
           </w:pPr>
-          <w:hyperlink w:anchor="_Toc466720050" w:history="1">
+          <w:hyperlink w:anchor="_Toc29028306" w:history="1">
             <w:r>
               <w:rPr>
                 <w:rStyle w:val="Hyperlink"/>
                 <w:noProof/>
               </w:rPr>
+              <w:t>Create Documents</w:t>
+            </w:r>
+            <w:r>
+              <w:rPr>
+                <w:noProof/>
+                <w:webHidden/>
+              </w:rPr>
+              <w:tab/>
+            </w:r>
+            <w:r>
+              <w:rPr>
+                <w:noProof/>
+                <w:webHidden/>
+              </w:rPr>
+              <w:fldChar w:fldCharType="begin"/>
+            </w:r>
+            <w:r>
+              <w:rPr>
+                <w:noProof/>
+                <w:webHidden/>
+              </w:rPr>
+              <w:instrText xml:space="preserve"> PAGEREF _Toc29028306 \h </w:instrText>
+            </w:r>
+            <w:r>
+              <w:rPr>
+                <w:noProof/>
+                <w:webHidden/>
+              </w:rPr>
+            </w:r>
+            <w:r>
+              <w:rPr>
+                <w:noProof/>
+                <w:webHidden/>
+              </w:rPr>
+              <w:fldChar w:fldCharType="separate"/>
+            </w:r>
+            <w:r>
+              <w:rPr>
+                <w:noProof/>
+                <w:webHidden/>
+              </w:rPr>
+              <w:t>9</w:t>
+            </w:r>
+            <w:r>
+              <w:rPr>
+                <w:noProof/>
+                <w:webHidden/>
+              </w:rPr>
+              <w:fldChar w:fldCharType="end"/>
+            </w:r>
+          </w:hyperlink>
+        </w:p>
+        <w:p>
+          <w:pPr>
+            <w:pStyle w:val="TOC2"/>
+            <w:tabs>
+              <w:tab w:val="right" w:leader="dot" w:pos="9350"/>
+            </w:tabs>
+            <w:rPr>
+              <w:rFonts w:asciiTheme="minorHAnsi" w:hAnsiTheme="minorHAnsi"/>
+              <w:noProof/>
+              <w:lang w:eastAsia="en-US"/>
+            </w:rPr>
+          </w:pPr>
+          <w:hyperlink w:anchor="_Toc29028307" w:history="1">
+            <w:r>
+              <w:rPr>
+                <w:rStyle w:val="Hyperlink"/>
+                <w:noProof/>
+              </w:rPr>
               <w:t>1FileList.csv</w:t>
             </w:r>
             <w:r>
@@ -952,7 +1022,7 @@
                 <w:noProof/>
                 <w:webHidden/>
               </w:rPr>
-              <w:instrText xml:space="preserve"> PAGEREF _Toc466720050 \h </w:instrText>
+              <w:instrText xml:space="preserve"> PAGEREF _Toc29028307 \h </w:instrText>
             </w:r>
             <w:r>
               <w:rPr>
@@ -972,7 +1042,7 @@
                 <w:noProof/>
                 <w:webHidden/>
               </w:rPr>
-              <w:t>9</w:t>
+              <w:t>10</w:t>
             </w:r>
             <w:r>
               <w:rPr>
@@ -1000,7 +1070,6 @@
         </w:p>
       </w:sdtContent>
     </w:sdt>
-    <w:bookmarkStart w:id="1" w:name="_Toc466720040" w:displacedByCustomXml="prev"/>
     <w:p>
       <w:pPr>
         <w:pStyle w:val="Heading1"/>
@@ -1008,6 +1077,7 @@
           <w:rFonts w:cs="Calibri"/>
         </w:rPr>
       </w:pPr>
+      <w:bookmarkStart w:id="1" w:name="_Toc29028296"/>
       <w:r>
         <w:rPr>
           <w:rFonts w:cs="Calibri"/>
@@ -1061,12 +1131,56 @@
     </w:p>
     <w:p>
       <w:pPr>
+        <w:rPr>
+          <w:rFonts w:cs="Calibri"/>
+        </w:rPr>
+      </w:pPr>
+      <w:r>
+        <w:rPr>
+          <w:rFonts w:cs="Calibri"/>
+        </w:rPr>
+        <w:t xml:space="preserve">This </w:t>
+      </w:r>
+      <w:r>
+        <w:rPr>
+          <w:rFonts w:cs="Calibri"/>
+        </w:rPr>
+        <w:t>requires</w:t>
+      </w:r>
+      <w:r>
+        <w:rPr>
+          <w:rFonts w:cs="Calibri"/>
+        </w:rPr>
+        <w:t xml:space="preserve"> that each of your donors are entered into QuickBooks as a customer</w:t>
+      </w:r>
+      <w:r>
+        <w:rPr>
+          <w:rFonts w:cs="Calibri"/>
+        </w:rPr>
+        <w:t xml:space="preserve"> and that any payments you wish to report are entered individually for each member</w:t>
+      </w:r>
+      <w:r>
+        <w:rPr>
+          <w:rFonts w:cs="Calibri"/>
+        </w:rPr>
+        <w:t xml:space="preserve">.  In Quickbooks when a payment or donation is entered it is entered using an “Item”.  This requires that payments that may be declared as a charitable donation must use a different item than other payments.  For instance, I have separate </w:t>
+      </w:r>
+      <w:r>
+        <w:rPr>
+          <w:rFonts w:cs="Calibri"/>
+        </w:rPr>
+        <w:lastRenderedPageBreak/>
+        <w:t>items for membership and tuition because it is generally accepted that dues may be deducted but not tuition.  Or course check with a tax professional.</w:t>
+      </w:r>
+    </w:p>
+    <w:p>
+      <w:pPr>
         <w:pStyle w:val="Heading1"/>
         <w:rPr>
           <w:rFonts w:cs="Calibri"/>
         </w:rPr>
       </w:pPr>
-      <w:bookmarkStart w:id="2" w:name="_Toc466720041"/>
+      <w:bookmarkStart w:id="2" w:name="_Toc29028297"/>
       <w:r>
         <w:rPr>
           <w:rFonts w:cs="Calibri"/>
@@ -1085,48 +1199,142 @@
         <w:rPr>
           <w:rFonts w:cs="Calibri"/>
         </w:rPr>
-        <w:t xml:space="preserve">The PC that this program is run on must have Microsoft office installed.  I have tested it only with Office 365 2016.  Based on the documentation on the Microsoft website I think it should work for version 2013 and later.  </w:t>
-      </w:r>
-    </w:p>
-    <w:p>
-      <w:pPr>
-        <w:rPr>
-          <w:rFonts w:cs="Calibri"/>
-        </w:rPr>
-      </w:pPr>
-      <w:r>
-        <w:rPr>
-          <w:rFonts w:cs="Calibri"/>
-        </w:rPr>
-        <w:t xml:space="preserve">Microsoft .Net 4.6 </w:t>
+        <w:t>The PC that this program is run on must have Microsoft office installed.  I have tested it only with Office 365 2016</w:t>
+      </w:r>
+      <w:r>
+        <w:rPr>
+          <w:rFonts w:cs="Calibri"/>
+        </w:rPr>
+        <w:t xml:space="preserve"> and </w:t>
+      </w:r>
+      <w:r>
+        <w:rPr>
+          <w:rFonts w:cs="Calibri"/>
+        </w:rPr>
+        <w:t>with various updates since then</w:t>
+      </w:r>
+      <w:r>
+        <w:rPr>
+          <w:rFonts w:cs="Calibri"/>
+        </w:rPr>
+        <w:t xml:space="preserve">.  Based on the documentation on the Microsoft website I think it should work for version 2013 and later.  </w:t>
+      </w:r>
+    </w:p>
+    <w:p>
+      <w:r>
+        <w:rPr>
+          <w:rFonts w:cs="Calibri"/>
+        </w:rPr>
+        <w:t>Microsoft .Net 4</w:t>
+      </w:r>
+      <w:r>
+        <w:rPr>
+          <w:rFonts w:cs="Calibri"/>
+        </w:rPr>
+        <w:t>.7.2</w:t>
+      </w:r>
+      <w:r>
+        <w:rPr>
+          <w:rFonts w:cs="Calibri"/>
+        </w:rPr>
+        <w:t xml:space="preserve"> Runtime Version available </w:t>
+      </w:r>
+      <w:r>
+        <w:t>must be installed on the PC</w:t>
+      </w:r>
+      <w:r>
+        <w:t xml:space="preserve">.  </w:t>
+      </w:r>
+      <w:r>
+        <w:rPr>
+          <w:rFonts w:cs="Calibri"/>
+        </w:rPr>
+        <w:t xml:space="preserve"> </w:t>
+      </w:r>
+      <w:r>
+        <w:t>This is a standard component from Microsoft that may already be on your PC</w:t>
+      </w:r>
+      <w:r>
+        <w:t xml:space="preserve">.  It is available from Microsoft at: </w:t>
       </w:r>
       <w:hyperlink r:id="rId10" w:history="1">
         <w:r>
           <w:rPr>
             <w:rStyle w:val="Hyperlink"/>
-            <w:rFonts w:cs="Calibri"/>
           </w:rPr>
-          <w:t>https://www.microsoft.com/en-us/download/details.aspx?id=48130</w:t>
+          <w:t>https://dotnet.microsoft.com/download/dotnet-framework/net472</w:t>
         </w:r>
       </w:hyperlink>
       <w:r>
-        <w:rPr>
-          <w:rFonts w:cs="Calibri"/>
-        </w:rPr>
-        <w:t xml:space="preserve"> .</w:t>
-      </w:r>
-    </w:p>
-    <w:p>
-      <w:pPr>
-        <w:rPr>
-          <w:rFonts w:cs="Calibri"/>
-        </w:rPr>
-      </w:pPr>
-      <w:r>
-        <w:rPr>
-          <w:rFonts w:cs="Calibri"/>
-        </w:rPr>
-        <w:lastRenderedPageBreak/>
+        <w:t xml:space="preserve">.  </w:t>
+      </w:r>
+      <w:r>
+        <w:t>Click on the Download button.  Note Microsoft is know to change their links from time to time, so you might have to use Google to find it.</w:t>
+      </w:r>
+    </w:p>
+    <w:p>
+      <w:pPr>
+        <w:jc w:val="center"/>
+        <w:rPr>
+          <w:rFonts w:cs="Calibri"/>
+        </w:rPr>
+      </w:pPr>
+      <w:r>
+        <w:rPr>
+          <w:rFonts w:cs="Calibri"/>
+        </w:rPr>
+        <w:drawing>
+          <wp:inline distT="0" distB="0" distL="0" distR="0" wp14:anchorId="3F009530" wp14:editId="04584E42">
+            <wp:extent cx="3137340" cy="1467716"/>
+            <wp:effectExtent l="19050" t="19050" r="25400" b="18415"/>
+            <wp:docPr id="12" name="Picture 12"/>
+            <wp:cNvGraphicFramePr>
+              <a:graphicFrameLocks xmlns:a="http://schemas.openxmlformats.org/drawingml/2006/main" noChangeAspect="1"/>
+            </wp:cNvGraphicFramePr>
+            <a:graphic xmlns:a="http://schemas.openxmlformats.org/drawingml/2006/main">
+              <a:graphicData uri="http://schemas.openxmlformats.org/drawingml/2006/picture">
+                <pic:pic xmlns:pic="http://schemas.openxmlformats.org/drawingml/2006/picture">
+                  <pic:nvPicPr>
+                    <pic:cNvPr id="1" name=""/>
+                    <pic:cNvPicPr/>
+                  </pic:nvPicPr>
+                  <pic:blipFill>
+                    <a:blip r:embed="rId11"/>
+                    <a:stretch>
+                      <a:fillRect/>
+                    </a:stretch>
+                  </pic:blipFill>
+                  <pic:spPr>
+                    <a:xfrm>
+                      <a:off x="0" y="0"/>
+                      <a:ext cx="3164863" cy="1480592"/>
+                    </a:xfrm>
+                    <a:prstGeom prst="rect">
+                      <a:avLst/>
+                    </a:prstGeom>
+                    <a:ln>
+                      <a:solidFill>
+                        <a:schemeClr val="accent1"/>
+                      </a:solidFill>
+                    </a:ln>
+                  </pic:spPr>
+                </pic:pic>
+              </a:graphicData>
+            </a:graphic>
+          </wp:inline>
+        </w:drawing>
+      </w:r>
+    </w:p>
+    <w:p>
+      <w:pPr>
+        <w:rPr>
+          <w:rFonts w:cs="Calibri"/>
+        </w:rPr>
+      </w:pPr>
+      <w:r>
+        <w:rPr>
+          <w:rFonts w:cs="Calibri"/>
+        </w:rPr>
         <w:t>I have only tested this on Windows 10 but it should work on earlier versions that have .Net installed.</w:t>
       </w:r>
     </w:p>
@@ -1137,7 +1345,7 @@
           <w:rFonts w:cs="Calibri"/>
         </w:rPr>
       </w:pPr>
-      <w:bookmarkStart w:id="3" w:name="_Toc466720042"/>
+      <w:bookmarkStart w:id="3" w:name="_Toc29028298"/>
       <w:r>
         <w:rPr>
           <w:rFonts w:cs="Calibri"/>
@@ -1156,21 +1364,7 @@
         <w:rPr>
           <w:rFonts w:cs="Calibri"/>
         </w:rPr>
-        <w:t>I plan on having both a .</w:t>
-      </w:r>
-      <w:proofErr w:type="spellStart"/>
-      <w:r>
-        <w:rPr>
-          <w:rFonts w:cs="Calibri"/>
-        </w:rPr>
-        <w:t>msi</w:t>
-      </w:r>
-      <w:proofErr w:type="spellEnd"/>
-      <w:r>
-        <w:rPr>
-          <w:rFonts w:cs="Calibri"/>
-        </w:rPr>
-        <w:t xml:space="preserve"> installation package and a .zip package available at:</w:t>
+        <w:t>I plan on having both a .msi installation package and a .zip package available at:</w:t>
       </w:r>
     </w:p>
     <w:p>
@@ -1185,7 +1379,7 @@
         </w:rPr>
         <w:tab/>
       </w:r>
-      <w:hyperlink r:id="rId11" w:history="1">
+      <w:hyperlink r:id="rId12" w:history="1">
         <w:r>
           <w:rPr>
             <w:rStyle w:val="Hyperlink"/>
@@ -1218,27 +1412,13 @@
         <w:rPr>
           <w:rFonts w:cs="Calibri"/>
         </w:rPr>
-        <w:t>The .</w:t>
-      </w:r>
-      <w:proofErr w:type="spellStart"/>
-      <w:r>
-        <w:rPr>
-          <w:rFonts w:cs="Calibri"/>
-        </w:rPr>
-        <w:t>msi</w:t>
-      </w:r>
-      <w:proofErr w:type="spellEnd"/>
-      <w:r>
-        <w:rPr>
-          <w:rFonts w:cs="Calibri"/>
-        </w:rPr>
-        <w:t xml:space="preserve"> package performs the install like any Windows package.  It puts a link in the start menu in the Donor Statement folder.  It also puts a link on the desktop:  </w:t>
-      </w:r>
-      <w:r>
-        <w:rPr>
-          <w:rFonts w:cs="Calibri"/>
-        </w:rPr>
-        <w:pict>
+        <w:t xml:space="preserve">The .msi package performs the install like any Windows package.  It puts a link in the start menu in the Donor Statement folder.  It also puts a link on the desktop:  </w:t>
+      </w:r>
+      <w:r>
+        <w:rPr>
+          <w:rFonts w:cs="Calibri"/>
+        </w:rPr>
+        <w:pict w14:anchorId="0CB52209">
           <v:shapetype id="_x0000_t75" coordsize="21600,21600" o:spt="75" o:preferrelative="t" path="m@4@5l@4@11@9@11@9@5xe" filled="f" stroked="f">
             <v:stroke joinstyle="miter"/>
             <v:formulas>
@@ -1259,7 +1439,7 @@
             <o:lock v:ext="edit" aspectratio="t"/>
           </v:shapetype>
           <v:shape id="_x0000_i1025" type="#_x0000_t75" style="width:12pt;height:12pt">
-            <v:imagedata r:id="rId12" o:title="icon"/>
+            <v:imagedata r:id="rId13" o:title="icon"/>
           </v:shape>
         </w:pict>
       </w:r>
@@ -1277,7 +1457,7 @@
           <w:rFonts w:cs="Calibri"/>
         </w:rPr>
       </w:pPr>
-      <w:bookmarkStart w:id="4" w:name="_Toc466720043"/>
+      <w:bookmarkStart w:id="4" w:name="_Toc29028299"/>
       <w:r>
         <w:rPr>
           <w:rFonts w:cs="Calibri"/>
@@ -1288,53 +1468,54 @@
     </w:p>
     <w:p>
       <w:r>
-        <w:t xml:space="preserve">The user first creates a Sales report in Quickbooks.   The sales report contains each of the donations made for a particular time </w:t>
-      </w:r>
-      <w:bookmarkStart w:id="5" w:name="_GoBack"/>
+        <w:t xml:space="preserve">The user first creates a Sales report in Quickbooks.   The sales report contains each of the donations made for a particular time period.  The report must contain specific columns that has the information needed to generate the report.  The report is saved as a CSV file.  </w:t>
+      </w:r>
+    </w:p>
+    <w:p>
+      <w:r>
+        <w:t>The user also creates a word template document that is used to generate the report for each donor.  The word template has the wording and formatting of the report.  It also has a set of Bookmarks.  Each Bookmark is a phrase, paragraph or table that will be replaced by the program with data contained in the Quickbooks report.  An example template is included with the program.</w:t>
+      </w:r>
+      <w:r>
+        <w:t xml:space="preserve">  </w:t>
+      </w:r>
+    </w:p>
+    <w:p>
+      <w:r>
+        <w:t>The Section Word Template explains the template and how to make your own.</w:t>
+      </w:r>
+      <w:r>
+        <w:t>.</w:t>
+      </w:r>
+    </w:p>
+    <w:p>
+      <w:pPr>
+        <w:pStyle w:val="Heading2"/>
+        <w:rPr>
+          <w:rFonts w:cs="Calibri"/>
+        </w:rPr>
+      </w:pPr>
+      <w:bookmarkStart w:id="5" w:name="_Ref466291095"/>
+      <w:bookmarkStart w:id="6" w:name="_Toc29028300"/>
+      <w:r>
+        <w:rPr>
+          <w:rFonts w:cs="Calibri"/>
+        </w:rPr>
+        <w:t>QuickBooks Sale</w:t>
+      </w:r>
+      <w:r>
+        <w:rPr>
+          <w:rFonts w:cs="Calibri"/>
+        </w:rPr>
+        <w:t>s</w:t>
+      </w:r>
+      <w:r>
+        <w:rPr>
+          <w:rFonts w:cs="Calibri"/>
+        </w:rPr>
+        <w:t xml:space="preserve"> Report</w:t>
+      </w:r>
       <w:bookmarkEnd w:id="5"/>
-      <w:r>
-        <w:t xml:space="preserve">period.  The report must contain specific columns that has the information needed to generate the report.  The report is saved as a CSV file.  </w:t>
-      </w:r>
-    </w:p>
-    <w:p>
-      <w:r>
-        <w:t>The user also creates a word template document that is used to generate the report for each donor.  The word template has the wording and formatting of the report.  It also has a set of Bookmarks.  Each Bookmark is a phrase, paragraph or table that will be replaced by the program with data contained in the Quickbooks report.  An example template is included with the program.</w:t>
-      </w:r>
-    </w:p>
-    <w:p>
-      <w:r>
-        <w:t>More details are given below.</w:t>
-      </w:r>
-    </w:p>
-    <w:p>
-      <w:pPr>
-        <w:pStyle w:val="Heading2"/>
-        <w:rPr>
-          <w:rFonts w:cs="Calibri"/>
-        </w:rPr>
-      </w:pPr>
-      <w:bookmarkStart w:id="6" w:name="_Ref466291095"/>
-      <w:bookmarkStart w:id="7" w:name="_Toc466720044"/>
-      <w:r>
-        <w:rPr>
-          <w:rFonts w:cs="Calibri"/>
-        </w:rPr>
-        <w:t>QuickBooks Sale</w:t>
-      </w:r>
-      <w:r>
-        <w:rPr>
-          <w:rFonts w:cs="Calibri"/>
-        </w:rPr>
-        <w:t>s</w:t>
-      </w:r>
-      <w:r>
-        <w:rPr>
-          <w:rFonts w:cs="Calibri"/>
-        </w:rPr>
-        <w:t xml:space="preserve"> Report</w:t>
-      </w:r>
       <w:bookmarkEnd w:id="6"/>
-      <w:bookmarkEnd w:id="7"/>
     </w:p>
     <w:p>
       <w:pPr>
@@ -1380,7 +1561,7 @@
           <w:lang w:eastAsia="en-US"/>
         </w:rPr>
         <w:drawing>
-          <wp:inline distT="0" distB="0" distL="0" distR="0" wp14:anchorId="565E2D00" wp14:editId="41AB2E9B">
+          <wp:inline distT="0" distB="0" distL="0" distR="0" wp14:anchorId="1BE76C5E" wp14:editId="1835155D">
             <wp:extent cx="2486025" cy="1365713"/>
             <wp:effectExtent l="19050" t="19050" r="9525" b="25400"/>
             <wp:docPr id="1" name="Picture 1"/>
@@ -1395,7 +1576,7 @@
                     <pic:cNvPicPr/>
                   </pic:nvPicPr>
                   <pic:blipFill>
-                    <a:blip r:embed="rId13"/>
+                    <a:blip r:embed="rId14"/>
                     <a:stretch>
                       <a:fillRect/>
                     </a:stretch>
@@ -1429,41 +1610,28 @@
           <w:rFonts w:cs="Calibri"/>
         </w:rPr>
       </w:pPr>
-      <w:bookmarkStart w:id="8" w:name="_Toc466720350"/>
+      <w:bookmarkStart w:id="7" w:name="_Toc466720350"/>
       <w:r>
         <w:t xml:space="preserve">Figure </w:t>
       </w:r>
-      <w:r>
-        <w:fldChar w:fldCharType="begin"/>
-      </w:r>
-      <w:r>
-        <w:instrText xml:space="preserve"> SEQ Figure \* ARABIC </w:instrText>
-      </w:r>
-      <w:r>
-        <w:fldChar w:fldCharType="separate"/>
-      </w:r>
+      <w:fldSimple w:instr=" SEQ Figure \* ARABIC ">
+        <w:r>
+          <w:rPr>
+            <w:noProof/>
+          </w:rPr>
+          <w:t>1</w:t>
+        </w:r>
+      </w:fldSimple>
       <w:r>
         <w:rPr>
           <w:noProof/>
         </w:rPr>
-        <w:t>1</w:t>
-      </w:r>
-      <w:r>
-        <w:rPr>
-          <w:noProof/>
-        </w:rPr>
-        <w:fldChar w:fldCharType="end"/>
-      </w:r>
-      <w:r>
-        <w:rPr>
-          <w:noProof/>
-        </w:rPr>
         <w:t xml:space="preserve"> </w:t>
       </w:r>
       <w:r>
         <w:t>Create Sales Report</w:t>
       </w:r>
-      <w:bookmarkEnd w:id="8"/>
+      <w:bookmarkEnd w:id="7"/>
     </w:p>
     <w:p>
       <w:pPr>
@@ -1555,7 +1723,6 @@
         <w:rPr>
           <w:rFonts w:cs="Calibri"/>
         </w:rPr>
-        <w:lastRenderedPageBreak/>
         <w:t>Be sure that the following</w:t>
       </w:r>
       <w:r>
@@ -1842,7 +2009,7 @@
           <w:lang w:eastAsia="en-US"/>
         </w:rPr>
         <w:drawing>
-          <wp:inline distT="0" distB="0" distL="0" distR="0" wp14:anchorId="2D03B532" wp14:editId="14DA71C0">
+          <wp:inline distT="0" distB="0" distL="0" distR="0" wp14:anchorId="478141A3" wp14:editId="44BFF48A">
             <wp:extent cx="1619476" cy="552527"/>
             <wp:effectExtent l="19050" t="19050" r="19050" b="19050"/>
             <wp:docPr id="3" name="Picture 3"/>
@@ -1857,7 +2024,7 @@
                     <pic:cNvPicPr/>
                   </pic:nvPicPr>
                   <pic:blipFill>
-                    <a:blip r:embed="rId14"/>
+                    <a:blip r:embed="rId15"/>
                     <a:stretch>
                       <a:fillRect/>
                     </a:stretch>
@@ -1892,35 +2059,22 @@
           <w:lang w:eastAsia="en-US"/>
         </w:rPr>
       </w:pPr>
-      <w:bookmarkStart w:id="9" w:name="_Toc466720351"/>
+      <w:bookmarkStart w:id="8" w:name="_Toc466720351"/>
       <w:r>
         <w:t xml:space="preserve">Figure </w:t>
       </w:r>
-      <w:r>
-        <w:fldChar w:fldCharType="begin"/>
-      </w:r>
-      <w:r>
-        <w:instrText xml:space="preserve"> SEQ Figure \* ARABIC </w:instrText>
-      </w:r>
-      <w:r>
-        <w:fldChar w:fldCharType="separate"/>
-      </w:r>
-      <w:r>
-        <w:rPr>
-          <w:noProof/>
-        </w:rPr>
-        <w:t>2</w:t>
-      </w:r>
-      <w:r>
-        <w:rPr>
-          <w:noProof/>
-        </w:rPr>
-        <w:fldChar w:fldCharType="end"/>
-      </w:r>
+      <w:fldSimple w:instr=" SEQ Figure \* ARABIC ">
+        <w:r>
+          <w:rPr>
+            <w:noProof/>
+          </w:rPr>
+          <w:t>2</w:t>
+        </w:r>
+      </w:fldSimple>
       <w:r>
         <w:t xml:space="preserve"> Create Worksheet</w:t>
       </w:r>
-      <w:bookmarkEnd w:id="9"/>
+      <w:bookmarkEnd w:id="8"/>
     </w:p>
     <w:p>
       <w:pPr>
@@ -1964,7 +2118,7 @@
           <w:lang w:eastAsia="en-US"/>
         </w:rPr>
         <w:drawing>
-          <wp:inline distT="0" distB="0" distL="0" distR="0" wp14:anchorId="19E86591" wp14:editId="4CAECB27">
+          <wp:inline distT="0" distB="0" distL="0" distR="0" wp14:anchorId="1315224F" wp14:editId="2CD1F1D0">
             <wp:extent cx="3333750" cy="1838325"/>
             <wp:effectExtent l="19050" t="19050" r="19050" b="28575"/>
             <wp:docPr id="4" name="Picture 4"/>
@@ -1979,7 +2133,7 @@
                     <pic:cNvPicPr/>
                   </pic:nvPicPr>
                   <pic:blipFill>
-                    <a:blip r:embed="rId15"/>
+                    <a:blip r:embed="rId16"/>
                     <a:stretch>
                       <a:fillRect/>
                     </a:stretch>
@@ -2013,35 +2167,22 @@
           <w:rFonts w:cs="Calibri"/>
         </w:rPr>
       </w:pPr>
-      <w:bookmarkStart w:id="10" w:name="_Toc466720352"/>
+      <w:bookmarkStart w:id="9" w:name="_Toc466720352"/>
       <w:r>
         <w:t xml:space="preserve">Figure </w:t>
       </w:r>
-      <w:r>
-        <w:fldChar w:fldCharType="begin"/>
-      </w:r>
-      <w:r>
-        <w:instrText xml:space="preserve"> SEQ Figure \* ARABIC </w:instrText>
-      </w:r>
-      <w:r>
-        <w:fldChar w:fldCharType="separate"/>
-      </w:r>
-      <w:r>
-        <w:rPr>
-          <w:noProof/>
-        </w:rPr>
-        <w:t>3</w:t>
-      </w:r>
-      <w:r>
-        <w:rPr>
-          <w:noProof/>
-        </w:rPr>
-        <w:fldChar w:fldCharType="end"/>
-      </w:r>
+      <w:fldSimple w:instr=" SEQ Figure \* ARABIC ">
+        <w:r>
+          <w:rPr>
+            <w:noProof/>
+          </w:rPr>
+          <w:t>3</w:t>
+        </w:r>
+      </w:fldSimple>
       <w:r>
         <w:t xml:space="preserve"> Export CSV file</w:t>
       </w:r>
-      <w:bookmarkEnd w:id="10"/>
+      <w:bookmarkEnd w:id="9"/>
     </w:p>
     <w:p>
       <w:pPr>
@@ -2060,19 +2201,33 @@
     </w:p>
     <w:p>
       <w:pPr>
+        <w:rPr>
+          <w:noProof/>
+          <w:lang w:eastAsia="en-US"/>
+        </w:rPr>
+      </w:pPr>
+      <w:r>
+        <w:rPr>
+          <w:noProof/>
+          <w:lang w:eastAsia="en-US"/>
+        </w:rPr>
+        <w:t>Notice that I am including both the Name field and “Name Contact” field.  The Name Contact is the first contact added for each member.  In my database the Name field is in the format “LastName, FirstName”.  Therefore, I use the name field to address the letters.  If you do not have contacts entered you can fix this in the .CSV report by copying the contents in the name column into the Name Contact column.</w:t>
+      </w:r>
+    </w:p>
+    <w:p>
+      <w:pPr>
         <w:pStyle w:val="Heading2"/>
       </w:pPr>
-      <w:bookmarkStart w:id="11" w:name="_Ref466291185"/>
-      <w:bookmarkStart w:id="12" w:name="_Toc466720045"/>
-      <w:r>
-        <w:lastRenderedPageBreak/>
+      <w:bookmarkStart w:id="10" w:name="_Ref466291185"/>
+      <w:bookmarkStart w:id="11" w:name="_Toc29028301"/>
+      <w:r>
         <w:t>Word</w:t>
       </w:r>
       <w:r>
         <w:t xml:space="preserve"> Template</w:t>
       </w:r>
+      <w:bookmarkEnd w:id="10"/>
       <w:bookmarkEnd w:id="11"/>
-      <w:bookmarkEnd w:id="12"/>
     </w:p>
     <w:p>
       <w:r>
@@ -2087,6 +2242,66 @@
       <w:r>
         <w:t>YearEndDonnationStatement.dotx</w:t>
       </w:r>
+      <w:r>
+        <w:t xml:space="preserve">. </w:t>
+      </w:r>
+    </w:p>
+    <w:p>
+      <w:r>
+        <w:t>You should take this example edit it and save as a Word Template file:</w:t>
+      </w:r>
+    </w:p>
+    <w:p>
+      <w:pPr>
+        <w:jc w:val="center"/>
+      </w:pPr>
+      <w:r>
+        <w:drawing>
+          <wp:inline distT="0" distB="0" distL="0" distR="0" wp14:anchorId="61C24372" wp14:editId="569A5A35">
+            <wp:extent cx="3620005" cy="762106"/>
+            <wp:effectExtent l="19050" t="19050" r="19050" b="19050"/>
+            <wp:docPr id="13" name="Picture 13"/>
+            <wp:cNvGraphicFramePr>
+              <a:graphicFrameLocks xmlns:a="http://schemas.openxmlformats.org/drawingml/2006/main" noChangeAspect="1"/>
+            </wp:cNvGraphicFramePr>
+            <a:graphic xmlns:a="http://schemas.openxmlformats.org/drawingml/2006/main">
+              <a:graphicData uri="http://schemas.openxmlformats.org/drawingml/2006/picture">
+                <pic:pic xmlns:pic="http://schemas.openxmlformats.org/drawingml/2006/picture">
+                  <pic:nvPicPr>
+                    <pic:cNvPr id="1" name=""/>
+                    <pic:cNvPicPr/>
+                  </pic:nvPicPr>
+                  <pic:blipFill>
+                    <a:blip r:embed="rId17"/>
+                    <a:stretch>
+                      <a:fillRect/>
+                    </a:stretch>
+                  </pic:blipFill>
+                  <pic:spPr>
+                    <a:xfrm>
+                      <a:off x="0" y="0"/>
+                      <a:ext cx="3620005" cy="762106"/>
+                    </a:xfrm>
+                    <a:prstGeom prst="rect">
+                      <a:avLst/>
+                    </a:prstGeom>
+                    <a:ln>
+                      <a:solidFill>
+                        <a:schemeClr val="accent1"/>
+                      </a:solidFill>
+                    </a:ln>
+                  </pic:spPr>
+                </pic:pic>
+              </a:graphicData>
+            </a:graphic>
+          </wp:inline>
+        </w:drawing>
+      </w:r>
+    </w:p>
+    <w:p>
+      <w:r>
+        <w:t>Each time you edit the template file Word will default to save it as a document file, .docx, so you have to change the type to .dotx.  Word also will not let you save the template file with its original name, so I first make a copy of the .dotx file, edit the copy, and save it as the original file .dotx file.</w:t>
+      </w:r>
     </w:p>
     <w:p>
       <w:r>
@@ -2099,7 +2314,16 @@
         <w:t xml:space="preserve"> if th</w:t>
       </w:r>
       <w:r>
-        <w:t>ey are not in the template file, but will go on and create the donor statements.</w:t>
+        <w:t xml:space="preserve">ey are not in the template </w:t>
+      </w:r>
+      <w:r>
+        <w:t>file but</w:t>
+      </w:r>
+      <w:r>
+        <w:t xml:space="preserve"> will go on and create the donor statements</w:t>
+      </w:r>
+      <w:r>
+        <w:t xml:space="preserve"> without these fields.</w:t>
       </w:r>
     </w:p>
     <w:p>
@@ -2123,15 +2347,7 @@
         </w:numPr>
       </w:pPr>
       <w:r>
-        <w:t>"</w:t>
-      </w:r>
-      <w:proofErr w:type="spellStart"/>
-      <w:r>
-        <w:t>StatementDate</w:t>
-      </w:r>
-      <w:proofErr w:type="spellEnd"/>
-      <w:r>
-        <w:t>"</w:t>
+        <w:t>"StatementDate"</w:t>
       </w:r>
     </w:p>
     <w:p>
@@ -2143,15 +2359,7 @@
         </w:numPr>
       </w:pPr>
       <w:r>
-        <w:t>"</w:t>
-      </w:r>
-      <w:proofErr w:type="spellStart"/>
-      <w:r>
-        <w:t>ToAddress</w:t>
-      </w:r>
-      <w:proofErr w:type="spellEnd"/>
-      <w:r>
-        <w:t>"</w:t>
+        <w:t>"ToAddress"</w:t>
       </w:r>
     </w:p>
     <w:p>
@@ -2163,15 +2371,7 @@
         </w:numPr>
       </w:pPr>
       <w:r>
-        <w:t>"</w:t>
-      </w:r>
-      <w:proofErr w:type="spellStart"/>
-      <w:r>
-        <w:t>YearDateRange</w:t>
-      </w:r>
-      <w:proofErr w:type="spellEnd"/>
-      <w:r>
-        <w:t>"</w:t>
+        <w:t>"YearDateRange"</w:t>
       </w:r>
     </w:p>
     <w:p>
@@ -2202,7 +2402,7 @@
           <w:lang w:eastAsia="en-US"/>
         </w:rPr>
         <w:drawing>
-          <wp:inline distT="0" distB="0" distL="0" distR="0" wp14:anchorId="7C44CBF7" wp14:editId="6DFD0670">
+          <wp:inline distT="0" distB="0" distL="0" distR="0" wp14:anchorId="0D368C7C" wp14:editId="00B83550">
             <wp:extent cx="3943900" cy="1648055"/>
             <wp:effectExtent l="19050" t="19050" r="19050" b="28575"/>
             <wp:docPr id="2" name="Picture 2"/>
@@ -2217,7 +2417,7 @@
                     <pic:cNvPicPr/>
                   </pic:nvPicPr>
                   <pic:blipFill>
-                    <a:blip r:embed="rId16"/>
+                    <a:blip r:embed="rId18"/>
                     <a:stretch>
                       <a:fillRect/>
                     </a:stretch>
@@ -2248,35 +2448,22 @@
         <w:pStyle w:val="Caption"/>
         <w:jc w:val="center"/>
       </w:pPr>
-      <w:bookmarkStart w:id="13" w:name="_Toc466720353"/>
+      <w:bookmarkStart w:id="12" w:name="_Toc466720353"/>
       <w:r>
         <w:t xml:space="preserve">Figure </w:t>
       </w:r>
-      <w:r>
-        <w:fldChar w:fldCharType="begin"/>
-      </w:r>
-      <w:r>
-        <w:instrText xml:space="preserve"> SEQ Figure \* ARABIC </w:instrText>
-      </w:r>
-      <w:r>
-        <w:fldChar w:fldCharType="separate"/>
-      </w:r>
-      <w:r>
-        <w:rPr>
-          <w:noProof/>
-        </w:rPr>
-        <w:t>4</w:t>
-      </w:r>
-      <w:r>
-        <w:rPr>
-          <w:noProof/>
-        </w:rPr>
-        <w:fldChar w:fldCharType="end"/>
-      </w:r>
+      <w:fldSimple w:instr=" SEQ Figure \* ARABIC ">
+        <w:r>
+          <w:rPr>
+            <w:noProof/>
+          </w:rPr>
+          <w:t>4</w:t>
+        </w:r>
+      </w:fldSimple>
       <w:r>
         <w:t xml:space="preserve"> Show bookmarks</w:t>
       </w:r>
-      <w:bookmarkEnd w:id="13"/>
+      <w:bookmarkEnd w:id="12"/>
     </w:p>
     <w:p>
       <w:r>
@@ -2288,7 +2475,7 @@
           <w:lang w:eastAsia="en-US"/>
         </w:rPr>
         <w:drawing>
-          <wp:inline distT="0" distB="0" distL="0" distR="0" wp14:anchorId="76BE21C5" wp14:editId="69ECD803">
+          <wp:inline distT="0" distB="0" distL="0" distR="0" wp14:anchorId="35E1DD62" wp14:editId="34F6CF98">
             <wp:extent cx="695422" cy="219106"/>
             <wp:effectExtent l="19050" t="19050" r="9525" b="28575"/>
             <wp:docPr id="7" name="Picture 7"/>
@@ -2303,7 +2490,7 @@
                     <pic:cNvPicPr/>
                   </pic:nvPicPr>
                   <pic:blipFill>
-                    <a:blip r:embed="rId17"/>
+                    <a:blip r:embed="rId19"/>
                     <a:stretch>
                       <a:fillRect/>
                     </a:stretch>
@@ -2350,7 +2537,7 @@
           <w:lang w:eastAsia="en-US"/>
         </w:rPr>
         <w:drawing>
-          <wp:inline distT="0" distB="0" distL="0" distR="0" wp14:anchorId="70A646C5" wp14:editId="106EA2F1">
+          <wp:inline distT="0" distB="0" distL="0" distR="0" wp14:anchorId="7B86DB19" wp14:editId="7F9048F6">
             <wp:extent cx="4420217" cy="2048161"/>
             <wp:effectExtent l="19050" t="19050" r="19050" b="28575"/>
             <wp:docPr id="9" name="Picture 9"/>
@@ -2365,7 +2552,7 @@
                     <pic:cNvPicPr/>
                   </pic:nvPicPr>
                   <pic:blipFill>
-                    <a:blip r:embed="rId18"/>
+                    <a:blip r:embed="rId20"/>
                     <a:stretch>
                       <a:fillRect/>
                     </a:stretch>
@@ -2396,39 +2583,25 @@
         <w:pStyle w:val="Caption"/>
         <w:jc w:val="center"/>
       </w:pPr>
-      <w:bookmarkStart w:id="14" w:name="_Toc466720354"/>
+      <w:bookmarkStart w:id="13" w:name="_Toc466720354"/>
       <w:r>
         <w:t xml:space="preserve">Figure </w:t>
       </w:r>
-      <w:r>
-        <w:fldChar w:fldCharType="begin"/>
-      </w:r>
-      <w:r>
-        <w:instrText xml:space="preserve"> SEQ Figure \* ARABIC </w:instrText>
-      </w:r>
-      <w:r>
-        <w:fldChar w:fldCharType="separate"/>
-      </w:r>
-      <w:r>
-        <w:rPr>
-          <w:noProof/>
-        </w:rPr>
-        <w:t>5</w:t>
-      </w:r>
-      <w:r>
-        <w:rPr>
-          <w:noProof/>
-        </w:rPr>
-        <w:fldChar w:fldCharType="end"/>
-      </w:r>
+      <w:fldSimple w:instr=" SEQ Figure \* ARABIC ">
+        <w:r>
+          <w:rPr>
+            <w:noProof/>
+          </w:rPr>
+          <w:t>5</w:t>
+        </w:r>
+      </w:fldSimple>
       <w:r>
         <w:t xml:space="preserve"> Insert Bookmark</w:t>
       </w:r>
-      <w:bookmarkEnd w:id="14"/>
-    </w:p>
-    <w:p>
-      <w:r>
-        <w:lastRenderedPageBreak/>
+      <w:bookmarkEnd w:id="13"/>
+    </w:p>
+    <w:p>
+      <w:r>
         <w:t>Enter the name of the bookmark and click Add.</w:t>
       </w:r>
     </w:p>
@@ -2448,7 +2621,7 @@
           <w:lang w:eastAsia="en-US"/>
         </w:rPr>
         <w:drawing>
-          <wp:inline distT="0" distB="0" distL="0" distR="0" wp14:anchorId="6BA85A91" wp14:editId="2D000E2A">
+          <wp:inline distT="0" distB="0" distL="0" distR="0" wp14:anchorId="5D4C015F" wp14:editId="47DD8B07">
             <wp:extent cx="3457575" cy="704850"/>
             <wp:effectExtent l="19050" t="19050" r="28575" b="19050"/>
             <wp:docPr id="10" name="Picture 10"/>
@@ -2463,7 +2636,7 @@
                     <pic:cNvPicPr/>
                   </pic:nvPicPr>
                   <pic:blipFill>
-                    <a:blip r:embed="rId19"/>
+                    <a:blip r:embed="rId21"/>
                     <a:stretch>
                       <a:fillRect/>
                     </a:stretch>
@@ -2494,35 +2667,22 @@
         <w:pStyle w:val="Caption"/>
         <w:jc w:val="center"/>
       </w:pPr>
-      <w:bookmarkStart w:id="15" w:name="_Toc466720355"/>
+      <w:bookmarkStart w:id="14" w:name="_Toc466720355"/>
       <w:r>
         <w:t xml:space="preserve">Figure </w:t>
       </w:r>
-      <w:r>
-        <w:fldChar w:fldCharType="begin"/>
-      </w:r>
-      <w:r>
-        <w:instrText xml:space="preserve"> SEQ Figure \* ARABIC </w:instrText>
-      </w:r>
-      <w:r>
-        <w:fldChar w:fldCharType="separate"/>
-      </w:r>
-      <w:r>
-        <w:rPr>
-          <w:noProof/>
-        </w:rPr>
-        <w:t>6</w:t>
-      </w:r>
-      <w:r>
-        <w:rPr>
-          <w:noProof/>
-        </w:rPr>
-        <w:fldChar w:fldCharType="end"/>
-      </w:r>
+      <w:fldSimple w:instr=" SEQ Figure \* ARABIC ">
+        <w:r>
+          <w:rPr>
+            <w:noProof/>
+          </w:rPr>
+          <w:t>6</w:t>
+        </w:r>
+      </w:fldSimple>
       <w:r>
         <w:t xml:space="preserve"> Name Bookmark</w:t>
       </w:r>
-      <w:bookmarkEnd w:id="15"/>
+      <w:bookmarkEnd w:id="14"/>
     </w:p>
     <w:p>
       <w:r>
@@ -2538,15 +2698,7 @@
         </w:numPr>
       </w:pPr>
       <w:r>
-        <w:t>"</w:t>
-      </w:r>
-      <w:proofErr w:type="spellStart"/>
-      <w:r>
-        <w:t>TablePayments</w:t>
-      </w:r>
-      <w:proofErr w:type="spellEnd"/>
-      <w:r>
-        <w:t>"</w:t>
+        <w:t>"TablePayments"</w:t>
       </w:r>
     </w:p>
     <w:p>
@@ -2558,24 +2710,7 @@
         </w:numPr>
       </w:pPr>
       <w:r>
-        <w:t>"</w:t>
-      </w:r>
-      <w:proofErr w:type="spellStart"/>
-      <w:r>
-        <w:t>Table</w:t>
-      </w:r>
-      <w:r>
-        <w:t>Other</w:t>
-      </w:r>
-      <w:r>
-        <w:t>Payments</w:t>
-      </w:r>
-      <w:proofErr w:type="spellEnd"/>
-      <w:r>
-        <w:t>"</w:t>
-      </w:r>
-      <w:r>
-        <w:t xml:space="preserve"> </w:t>
+        <w:t xml:space="preserve">"TableOtherPayments" </w:t>
       </w:r>
     </w:p>
     <w:p>
@@ -2697,7 +2832,7 @@
           <w:lang w:eastAsia="en-US"/>
         </w:rPr>
         <w:drawing>
-          <wp:inline distT="0" distB="0" distL="0" distR="0" wp14:anchorId="72B65FE7" wp14:editId="242C3085">
+          <wp:inline distT="0" distB="0" distL="0" distR="0" wp14:anchorId="192B6C81" wp14:editId="31EE45FD">
             <wp:extent cx="4067175" cy="1419225"/>
             <wp:effectExtent l="0" t="0" r="9525" b="9525"/>
             <wp:docPr id="6" name="Picture 6"/>
@@ -2712,7 +2847,7 @@
                     <pic:cNvPicPr/>
                   </pic:nvPicPr>
                   <pic:blipFill>
-                    <a:blip r:embed="rId20"/>
+                    <a:blip r:embed="rId22"/>
                     <a:stretch>
                       <a:fillRect/>
                     </a:stretch>
@@ -2735,50 +2870,19 @@
     </w:p>
     <w:p>
       <w:r>
-        <w:t xml:space="preserve">Select the Alt Text tab. Enter the table name in the Title box as shown above.   </w:t>
-      </w:r>
-      <w:proofErr w:type="spellStart"/>
-      <w:r>
-        <w:t>TablePayments</w:t>
-      </w:r>
-      <w:proofErr w:type="spellEnd"/>
-      <w:r>
-        <w:t xml:space="preserve"> will be filled in with the items selected as donations.  If you also wish to include in the report other payments create the </w:t>
-      </w:r>
-      <w:proofErr w:type="spellStart"/>
-      <w:r>
-        <w:t>TableOtherPayments</w:t>
-      </w:r>
-      <w:proofErr w:type="spellEnd"/>
-      <w:r>
-        <w:t xml:space="preserve"> table as a copy of </w:t>
-      </w:r>
-      <w:proofErr w:type="spellStart"/>
-      <w:r>
-        <w:t>TablePayments</w:t>
-      </w:r>
-      <w:proofErr w:type="spellEnd"/>
-      <w:r>
-        <w:t xml:space="preserve"> with the name </w:t>
-      </w:r>
-      <w:proofErr w:type="spellStart"/>
-      <w:r>
-        <w:t>TabelOtherPayments</w:t>
-      </w:r>
-      <w:proofErr w:type="spellEnd"/>
-      <w:r>
-        <w:t>.</w:t>
-      </w:r>
-    </w:p>
+        <w:t>Select the Alt Text tab. Enter the table name in the Title box as shown above.   TablePayments will be filled in with the items selected as donations.  If you also wish to include in the report other payments create the TableOtherPayments table as a copy of TablePayments with the name TabelOtherPayments.</w:t>
+      </w:r>
+    </w:p>
+    <w:p/>
     <w:p>
       <w:pPr>
         <w:pStyle w:val="Heading2"/>
       </w:pPr>
-      <w:bookmarkStart w:id="16" w:name="_Toc466720046"/>
+      <w:bookmarkStart w:id="15" w:name="_Toc29028302"/>
       <w:r>
         <w:t>Running Donor Statement</w:t>
       </w:r>
-      <w:bookmarkEnd w:id="16"/>
+      <w:bookmarkEnd w:id="15"/>
     </w:p>
     <w:p>
       <w:r>
@@ -2831,9 +2935,8 @@
           <w:noProof/>
           <w:lang w:eastAsia="en-US"/>
         </w:rPr>
-        <w:lastRenderedPageBreak/>
         <w:drawing>
-          <wp:inline distT="0" distB="0" distL="0" distR="0" wp14:anchorId="65C2D95A" wp14:editId="7EC47A1A">
+          <wp:inline distT="0" distB="0" distL="0" distR="0" wp14:anchorId="1CFFCC6F" wp14:editId="1C5289C8">
             <wp:extent cx="5493990" cy="5176520"/>
             <wp:effectExtent l="19050" t="19050" r="12065" b="24130"/>
             <wp:docPr id="11" name="Picture 11"/>
@@ -2848,7 +2951,7 @@
                     <pic:cNvPicPr/>
                   </pic:nvPicPr>
                   <pic:blipFill>
-                    <a:blip r:embed="rId21"/>
+                    <a:blip r:embed="rId23"/>
                     <a:stretch>
                       <a:fillRect/>
                     </a:stretch>
@@ -2879,41 +2982,42 @@
         <w:pStyle w:val="Caption"/>
         <w:jc w:val="center"/>
       </w:pPr>
-      <w:bookmarkStart w:id="17" w:name="_Ref466290268"/>
-      <w:bookmarkStart w:id="18" w:name="_Toc466720356"/>
+      <w:bookmarkStart w:id="16" w:name="_Ref466290268"/>
+      <w:bookmarkStart w:id="17" w:name="_Toc466720356"/>
       <w:r>
         <w:t xml:space="preserve">Figure </w:t>
       </w:r>
-      <w:r>
-        <w:fldChar w:fldCharType="begin"/>
-      </w:r>
-      <w:r>
-        <w:instrText xml:space="preserve"> SEQ Figure \* ARABIC </w:instrText>
-      </w:r>
-      <w:r>
-        <w:fldChar w:fldCharType="separate"/>
-      </w:r>
-      <w:r>
-        <w:rPr>
-          <w:noProof/>
-        </w:rPr>
-        <w:t>7</w:t>
-      </w:r>
-      <w:r>
-        <w:rPr>
-          <w:noProof/>
-        </w:rPr>
-        <w:fldChar w:fldCharType="end"/>
+      <w:fldSimple w:instr=" SEQ Figure \* ARABIC ">
+        <w:r>
+          <w:rPr>
+            <w:noProof/>
+          </w:rPr>
+          <w:t>7</w:t>
+        </w:r>
+      </w:fldSimple>
+      <w:bookmarkEnd w:id="16"/>
+      <w:r>
+        <w:t xml:space="preserve"> Form layout</w:t>
       </w:r>
       <w:bookmarkEnd w:id="17"/>
-      <w:r>
-        <w:t xml:space="preserve"> Form layout</w:t>
-      </w:r>
+    </w:p>
+    <w:p>
+      <w:r>
+        <w:t xml:space="preserve">The central area of the window, number 5 changes for each step.  The other portions of the window stays the same for each step.  Number 1 and 2 are navigation keys to </w:t>
+      </w:r>
+      <w:r>
+        <w:t>move</w:t>
+      </w:r>
+      <w:r>
+        <w:t xml:space="preserve"> Backward and </w:t>
+      </w:r>
+      <w:r>
+        <w:t>F</w:t>
+      </w:r>
+      <w:bookmarkStart w:id="18" w:name="_GoBack"/>
       <w:bookmarkEnd w:id="18"/>
-    </w:p>
-    <w:p>
-      <w:r>
-        <w:t>The central area of the window, number 5 changes for each step.  The other portions of the window stays the same for each step.  Number 1 and 2 are navigation keys to book Backward and forward through the various step.  Clicking on number 3, about, brings up an about dialog.  Number 6 is a log of messages.  The latest message is always shown at the top of the list.</w:t>
+      <w:r>
+        <w:t>orward through the various step.  Clicking on number 3, about, brings up an about dialog.  Number 6 is a log of messages.  The latest message is always shown at the top of the list.</w:t>
       </w:r>
       <w:r>
         <w:t xml:space="preserve">  You can right click on the log area and copy the contents to the clipboard.</w:t>
@@ -2923,7 +3027,7 @@
       <w:pPr>
         <w:pStyle w:val="Heading2"/>
       </w:pPr>
-      <w:bookmarkStart w:id="19" w:name="_Toc466720047"/>
+      <w:bookmarkStart w:id="19" w:name="_Toc29028303"/>
       <w:r>
         <w:t>Configuration Step</w:t>
       </w:r>
@@ -2964,11 +3068,13 @@
         <w:jc w:val="center"/>
       </w:pPr>
       <w:r>
-        <w:lastRenderedPageBreak/>
+        <w:rPr>
+          <w:noProof/>
+        </w:rPr>
         <w:drawing>
-          <wp:inline distT="0" distB="0" distL="0" distR="0" wp14:anchorId="78BF2623" wp14:editId="2113BC73">
+          <wp:inline distT="0" distB="0" distL="0" distR="0" wp14:anchorId="257C6DC3" wp14:editId="137F4C03">
             <wp:extent cx="5943600" cy="2061210"/>
-            <wp:effectExtent l="0" t="0" r="0" b="0"/>
+            <wp:effectExtent l="19050" t="19050" r="19050" b="15240"/>
             <wp:docPr id="8" name="Picture 8"/>
             <wp:cNvGraphicFramePr>
               <a:graphicFrameLocks xmlns:a="http://schemas.openxmlformats.org/drawingml/2006/main" noChangeAspect="1"/>
@@ -2981,7 +3087,7 @@
                     <pic:cNvPicPr/>
                   </pic:nvPicPr>
                   <pic:blipFill>
-                    <a:blip r:embed="rId22"/>
+                    <a:blip r:embed="rId24"/>
                     <a:stretch>
                       <a:fillRect/>
                     </a:stretch>
@@ -2990,300 +3096,6 @@
                     <a:xfrm>
                       <a:off x="0" y="0"/>
                       <a:ext cx="5943600" cy="2061210"/>
-                    </a:xfrm>
-                    <a:prstGeom prst="rect">
-                      <a:avLst/>
-                    </a:prstGeom>
-                  </pic:spPr>
-                </pic:pic>
-              </a:graphicData>
-            </a:graphic>
-          </wp:inline>
-        </w:drawing>
-      </w:r>
-    </w:p>
-    <w:p>
-      <w:pPr>
-        <w:pStyle w:val="Caption"/>
-        <w:jc w:val="center"/>
-      </w:pPr>
-      <w:bookmarkStart w:id="20" w:name="_Ref466290969"/>
-      <w:bookmarkStart w:id="21" w:name="_Toc466720357"/>
-      <w:r>
-        <w:t xml:space="preserve">Figure </w:t>
-      </w:r>
-      <w:r>
-        <w:fldChar w:fldCharType="begin"/>
-      </w:r>
-      <w:r>
-        <w:instrText xml:space="preserve"> SEQ Figure \* A</w:instrText>
-      </w:r>
-      <w:r>
-        <w:instrText xml:space="preserve">RABIC </w:instrText>
-      </w:r>
-      <w:r>
-        <w:fldChar w:fldCharType="separate"/>
-      </w:r>
-      <w:r>
-        <w:rPr>
-          <w:noProof/>
-        </w:rPr>
-        <w:t>8</w:t>
-      </w:r>
-      <w:r>
-        <w:rPr>
-          <w:noProof/>
-        </w:rPr>
-        <w:fldChar w:fldCharType="end"/>
-      </w:r>
-      <w:bookmarkEnd w:id="20"/>
-      <w:r>
-        <w:t xml:space="preserve"> Enter Configuration</w:t>
-      </w:r>
-      <w:bookmarkEnd w:id="21"/>
-    </w:p>
-    <w:p>
-      <w:r>
-        <w:t xml:space="preserve">Number 10 is the Input file.  This is a CSV file that contains the sales report from Quickbooks.  See  </w:t>
-      </w:r>
-      <w:r>
-        <w:rPr>
-          <w:u w:val="single"/>
-        </w:rPr>
-        <w:fldChar w:fldCharType="begin"/>
-      </w:r>
-      <w:r>
-        <w:rPr>
-          <w:u w:val="single"/>
-        </w:rPr>
-        <w:instrText xml:space="preserve"> REF _Ref466291095 \h </w:instrText>
-      </w:r>
-      <w:r>
-        <w:rPr>
-          <w:u w:val="single"/>
-        </w:rPr>
-      </w:r>
-      <w:r>
-        <w:rPr>
-          <w:u w:val="single"/>
-        </w:rPr>
-        <w:fldChar w:fldCharType="separate"/>
-      </w:r>
-      <w:r>
-        <w:rPr>
-          <w:rFonts w:cs="Calibri"/>
-        </w:rPr>
-        <w:t>QuickBooks Sale</w:t>
-      </w:r>
-      <w:r>
-        <w:rPr>
-          <w:rFonts w:cs="Calibri"/>
-        </w:rPr>
-        <w:t>s</w:t>
-      </w:r>
-      <w:r>
-        <w:rPr>
-          <w:rFonts w:cs="Calibri"/>
-        </w:rPr>
-        <w:t xml:space="preserve"> Report</w:t>
-      </w:r>
-      <w:r>
-        <w:rPr>
-          <w:u w:val="single"/>
-        </w:rPr>
-        <w:fldChar w:fldCharType="end"/>
-      </w:r>
-      <w:r>
-        <w:t xml:space="preserve"> for details.</w:t>
-      </w:r>
-    </w:p>
-    <w:p>
-      <w:r>
-        <w:t xml:space="preserve">Number 11 is the Word template report.  See </w:t>
-      </w:r>
-      <w:r>
-        <w:rPr>
-          <w:u w:val="single"/>
-        </w:rPr>
-        <w:fldChar w:fldCharType="begin"/>
-      </w:r>
-      <w:r>
-        <w:rPr>
-          <w:u w:val="single"/>
-        </w:rPr>
-        <w:instrText xml:space="preserve"> REF _Ref466291185 \h </w:instrText>
-      </w:r>
-      <w:r>
-        <w:rPr>
-          <w:u w:val="single"/>
-        </w:rPr>
-      </w:r>
-      <w:r>
-        <w:rPr>
-          <w:u w:val="single"/>
-        </w:rPr>
-        <w:fldChar w:fldCharType="separate"/>
-      </w:r>
-      <w:r>
-        <w:t>Word Template</w:t>
-      </w:r>
-      <w:r>
-        <w:rPr>
-          <w:u w:val="single"/>
-        </w:rPr>
-        <w:fldChar w:fldCharType="end"/>
-      </w:r>
-      <w:r>
-        <w:t>.</w:t>
-      </w:r>
-    </w:p>
-    <w:p>
-      <w:r>
-        <w:t>Number 12 is the Output directory where each of the reports will be placed.</w:t>
-      </w:r>
-    </w:p>
-    <w:p>
-      <w:r>
-        <w:t xml:space="preserve">Number 13 is the date range value that will be placed into the report in the </w:t>
-      </w:r>
-      <w:proofErr w:type="spellStart"/>
-      <w:r>
-        <w:t>YearDateRange</w:t>
-      </w:r>
-      <w:proofErr w:type="spellEnd"/>
-      <w:r>
-        <w:t xml:space="preserve"> bookmark.</w:t>
-      </w:r>
-    </w:p>
-    <w:p>
-      <w:r>
-        <w:t xml:space="preserve">Number 14, check this box if you have a </w:t>
-      </w:r>
-      <w:proofErr w:type="spellStart"/>
-      <w:r>
-        <w:t>TableOtherPayments</w:t>
-      </w:r>
-      <w:proofErr w:type="spellEnd"/>
-      <w:r>
-        <w:t xml:space="preserve"> to fill in.</w:t>
-      </w:r>
-    </w:p>
-    <w:p>
-      <w:r>
-        <w:t>Number 15</w:t>
-      </w:r>
-      <w:r>
-        <w:t xml:space="preserve"> is the location of the configuration file where each of the selected values are stored between programs runs.  </w:t>
-      </w:r>
-    </w:p>
-    <w:p>
-      <w:pPr>
-        <w:pStyle w:val="Heading2"/>
-      </w:pPr>
-      <w:bookmarkStart w:id="22" w:name="_Toc466720048"/>
-      <w:r>
-        <w:t>Item Selection</w:t>
-      </w:r>
-      <w:bookmarkEnd w:id="22"/>
-    </w:p>
-    <w:p>
-      <w:r>
-        <w:t xml:space="preserve">Step 2 is the </w:t>
-      </w:r>
-      <w:r>
-        <w:t>item selection</w:t>
-      </w:r>
-      <w:r>
-        <w:t xml:space="preserve"> step.  The central portion of the screen is filled in with the </w:t>
-      </w:r>
-      <w:r>
-        <w:t>item</w:t>
-      </w:r>
-      <w:r>
-        <w:t xml:space="preserve"> form shown in </w:t>
-      </w:r>
-      <w:r>
-        <w:fldChar w:fldCharType="begin"/>
-      </w:r>
-      <w:r>
-        <w:instrText xml:space="preserve"> REF _Ref466291400 \h </w:instrText>
-      </w:r>
-      <w:r>
-        <w:fldChar w:fldCharType="separate"/>
-      </w:r>
-      <w:r>
-        <w:t xml:space="preserve">Figure </w:t>
-      </w:r>
-      <w:r>
-        <w:rPr>
-          <w:noProof/>
-        </w:rPr>
-        <w:t>9</w:t>
-      </w:r>
-      <w:r>
-        <w:fldChar w:fldCharType="end"/>
-      </w:r>
-      <w:r>
-        <w:t xml:space="preserve">.  When this step is entered number 21 shows </w:t>
-      </w:r>
-      <w:r>
-        <w:t>the</w:t>
-      </w:r>
-      <w:r>
-        <w:t xml:space="preserve"> Item selections from the previous</w:t>
-      </w:r>
-      <w:r>
-        <w:t xml:space="preserve"> time the program was</w:t>
-      </w:r>
-      <w:r>
-        <w:t xml:space="preserve"> run.  Click the parse button, number20, to read in the input file and get the list of items in the report.  You can then select or deselect the items in the input file to include in each donor statement.  Items not selected will not be part of the report</w:t>
-      </w:r>
-      <w:r>
-        <w:t>.  To select a single item, click on it</w:t>
-      </w:r>
-      <w:r>
-        <w:t>.</w:t>
-      </w:r>
-      <w:r>
-        <w:t xml:space="preserve">  To select a contiguous range of items, click on the first item, hold down the shift key and click on the last item.  To add or remove a single item hold down the shift key and click on the individual item.</w:t>
-      </w:r>
-    </w:p>
-    <w:p>
-      <w:pPr>
-        <w:keepNext/>
-        <w:jc w:val="center"/>
-      </w:pPr>
-      <w:r>
-        <w:rPr>
-          <w:noProof/>
-          <w:lang w:eastAsia="en-US"/>
-        </w:rPr>
-        <w:lastRenderedPageBreak/>
-        <w:drawing>
-          <wp:inline distT="0" distB="0" distL="0" distR="0" wp14:anchorId="283072B7" wp14:editId="2F7826BC">
-            <wp:extent cx="5477639" cy="2876951"/>
-            <wp:effectExtent l="19050" t="19050" r="27940" b="19050"/>
-            <wp:docPr id="5" name="Picture 5"/>
-            <wp:cNvGraphicFramePr>
-              <a:graphicFrameLocks xmlns:a="http://schemas.openxmlformats.org/drawingml/2006/main" noChangeAspect="1"/>
-            </wp:cNvGraphicFramePr>
-            <a:graphic xmlns:a="http://schemas.openxmlformats.org/drawingml/2006/main">
-              <a:graphicData uri="http://schemas.openxmlformats.org/drawingml/2006/picture">
-                <pic:pic xmlns:pic="http://schemas.openxmlformats.org/drawingml/2006/picture">
-                  <pic:nvPicPr>
-                    <pic:cNvPr id="1" name=""/>
-                    <pic:cNvPicPr/>
-                  </pic:nvPicPr>
-                  <pic:blipFill>
-                    <a:blip r:embed="rId23"/>
-                    <a:stretch>
-                      <a:fillRect/>
-                    </a:stretch>
-                  </pic:blipFill>
-                  <pic:spPr>
-                    <a:xfrm>
-                      <a:off x="0" y="0"/>
-                      <a:ext cx="5477639" cy="2876951"/>
                     </a:xfrm>
                     <a:prstGeom prst="rect">
                       <a:avLst/>
@@ -3306,75 +3118,428 @@
         <w:pStyle w:val="Caption"/>
         <w:jc w:val="center"/>
       </w:pPr>
+      <w:bookmarkStart w:id="20" w:name="_Ref466290969"/>
+      <w:bookmarkStart w:id="21" w:name="_Toc466720357"/>
+      <w:r>
+        <w:t xml:space="preserve">Figure </w:t>
+      </w:r>
+      <w:fldSimple w:instr=" SEQ Figure \* ARABIC ">
+        <w:r>
+          <w:rPr>
+            <w:noProof/>
+          </w:rPr>
+          <w:t>8</w:t>
+        </w:r>
+      </w:fldSimple>
+      <w:bookmarkEnd w:id="20"/>
+      <w:r>
+        <w:t xml:space="preserve"> Enter Configuration</w:t>
+      </w:r>
+      <w:bookmarkEnd w:id="21"/>
+    </w:p>
+    <w:p>
+      <w:r>
+        <w:t xml:space="preserve">Number 10 is the Input file.  This is a CSV file that contains the sales report from Quickbooks.  See  </w:t>
+      </w:r>
+      <w:r>
+        <w:rPr>
+          <w:u w:val="single"/>
+        </w:rPr>
+        <w:fldChar w:fldCharType="begin"/>
+      </w:r>
+      <w:r>
+        <w:rPr>
+          <w:u w:val="single"/>
+        </w:rPr>
+        <w:instrText xml:space="preserve"> REF _Ref466291095 \h </w:instrText>
+      </w:r>
+      <w:r>
+        <w:rPr>
+          <w:u w:val="single"/>
+        </w:rPr>
+      </w:r>
+      <w:r>
+        <w:rPr>
+          <w:u w:val="single"/>
+        </w:rPr>
+        <w:fldChar w:fldCharType="separate"/>
+      </w:r>
+      <w:r>
+        <w:rPr>
+          <w:rFonts w:cs="Calibri"/>
+        </w:rPr>
+        <w:t>QuickBooks Sale</w:t>
+      </w:r>
+      <w:r>
+        <w:rPr>
+          <w:rFonts w:cs="Calibri"/>
+        </w:rPr>
+        <w:t>s</w:t>
+      </w:r>
+      <w:r>
+        <w:rPr>
+          <w:rFonts w:cs="Calibri"/>
+        </w:rPr>
+        <w:t xml:space="preserve"> Report</w:t>
+      </w:r>
+      <w:r>
+        <w:rPr>
+          <w:u w:val="single"/>
+        </w:rPr>
+        <w:fldChar w:fldCharType="end"/>
+      </w:r>
+      <w:r>
+        <w:t xml:space="preserve"> for details.</w:t>
+      </w:r>
+    </w:p>
+    <w:p>
+      <w:r>
+        <w:t xml:space="preserve">Number 11 is the Word template report.  See </w:t>
+      </w:r>
+      <w:r>
+        <w:rPr>
+          <w:u w:val="single"/>
+        </w:rPr>
+        <w:fldChar w:fldCharType="begin"/>
+      </w:r>
+      <w:r>
+        <w:rPr>
+          <w:u w:val="single"/>
+        </w:rPr>
+        <w:instrText xml:space="preserve"> REF _Ref466291185 \h </w:instrText>
+      </w:r>
+      <w:r>
+        <w:rPr>
+          <w:u w:val="single"/>
+        </w:rPr>
+      </w:r>
+      <w:r>
+        <w:rPr>
+          <w:u w:val="single"/>
+        </w:rPr>
+        <w:fldChar w:fldCharType="separate"/>
+      </w:r>
+      <w:r>
+        <w:t>Word Template</w:t>
+      </w:r>
+      <w:r>
+        <w:rPr>
+          <w:u w:val="single"/>
+        </w:rPr>
+        <w:fldChar w:fldCharType="end"/>
+      </w:r>
+      <w:r>
+        <w:t>.</w:t>
+      </w:r>
+    </w:p>
+    <w:p>
+      <w:r>
+        <w:t>Number 12 is the Output directory where each of the reports will be placed.</w:t>
+      </w:r>
+    </w:p>
+    <w:p>
+      <w:r>
+        <w:t xml:space="preserve">Number 13 is the date range value that will be placed into the report in the </w:t>
+      </w:r>
+      <w:r>
+        <w:t>YearDateRange bookmark.</w:t>
+      </w:r>
+    </w:p>
+    <w:p>
+      <w:r>
+        <w:t>Number 14, check this box if you have a TableOtherPayments to fill in.</w:t>
+      </w:r>
+    </w:p>
+    <w:p>
+      <w:r>
+        <w:t>Number 15</w:t>
+      </w:r>
+      <w:r>
+        <w:t xml:space="preserve"> is the location of the configuration file where each of the selected values are stored between programs runs.  </w:t>
+      </w:r>
+    </w:p>
+    <w:p>
+      <w:pPr>
+        <w:pStyle w:val="Heading2"/>
+      </w:pPr>
+      <w:bookmarkStart w:id="22" w:name="_Toc29028304"/>
+      <w:r>
+        <w:t>Item Selection</w:t>
+      </w:r>
+      <w:bookmarkEnd w:id="22"/>
+    </w:p>
+    <w:p>
+      <w:r>
+        <w:t xml:space="preserve">Step 2 is the </w:t>
+      </w:r>
+      <w:r>
+        <w:t>item selection</w:t>
+      </w:r>
+      <w:r>
+        <w:t xml:space="preserve"> step.  The central portion of the screen is filled in with the </w:t>
+      </w:r>
+      <w:r>
+        <w:t>item</w:t>
+      </w:r>
+      <w:r>
+        <w:t xml:space="preserve"> form shown in </w:t>
+      </w:r>
+      <w:r>
+        <w:fldChar w:fldCharType="begin"/>
+      </w:r>
+      <w:r>
+        <w:instrText xml:space="preserve"> REF _Ref466291400 \h </w:instrText>
+      </w:r>
+      <w:r>
+        <w:fldChar w:fldCharType="separate"/>
+      </w:r>
+      <w:r>
+        <w:t xml:space="preserve">Figure </w:t>
+      </w:r>
+      <w:r>
+        <w:rPr>
+          <w:noProof/>
+        </w:rPr>
+        <w:t>9</w:t>
+      </w:r>
+      <w:r>
+        <w:fldChar w:fldCharType="end"/>
+      </w:r>
+      <w:r>
+        <w:t xml:space="preserve">.  </w:t>
+      </w:r>
+    </w:p>
+    <w:p>
+      <w:pPr>
+        <w:keepNext/>
+        <w:jc w:val="center"/>
+      </w:pPr>
+      <w:r>
+        <w:drawing>
+          <wp:inline distT="0" distB="0" distL="0" distR="0" wp14:anchorId="68BDB59A" wp14:editId="1CED051D">
+            <wp:extent cx="5753100" cy="2659578"/>
+            <wp:effectExtent l="19050" t="19050" r="19050" b="26670"/>
+            <wp:docPr id="16" name="Picture 16"/>
+            <wp:cNvGraphicFramePr>
+              <a:graphicFrameLocks xmlns:a="http://schemas.openxmlformats.org/drawingml/2006/main" noChangeAspect="1"/>
+            </wp:cNvGraphicFramePr>
+            <a:graphic xmlns:a="http://schemas.openxmlformats.org/drawingml/2006/main">
+              <a:graphicData uri="http://schemas.openxmlformats.org/drawingml/2006/picture">
+                <pic:pic xmlns:pic="http://schemas.openxmlformats.org/drawingml/2006/picture">
+                  <pic:nvPicPr>
+                    <pic:cNvPr id="1" name=""/>
+                    <pic:cNvPicPr/>
+                  </pic:nvPicPr>
+                  <pic:blipFill>
+                    <a:blip r:embed="rId25"/>
+                    <a:stretch>
+                      <a:fillRect/>
+                    </a:stretch>
+                  </pic:blipFill>
+                  <pic:spPr>
+                    <a:xfrm>
+                      <a:off x="0" y="0"/>
+                      <a:ext cx="5787873" cy="2675653"/>
+                    </a:xfrm>
+                    <a:prstGeom prst="rect">
+                      <a:avLst/>
+                    </a:prstGeom>
+                    <a:ln>
+                      <a:solidFill>
+                        <a:schemeClr val="accent1"/>
+                      </a:solidFill>
+                    </a:ln>
+                  </pic:spPr>
+                </pic:pic>
+              </a:graphicData>
+            </a:graphic>
+          </wp:inline>
+        </w:drawing>
+      </w:r>
+    </w:p>
+    <w:p>
+      <w:pPr>
+        <w:pStyle w:val="Caption"/>
+        <w:jc w:val="center"/>
+      </w:pPr>
       <w:bookmarkStart w:id="23" w:name="_Ref466291400"/>
       <w:bookmarkStart w:id="24" w:name="_Toc466720358"/>
       <w:r>
         <w:t xml:space="preserve">Figure </w:t>
       </w:r>
+      <w:fldSimple w:instr=" SEQ Figure \* ARABIC ">
+        <w:r>
+          <w:rPr>
+            <w:noProof/>
+          </w:rPr>
+          <w:t>9</w:t>
+        </w:r>
+      </w:fldSimple>
+      <w:bookmarkEnd w:id="23"/>
+      <w:r>
+        <w:t xml:space="preserve"> Select Items for report</w:t>
+      </w:r>
+      <w:bookmarkEnd w:id="24"/>
+    </w:p>
+    <w:p>
+      <w:r>
+        <w:t>When this step is entered number 21 shows the Item selections from the previous time the program was run.  Click the parse button, number20, to read in the input file and get the list of items in the report.  You can then select or deselect the items in the input file to include in each donor statement.  Items not selected will not be part of the report.  To select a single item, click on it.  To select a contiguous range of items, click on the first item, hold down the shift key and click on the last item.  To add or remove a single item hold down the control key and click on the individual item.</w:t>
+      </w:r>
+    </w:p>
+    <w:p>
+      <w:pPr>
+        <w:pStyle w:val="Heading2"/>
+      </w:pPr>
+      <w:bookmarkStart w:id="25" w:name="_Toc29028305"/>
+      <w:r>
+        <w:t>Select Items to Exclude</w:t>
+      </w:r>
+      <w:bookmarkEnd w:id="25"/>
+    </w:p>
+    <w:p>
+      <w:r>
+        <w:t xml:space="preserve">Step </w:t>
+      </w:r>
+      <w:r>
+        <w:t>4</w:t>
+      </w:r>
+      <w:r>
+        <w:t xml:space="preserve"> is the </w:t>
+      </w:r>
+      <w:r>
+        <w:t>allows you to select items to exclude from the report.  I put the fees we pay to payment processors such as PayPal and Square.  This form looks just like the “Item Selection” from in the previous step except there is no Parse button to parse the input file.</w:t>
+      </w:r>
+      <w:r>
+        <w:t xml:space="preserve"> </w:t>
+      </w:r>
+    </w:p>
+    <w:p>
+      <w:pPr>
+        <w:keepNext/>
+      </w:pPr>
+      <w:r>
+        <w:drawing>
+          <wp:inline distT="0" distB="0" distL="0" distR="0" wp14:anchorId="7CAD581F" wp14:editId="6851CC04">
+            <wp:extent cx="5943600" cy="2609850"/>
+            <wp:effectExtent l="19050" t="19050" r="19050" b="19050"/>
+            <wp:docPr id="17" name="Picture 17"/>
+            <wp:cNvGraphicFramePr>
+              <a:graphicFrameLocks xmlns:a="http://schemas.openxmlformats.org/drawingml/2006/main" noChangeAspect="1"/>
+            </wp:cNvGraphicFramePr>
+            <a:graphic xmlns:a="http://schemas.openxmlformats.org/drawingml/2006/main">
+              <a:graphicData uri="http://schemas.openxmlformats.org/drawingml/2006/picture">
+                <pic:pic xmlns:pic="http://schemas.openxmlformats.org/drawingml/2006/picture">
+                  <pic:nvPicPr>
+                    <pic:cNvPr id="1" name=""/>
+                    <pic:cNvPicPr/>
+                  </pic:nvPicPr>
+                  <pic:blipFill>
+                    <a:blip r:embed="rId26"/>
+                    <a:stretch>
+                      <a:fillRect/>
+                    </a:stretch>
+                  </pic:blipFill>
+                  <pic:spPr>
+                    <a:xfrm>
+                      <a:off x="0" y="0"/>
+                      <a:ext cx="5943600" cy="2609850"/>
+                    </a:xfrm>
+                    <a:prstGeom prst="rect">
+                      <a:avLst/>
+                    </a:prstGeom>
+                    <a:ln>
+                      <a:solidFill>
+                        <a:schemeClr val="accent1"/>
+                      </a:solidFill>
+                    </a:ln>
+                  </pic:spPr>
+                </pic:pic>
+              </a:graphicData>
+            </a:graphic>
+          </wp:inline>
+        </w:drawing>
+      </w:r>
+    </w:p>
+    <w:p>
+      <w:pPr>
+        <w:pStyle w:val="Caption"/>
+        <w:jc w:val="center"/>
+      </w:pPr>
+      <w:r>
+        <w:t xml:space="preserve">Figure </w:t>
+      </w:r>
+      <w:fldSimple w:instr=" SEQ Figure \* ARABIC ">
+        <w:r>
+          <w:rPr>
+            <w:noProof/>
+          </w:rPr>
+          <w:t>10</w:t>
+        </w:r>
+      </w:fldSimple>
+      <w:r>
+        <w:t xml:space="preserve"> Select Items to exclude from letter</w:t>
+      </w:r>
+    </w:p>
+    <w:p>
+      <w:r>
+        <w:t>When this step is entered number 21 shows the Item selections from the previous time the program was run.  You can then select or deselect the items in the input file to include in each donor statement.  Items not selected will not be part of the report.  To select a single item, click on it.  To select a contiguous range of items, click on the first item, hold down the shift key and click on the last item.  To add or remove a single item hold down the control key and click on the individual item.</w:t>
+      </w:r>
+    </w:p>
+    <w:p>
+      <w:pPr>
+        <w:pStyle w:val="Heading2"/>
+      </w:pPr>
+      <w:bookmarkStart w:id="26" w:name="_Toc29028306"/>
+      <w:r>
+        <w:t>Create Documents</w:t>
+      </w:r>
+      <w:bookmarkEnd w:id="26"/>
+    </w:p>
+    <w:p>
+      <w:r>
+        <w:t xml:space="preserve">Step </w:t>
+      </w:r>
+      <w:r>
+        <w:t>4</w:t>
+      </w:r>
+      <w:r>
+        <w:t xml:space="preserve"> </w:t>
+      </w:r>
+      <w:r>
+        <w:t>is the create document step.  It is shown in</w:t>
+      </w:r>
+      <w:r>
+        <w:t xml:space="preserve"> </w:t>
+      </w:r>
       <w:r>
         <w:fldChar w:fldCharType="begin"/>
       </w:r>
       <w:r>
-        <w:instrText xml:space="preserve"> SEQ Figure \* ARABIC </w:instrText>
+        <w:instrText xml:space="preserve"> REF _Ref466291576 \h </w:instrText>
       </w:r>
       <w:r>
         <w:fldChar w:fldCharType="separate"/>
       </w:r>
       <w:r>
+        <w:t xml:space="preserve">Figure </w:t>
+      </w:r>
+      <w:r>
         <w:rPr>
           <w:noProof/>
         </w:rPr>
-        <w:t>9</w:t>
-      </w:r>
-      <w:r>
-        <w:rPr>
-          <w:noProof/>
-        </w:rPr>
+        <w:t>11</w:t>
+      </w:r>
+      <w:r>
         <w:fldChar w:fldCharType="end"/>
       </w:r>
-      <w:bookmarkEnd w:id="23"/>
-      <w:r>
-        <w:t xml:space="preserve"> Select Items for report</w:t>
-      </w:r>
-      <w:bookmarkEnd w:id="24"/>
-    </w:p>
-    <w:p>
-      <w:pPr>
-        <w:pStyle w:val="Heading2"/>
-      </w:pPr>
-      <w:bookmarkStart w:id="25" w:name="_Toc466720049"/>
-      <w:r>
-        <w:t>Create Documents</w:t>
-      </w:r>
-      <w:bookmarkEnd w:id="25"/>
-    </w:p>
-    <w:p>
-      <w:r>
-        <w:t xml:space="preserve">Step 3 is the configuration step.  The central portion of the screen is filled in with the configuration form shown in </w:t>
-      </w:r>
-      <w:r>
-        <w:fldChar w:fldCharType="begin"/>
-      </w:r>
-      <w:r>
-        <w:instrText xml:space="preserve"> REF _Ref466291576 \h </w:instrText>
-      </w:r>
-      <w:r>
-        <w:fldChar w:fldCharType="separate"/>
-      </w:r>
-      <w:r>
-        <w:t xml:space="preserve">Figure </w:t>
-      </w:r>
-      <w:r>
-        <w:rPr>
-          <w:noProof/>
-        </w:rPr>
-        <w:t>10</w:t>
-      </w:r>
-      <w:r>
-        <w:fldChar w:fldCharType="end"/>
-      </w:r>
-      <w:r>
-        <w:t xml:space="preserve">.  Click on number 31 to start creating donor statements.  On Donor Statement is created for each name in the input file.  The donor statement is saved as a PDF file.  Number 34 is a </w:t>
+      <w:r>
+        <w:t>.  Click on number 31 to start creating donor statements.  On</w:t>
+      </w:r>
+      <w:r>
+        <w:t>e</w:t>
+      </w:r>
+      <w:r>
+        <w:t xml:space="preserve"> Donor Statement is created for each name in the input file.  The donor statement is saved as a PDF file.  Number 34 is a </w:t>
       </w:r>
       <w:r>
         <w:t>progress</w:t>
@@ -3406,7 +3571,7 @@
           <w:lang w:eastAsia="en-US"/>
         </w:rPr>
         <w:drawing>
-          <wp:inline distT="0" distB="0" distL="0" distR="0" wp14:anchorId="507DEBAA" wp14:editId="0908C418">
+          <wp:inline distT="0" distB="0" distL="0" distR="0" wp14:anchorId="076B7DDB" wp14:editId="41C7E6B1">
             <wp:extent cx="5430008" cy="2867425"/>
             <wp:effectExtent l="19050" t="19050" r="18415" b="28575"/>
             <wp:docPr id="15" name="Picture 15"/>
@@ -3421,7 +3586,7 @@
                     <pic:cNvPicPr/>
                   </pic:nvPicPr>
                   <pic:blipFill>
-                    <a:blip r:embed="rId24"/>
+                    <a:blip r:embed="rId27"/>
                     <a:stretch>
                       <a:fillRect/>
                     </a:stretch>
@@ -3452,42 +3617,28 @@
         <w:pStyle w:val="Caption"/>
         <w:jc w:val="center"/>
       </w:pPr>
-      <w:bookmarkStart w:id="26" w:name="_Ref466291576"/>
-      <w:bookmarkStart w:id="27" w:name="_Toc466720359"/>
+      <w:bookmarkStart w:id="27" w:name="_Ref466291576"/>
+      <w:bookmarkStart w:id="28" w:name="_Toc466720359"/>
       <w:r>
         <w:t xml:space="preserve">Figure </w:t>
       </w:r>
-      <w:r>
-        <w:fldChar w:fldCharType="begin"/>
-      </w:r>
-      <w:r>
-        <w:instrText xml:space="preserve"> SEQ Figure \* ARABIC </w:instrText>
-      </w:r>
-      <w:r>
-        <w:fldChar w:fldCharType="separate"/>
-      </w:r>
-      <w:r>
-        <w:rPr>
-          <w:noProof/>
-        </w:rPr>
-        <w:t>10</w:t>
-      </w:r>
-      <w:r>
-        <w:rPr>
-          <w:noProof/>
-        </w:rPr>
-        <w:fldChar w:fldCharType="end"/>
-      </w:r>
-      <w:bookmarkEnd w:id="26"/>
+      <w:fldSimple w:instr=" SEQ Figure \* ARABIC ">
+        <w:r>
+          <w:rPr>
+            <w:noProof/>
+          </w:rPr>
+          <w:t>11</w:t>
+        </w:r>
+      </w:fldSimple>
+      <w:bookmarkEnd w:id="27"/>
       <w:r>
         <w:t xml:space="preserve"> Create Documents</w:t>
       </w:r>
-      <w:bookmarkEnd w:id="27"/>
+      <w:bookmarkEnd w:id="28"/>
     </w:p>
     <w:p/>
     <w:p>
       <w:r>
-        <w:lastRenderedPageBreak/>
         <w:t>You can watch the program generate donor statements.  For each donor statement Word pops-up and you see the program modifying the contents of the file.  The file is saved as a PDF and word closes.</w:t>
       </w:r>
     </w:p>
@@ -3500,7 +3651,7 @@
       <w:pPr>
         <w:pStyle w:val="Heading2"/>
       </w:pPr>
-      <w:bookmarkStart w:id="28" w:name="_Toc466720050"/>
+      <w:bookmarkStart w:id="29" w:name="_Toc29028307"/>
       <w:r>
         <w:t>1</w:t>
       </w:r>
@@ -3510,7 +3661,7 @@
       <w:r>
         <w:t>.csv</w:t>
       </w:r>
-      <w:bookmarkEnd w:id="28"/>
+      <w:bookmarkEnd w:id="29"/>
     </w:p>
     <w:p>
       <w:r>
@@ -3578,7 +3729,7 @@
       </w:r>
     </w:p>
     <w:sectPr>
-      <w:footerReference w:type="default" r:id="rId25"/>
+      <w:footerReference w:type="default" r:id="rId28"/>
       <w:pgSz w:w="12240" w:h="15840"/>
       <w:pgMar w:top="1440" w:right="1440" w:bottom="1440" w:left="1440" w:header="720" w:footer="720" w:gutter="0"/>
       <w:cols w:space="720"/>
@@ -3590,7 +3741,7 @@
 </file>
 
 <file path=word/endnotes.xml><?xml version="1.0" encoding="utf-8"?>
-<w:endnotes xmlns:wpc="http://schemas.microsoft.com/office/word/2010/wordprocessingCanvas" xmlns:cx="http://schemas.microsoft.com/office/drawing/2014/chartex" xmlns:cx1="http://schemas.microsoft.com/office/drawing/2015/9/8/chartex" xmlns:cx2="http://schemas.microsoft.com/office/drawing/2015/10/21/chartex" xmlns:cx3="http://schemas.microsoft.com/office/drawing/2016/5/9/chartex" xmlns:cx4="http://schemas.microsoft.com/office/drawing/2016/5/10/chartex" xmlns:cx5="http://schemas.microsoft.com/office/drawing/2016/5/11/chartex" xmlns:mc="http://schemas.openxmlformats.org/markup-compatibility/2006" xmlns:o="urn:schemas-microsoft-com:office:office" xmlns:r="http://schemas.openxmlformats.org/officeDocument/2006/relationships" xmlns:m="http://schemas.openxmlformats.org/officeDocument/2006/math" xmlns:v="urn:schemas-microsoft-com:vml" xmlns:wp14="http://schemas.microsoft.com/office/word/2010/wordprocessingDrawing" xmlns:wp="http://schemas.openxmlformats.org/drawingml/2006/wordprocessingDrawing" xmlns:w10="urn:schemas-microsoft-com:office:word" xmlns:w="http://schemas.openxmlformats.org/wordprocessingml/2006/main" xmlns:w14="http://schemas.microsoft.com/office/word/2010/wordml" xmlns:w15="http://schemas.microsoft.com/office/word/2012/wordml" xmlns:w16se="http://schemas.microsoft.com/office/word/2015/wordml/symex" xmlns:wpg="http://schemas.microsoft.com/office/word/2010/wordprocessingGroup" xmlns:wpi="http://schemas.microsoft.com/office/word/2010/wordprocessingInk" xmlns:wne="http://schemas.microsoft.com/office/word/2006/wordml" xmlns:wps="http://schemas.microsoft.com/office/word/2010/wordprocessingShape" mc:Ignorable="w14 w15 w16se wp14">
+<w:endnotes xmlns:wpc="http://schemas.microsoft.com/office/word/2010/wordprocessingCanvas" xmlns:cx="http://schemas.microsoft.com/office/drawing/2014/chartex" xmlns:cx1="http://schemas.microsoft.com/office/drawing/2015/9/8/chartex" xmlns:cx2="http://schemas.microsoft.com/office/drawing/2015/10/21/chartex" xmlns:cx3="http://schemas.microsoft.com/office/drawing/2016/5/9/chartex" xmlns:cx4="http://schemas.microsoft.com/office/drawing/2016/5/10/chartex" xmlns:cx5="http://schemas.microsoft.com/office/drawing/2016/5/11/chartex" xmlns:cx6="http://schemas.microsoft.com/office/drawing/2016/5/12/chartex" xmlns:cx7="http://schemas.microsoft.com/office/drawing/2016/5/13/chartex" xmlns:cx8="http://schemas.microsoft.com/office/drawing/2016/5/14/chartex" xmlns:mc="http://schemas.openxmlformats.org/markup-compatibility/2006" xmlns:aink="http://schemas.microsoft.com/office/drawing/2016/ink" xmlns:am3d="http://schemas.microsoft.com/office/drawing/2017/model3d" xmlns:o="urn:schemas-microsoft-com:office:office" xmlns:r="http://schemas.openxmlformats.org/officeDocument/2006/relationships" xmlns:m="http://schemas.openxmlformats.org/officeDocument/2006/math" xmlns:v="urn:schemas-microsoft-com:vml" xmlns:wp14="http://schemas.microsoft.com/office/word/2010/wordprocessingDrawing" xmlns:wp="http://schemas.openxmlformats.org/drawingml/2006/wordprocessingDrawing" xmlns:w10="urn:schemas-microsoft-com:office:word" xmlns:w="http://schemas.openxmlformats.org/wordprocessingml/2006/main" xmlns:w14="http://schemas.microsoft.com/office/word/2010/wordml" xmlns:w15="http://schemas.microsoft.com/office/word/2012/wordml" xmlns:w16cid="http://schemas.microsoft.com/office/word/2016/wordml/cid" xmlns:w16se="http://schemas.microsoft.com/office/word/2015/wordml/symex" xmlns:wpg="http://schemas.microsoft.com/office/word/2010/wordprocessingGroup" xmlns:wpi="http://schemas.microsoft.com/office/word/2010/wordprocessingInk" xmlns:wne="http://schemas.microsoft.com/office/word/2006/wordml" xmlns:wps="http://schemas.microsoft.com/office/word/2010/wordprocessingShape" mc:Ignorable="w14 w15 w16se w16cid wp14">
   <w:endnote w:type="separator" w:id="-1">
     <w:p>
       <w:pPr>
@@ -3615,7 +3766,7 @@
 </file>
 
 <file path=word/footer1.xml><?xml version="1.0" encoding="utf-8"?>
-<w:ftr xmlns:wpc="http://schemas.microsoft.com/office/word/2010/wordprocessingCanvas" xmlns:cx="http://schemas.microsoft.com/office/drawing/2014/chartex" xmlns:cx1="http://schemas.microsoft.com/office/drawing/2015/9/8/chartex" xmlns:cx2="http://schemas.microsoft.com/office/drawing/2015/10/21/chartex" xmlns:cx3="http://schemas.microsoft.com/office/drawing/2016/5/9/chartex" xmlns:cx4="http://schemas.microsoft.com/office/drawing/2016/5/10/chartex" xmlns:cx5="http://schemas.microsoft.com/office/drawing/2016/5/11/chartex" xmlns:mc="http://schemas.openxmlformats.org/markup-compatibility/2006" xmlns:o="urn:schemas-microsoft-com:office:office" xmlns:r="http://schemas.openxmlformats.org/officeDocument/2006/relationships" xmlns:m="http://schemas.openxmlformats.org/officeDocument/2006/math" xmlns:v="urn:schemas-microsoft-com:vml" xmlns:wp14="http://schemas.microsoft.com/office/word/2010/wordprocessingDrawing" xmlns:wp="http://schemas.openxmlformats.org/drawingml/2006/wordprocessingDrawing" xmlns:w10="urn:schemas-microsoft-com:office:word" xmlns:w="http://schemas.openxmlformats.org/wordprocessingml/2006/main" xmlns:w14="http://schemas.microsoft.com/office/word/2010/wordml" xmlns:w15="http://schemas.microsoft.com/office/word/2012/wordml" xmlns:w16se="http://schemas.microsoft.com/office/word/2015/wordml/symex" xmlns:wpg="http://schemas.microsoft.com/office/word/2010/wordprocessingGroup" xmlns:wpi="http://schemas.microsoft.com/office/word/2010/wordprocessingInk" xmlns:wne="http://schemas.microsoft.com/office/word/2006/wordml" xmlns:wps="http://schemas.microsoft.com/office/word/2010/wordprocessingShape" mc:Ignorable="w14 w15 w16se wp14">
+<w:ftr xmlns:wpc="http://schemas.microsoft.com/office/word/2010/wordprocessingCanvas" xmlns:cx="http://schemas.microsoft.com/office/drawing/2014/chartex" xmlns:cx1="http://schemas.microsoft.com/office/drawing/2015/9/8/chartex" xmlns:cx2="http://schemas.microsoft.com/office/drawing/2015/10/21/chartex" xmlns:cx3="http://schemas.microsoft.com/office/drawing/2016/5/9/chartex" xmlns:cx4="http://schemas.microsoft.com/office/drawing/2016/5/10/chartex" xmlns:cx5="http://schemas.microsoft.com/office/drawing/2016/5/11/chartex" xmlns:cx6="http://schemas.microsoft.com/office/drawing/2016/5/12/chartex" xmlns:cx7="http://schemas.microsoft.com/office/drawing/2016/5/13/chartex" xmlns:cx8="http://schemas.microsoft.com/office/drawing/2016/5/14/chartex" xmlns:mc="http://schemas.openxmlformats.org/markup-compatibility/2006" xmlns:aink="http://schemas.microsoft.com/office/drawing/2016/ink" xmlns:am3d="http://schemas.microsoft.com/office/drawing/2017/model3d" xmlns:o="urn:schemas-microsoft-com:office:office" xmlns:r="http://schemas.openxmlformats.org/officeDocument/2006/relationships" xmlns:m="http://schemas.openxmlformats.org/officeDocument/2006/math" xmlns:v="urn:schemas-microsoft-com:vml" xmlns:wp14="http://schemas.microsoft.com/office/word/2010/wordprocessingDrawing" xmlns:wp="http://schemas.openxmlformats.org/drawingml/2006/wordprocessingDrawing" xmlns:w10="urn:schemas-microsoft-com:office:word" xmlns:w="http://schemas.openxmlformats.org/wordprocessingml/2006/main" xmlns:w14="http://schemas.microsoft.com/office/word/2010/wordml" xmlns:w15="http://schemas.microsoft.com/office/word/2012/wordml" xmlns:w16cid="http://schemas.microsoft.com/office/word/2016/wordml/cid" xmlns:w16se="http://schemas.microsoft.com/office/word/2015/wordml/symex" xmlns:wpg="http://schemas.microsoft.com/office/word/2010/wordprocessingGroup" xmlns:wpi="http://schemas.microsoft.com/office/word/2010/wordprocessingInk" xmlns:wne="http://schemas.microsoft.com/office/word/2006/wordml" xmlns:wps="http://schemas.microsoft.com/office/word/2010/wordprocessingShape" mc:Ignorable="w14 w15 w16se w16cid wp14">
   <w:sdt>
     <w:sdtPr>
       <w:id w:val="1587964975"/>
@@ -3662,7 +3813,7 @@
 </file>
 
 <file path=word/footnotes.xml><?xml version="1.0" encoding="utf-8"?>
-<w:footnotes xmlns:wpc="http://schemas.microsoft.com/office/word/2010/wordprocessingCanvas" xmlns:cx="http://schemas.microsoft.com/office/drawing/2014/chartex" xmlns:cx1="http://schemas.microsoft.com/office/drawing/2015/9/8/chartex" xmlns:cx2="http://schemas.microsoft.com/office/drawing/2015/10/21/chartex" xmlns:cx3="http://schemas.microsoft.com/office/drawing/2016/5/9/chartex" xmlns:cx4="http://schemas.microsoft.com/office/drawing/2016/5/10/chartex" xmlns:cx5="http://schemas.microsoft.com/office/drawing/2016/5/11/chartex" xmlns:mc="http://schemas.openxmlformats.org/markup-compatibility/2006" xmlns:o="urn:schemas-microsoft-com:office:office" xmlns:r="http://schemas.openxmlformats.org/officeDocument/2006/relationships" xmlns:m="http://schemas.openxmlformats.org/officeDocument/2006/math" xmlns:v="urn:schemas-microsoft-com:vml" xmlns:wp14="http://schemas.microsoft.com/office/word/2010/wordprocessingDrawing" xmlns:wp="http://schemas.openxmlformats.org/drawingml/2006/wordprocessingDrawing" xmlns:w10="urn:schemas-microsoft-com:office:word" xmlns:w="http://schemas.openxmlformats.org/wordprocessingml/2006/main" xmlns:w14="http://schemas.microsoft.com/office/word/2010/wordml" xmlns:w15="http://schemas.microsoft.com/office/word/2012/wordml" xmlns:w16se="http://schemas.microsoft.com/office/word/2015/wordml/symex" xmlns:wpg="http://schemas.microsoft.com/office/word/2010/wordprocessingGroup" xmlns:wpi="http://schemas.microsoft.com/office/word/2010/wordprocessingInk" xmlns:wne="http://schemas.microsoft.com/office/word/2006/wordml" xmlns:wps="http://schemas.microsoft.com/office/word/2010/wordprocessingShape" mc:Ignorable="w14 w15 w16se wp14">
+<w:footnotes xmlns:wpc="http://schemas.microsoft.com/office/word/2010/wordprocessingCanvas" xmlns:cx="http://schemas.microsoft.com/office/drawing/2014/chartex" xmlns:cx1="http://schemas.microsoft.com/office/drawing/2015/9/8/chartex" xmlns:cx2="http://schemas.microsoft.com/office/drawing/2015/10/21/chartex" xmlns:cx3="http://schemas.microsoft.com/office/drawing/2016/5/9/chartex" xmlns:cx4="http://schemas.microsoft.com/office/drawing/2016/5/10/chartex" xmlns:cx5="http://schemas.microsoft.com/office/drawing/2016/5/11/chartex" xmlns:cx6="http://schemas.microsoft.com/office/drawing/2016/5/12/chartex" xmlns:cx7="http://schemas.microsoft.com/office/drawing/2016/5/13/chartex" xmlns:cx8="http://schemas.microsoft.com/office/drawing/2016/5/14/chartex" xmlns:mc="http://schemas.openxmlformats.org/markup-compatibility/2006" xmlns:aink="http://schemas.microsoft.com/office/drawing/2016/ink" xmlns:am3d="http://schemas.microsoft.com/office/drawing/2017/model3d" xmlns:o="urn:schemas-microsoft-com:office:office" xmlns:r="http://schemas.openxmlformats.org/officeDocument/2006/relationships" xmlns:m="http://schemas.openxmlformats.org/officeDocument/2006/math" xmlns:v="urn:schemas-microsoft-com:vml" xmlns:wp14="http://schemas.microsoft.com/office/word/2010/wordprocessingDrawing" xmlns:wp="http://schemas.openxmlformats.org/drawingml/2006/wordprocessingDrawing" xmlns:w10="urn:schemas-microsoft-com:office:word" xmlns:w="http://schemas.openxmlformats.org/wordprocessingml/2006/main" xmlns:w14="http://schemas.microsoft.com/office/word/2010/wordml" xmlns:w15="http://schemas.microsoft.com/office/word/2012/wordml" xmlns:w16cid="http://schemas.microsoft.com/office/word/2016/wordml/cid" xmlns:w16se="http://schemas.microsoft.com/office/word/2015/wordml/symex" xmlns:wpg="http://schemas.microsoft.com/office/word/2010/wordprocessingGroup" xmlns:wpi="http://schemas.microsoft.com/office/word/2010/wordprocessingInk" xmlns:wne="http://schemas.microsoft.com/office/word/2006/wordml" xmlns:wps="http://schemas.microsoft.com/office/word/2010/wordprocessingShape" mc:Ignorable="w14 w15 w16se w16cid wp14">
   <w:footnote w:type="separator" w:id="-1">
     <w:p>
       <w:pPr>
@@ -3687,7 +3838,7 @@
 </file>
 
 <file path=word/numbering.xml><?xml version="1.0" encoding="utf-8"?>
-<w:numbering xmlns:wpc="http://schemas.microsoft.com/office/word/2010/wordprocessingCanvas" xmlns:cx="http://schemas.microsoft.com/office/drawing/2014/chartex" xmlns:cx1="http://schemas.microsoft.com/office/drawing/2015/9/8/chartex" xmlns:cx2="http://schemas.microsoft.com/office/drawing/2015/10/21/chartex" xmlns:cx3="http://schemas.microsoft.com/office/drawing/2016/5/9/chartex" xmlns:cx4="http://schemas.microsoft.com/office/drawing/2016/5/10/chartex" xmlns:cx5="http://schemas.microsoft.com/office/drawing/2016/5/11/chartex" xmlns:mc="http://schemas.openxmlformats.org/markup-compatibility/2006" xmlns:o="urn:schemas-microsoft-com:office:office" xmlns:r="http://schemas.openxmlformats.org/officeDocument/2006/relationships" xmlns:m="http://schemas.openxmlformats.org/officeDocument/2006/math" xmlns:v="urn:schemas-microsoft-com:vml" xmlns:wp14="http://schemas.microsoft.com/office/word/2010/wordprocessingDrawing" xmlns:wp="http://schemas.openxmlformats.org/drawingml/2006/wordprocessingDrawing" xmlns:w10="urn:schemas-microsoft-com:office:word" xmlns:w="http://schemas.openxmlformats.org/wordprocessingml/2006/main" xmlns:w14="http://schemas.microsoft.com/office/word/2010/wordml" xmlns:w15="http://schemas.microsoft.com/office/word/2012/wordml" xmlns:w16se="http://schemas.microsoft.com/office/word/2015/wordml/symex" xmlns:wpg="http://schemas.microsoft.com/office/word/2010/wordprocessingGroup" xmlns:wpi="http://schemas.microsoft.com/office/word/2010/wordprocessingInk" xmlns:wne="http://schemas.microsoft.com/office/word/2006/wordml" xmlns:wps="http://schemas.microsoft.com/office/word/2010/wordprocessingShape" mc:Ignorable="w14 w15 w16se wp14">
+<w:numbering xmlns:wpc="http://schemas.microsoft.com/office/word/2010/wordprocessingCanvas" xmlns:cx="http://schemas.microsoft.com/office/drawing/2014/chartex" xmlns:cx1="http://schemas.microsoft.com/office/drawing/2015/9/8/chartex" xmlns:cx2="http://schemas.microsoft.com/office/drawing/2015/10/21/chartex" xmlns:cx3="http://schemas.microsoft.com/office/drawing/2016/5/9/chartex" xmlns:cx4="http://schemas.microsoft.com/office/drawing/2016/5/10/chartex" xmlns:cx5="http://schemas.microsoft.com/office/drawing/2016/5/11/chartex" xmlns:cx6="http://schemas.microsoft.com/office/drawing/2016/5/12/chartex" xmlns:cx7="http://schemas.microsoft.com/office/drawing/2016/5/13/chartex" xmlns:cx8="http://schemas.microsoft.com/office/drawing/2016/5/14/chartex" xmlns:mc="http://schemas.openxmlformats.org/markup-compatibility/2006" xmlns:aink="http://schemas.microsoft.com/office/drawing/2016/ink" xmlns:am3d="http://schemas.microsoft.com/office/drawing/2017/model3d" xmlns:o="urn:schemas-microsoft-com:office:office" xmlns:r="http://schemas.openxmlformats.org/officeDocument/2006/relationships" xmlns:m="http://schemas.openxmlformats.org/officeDocument/2006/math" xmlns:v="urn:schemas-microsoft-com:vml" xmlns:wp14="http://schemas.microsoft.com/office/word/2010/wordprocessingDrawing" xmlns:wp="http://schemas.openxmlformats.org/drawingml/2006/wordprocessingDrawing" xmlns:w10="urn:schemas-microsoft-com:office:word" xmlns:w="http://schemas.openxmlformats.org/wordprocessingml/2006/main" xmlns:w14="http://schemas.microsoft.com/office/word/2010/wordml" xmlns:w15="http://schemas.microsoft.com/office/word/2012/wordml" xmlns:w16cid="http://schemas.microsoft.com/office/word/2016/wordml/cid" xmlns:w16se="http://schemas.microsoft.com/office/word/2015/wordml/symex" xmlns:wpg="http://schemas.microsoft.com/office/word/2010/wordprocessingGroup" xmlns:wpi="http://schemas.microsoft.com/office/word/2010/wordprocessingInk" xmlns:wne="http://schemas.microsoft.com/office/word/2006/wordml" xmlns:wps="http://schemas.microsoft.com/office/word/2010/wordprocessingShape" mc:Ignorable="w14 w15 w16se w16cid wp14">
   <w:abstractNum w:abstractNumId="0" w15:restartNumberingAfterBreak="0">
     <w:nsid w:val="FFFFFF7C"/>
     <w:multiLevelType w:val="singleLevel"/>
@@ -5413,7 +5564,7 @@
 </file>
 
 <file path=word/styles.xml><?xml version="1.0" encoding="utf-8"?>
-<w:styles xmlns:mc="http://schemas.openxmlformats.org/markup-compatibility/2006" xmlns:r="http://schemas.openxmlformats.org/officeDocument/2006/relationships" xmlns:w="http://schemas.openxmlformats.org/wordprocessingml/2006/main" xmlns:w14="http://schemas.microsoft.com/office/word/2010/wordml" xmlns:w15="http://schemas.microsoft.com/office/word/2012/wordml" xmlns:w16se="http://schemas.microsoft.com/office/word/2015/wordml/symex" mc:Ignorable="w14 w15 w16se">
+<w:styles xmlns:mc="http://schemas.openxmlformats.org/markup-compatibility/2006" xmlns:r="http://schemas.openxmlformats.org/officeDocument/2006/relationships" xmlns:w="http://schemas.openxmlformats.org/wordprocessingml/2006/main" xmlns:w14="http://schemas.microsoft.com/office/word/2010/wordml" xmlns:w15="http://schemas.microsoft.com/office/word/2012/wordml" xmlns:w16cid="http://schemas.microsoft.com/office/word/2016/wordml/cid" xmlns:w16se="http://schemas.microsoft.com/office/word/2015/wordml/symex" mc:Ignorable="w14 w15 w16se w16cid">
   <w:docDefaults>
     <w:rPrDefault>
       <w:rPr>
@@ -5429,7 +5580,7 @@
       </w:pPr>
     </w:pPrDefault>
   </w:docDefaults>
-  <w:latentStyles w:defLockedState="0" w:defUIPriority="99" w:defSemiHidden="0" w:defUnhideWhenUsed="0" w:defQFormat="0" w:count="374">
+  <w:latentStyles w:defLockedState="0" w:defUIPriority="99" w:defSemiHidden="0" w:defUnhideWhenUsed="0" w:defQFormat="0" w:count="376">
     <w:lsdException w:name="Normal" w:uiPriority="0" w:qFormat="1"/>
     <w:lsdException w:name="heading 1" w:uiPriority="9" w:qFormat="1"/>
     <w:lsdException w:name="heading 2" w:semiHidden="1" w:uiPriority="9" w:unhideWhenUsed="1" w:qFormat="1"/>
@@ -5535,7 +5686,6 @@
     <w:lsdException w:name="HTML Sample" w:semiHidden="1" w:unhideWhenUsed="1"/>
     <w:lsdException w:name="HTML Typewriter" w:semiHidden="1" w:unhideWhenUsed="1"/>
     <w:lsdException w:name="HTML Variable" w:semiHidden="1" w:unhideWhenUsed="1"/>
-    <w:lsdException w:name="Normal Table" w:semiHidden="1" w:unhideWhenUsed="1"/>
     <w:lsdException w:name="annotation subject" w:semiHidden="1" w:unhideWhenUsed="1"/>
     <w:lsdException w:name="No List" w:semiHidden="1" w:unhideWhenUsed="1"/>
     <w:lsdException w:name="Outline List 1" w:semiHidden="1" w:unhideWhenUsed="1"/>
@@ -5581,11 +5731,9 @@
     <w:lsdException w:name="Table Subtle 1" w:semiHidden="1" w:unhideWhenUsed="1"/>
     <w:lsdException w:name="Table Subtle 2" w:semiHidden="1" w:unhideWhenUsed="1"/>
     <w:lsdException w:name="Table Web 1" w:semiHidden="1" w:unhideWhenUsed="1"/>
-    <w:lsdException w:name="Table Web 2" w:semiHidden="1" w:unhideWhenUsed="1"/>
     <w:lsdException w:name="Table Web 3" w:semiHidden="1" w:unhideWhenUsed="1"/>
     <w:lsdException w:name="Balloon Text" w:semiHidden="1" w:unhideWhenUsed="1"/>
     <w:lsdException w:name="Table Grid" w:uiPriority="39"/>
-    <w:lsdException w:name="Table Theme" w:semiHidden="1" w:unhideWhenUsed="1"/>
     <w:lsdException w:name="Placeholder Text" w:semiHidden="1"/>
     <w:lsdException w:name="No Spacing" w:semiHidden="1" w:uiPriority="1" w:unhideWhenUsed="1" w:qFormat="1"/>
     <w:lsdException w:name="Light Shading" w:uiPriority="60"/>
@@ -5804,6 +5952,8 @@
     <w:lsdException w:name="Mention" w:semiHidden="1" w:unhideWhenUsed="1"/>
     <w:lsdException w:name="Smart Hyperlink" w:semiHidden="1" w:unhideWhenUsed="1"/>
     <w:lsdException w:name="Hashtag" w:semiHidden="1" w:unhideWhenUsed="1"/>
+    <w:lsdException w:name="Unresolved Mention" w:semiHidden="1" w:unhideWhenUsed="1"/>
+    <w:lsdException w:name="Smart Link" w:semiHidden="1" w:unhideWhenUsed="1"/>
   </w:latentStyles>
   <w:style w:type="paragraph" w:default="1" w:styleId="Normal">
     <w:name w:val="Normal"/>
@@ -6885,6 +7035,18 @@
       </w:tblBorders>
     </w:tblPr>
   </w:style>
+  <w:style w:type="character" w:styleId="UnresolvedMention">
+    <w:name w:val="Unresolved Mention"/>
+    <w:basedOn w:val="DefaultParagraphFont"/>
+    <w:uiPriority w:val="99"/>
+    <w:semiHidden/>
+    <w:unhideWhenUsed/>
+    <w:rsid w:val="00C123E8"/>
+    <w:rPr>
+      <w:color w:val="605E5C"/>
+      <w:shd w:val="clear" w:color="auto" w:fill="E1DFDD"/>
+    </w:rPr>
+  </w:style>
 </w:styles>
 </file>
 
@@ -7154,7 +7316,7 @@
 </file>
 
 <file path=customXml/itemProps1.xml><?xml version="1.0" encoding="utf-8"?>
-<ds:datastoreItem xmlns:ds="http://schemas.openxmlformats.org/officeDocument/2006/customXml" ds:itemID="{CA13970C-B5DC-4B14-B11A-604BD031871B}">
+<ds:datastoreItem xmlns:ds="http://schemas.openxmlformats.org/officeDocument/2006/customXml" ds:itemID="{61FD1A5D-7525-4542-B5AF-7F266AEF57C7}">
   <ds:schemaRefs>
     <ds:schemaRef ds:uri="http://schemas.openxmlformats.org/officeDocument/2006/bibliography"/>
   </ds:schemaRefs>

</xml_diff>